<commit_message>
Kapitel zur CD leicht angepasst
</commit_message>
<xml_diff>
--- a/Planung/04_Resultate/Schlussbericht.docx
+++ b/Planung/04_Resultate/Schlussbericht.docx
@@ -1,10 +1,10 @@
 
 <file path=word/document.xml><?xml version="1.0" encoding="utf-8"?>
-<w:document xmlns:wpc="http://schemas.microsoft.com/office/word/2010/wordprocessingCanvas" xmlns:mc="http://schemas.openxmlformats.org/markup-compatibility/2006" xmlns:o="urn:schemas-microsoft-com:office:office" xmlns:r="http://schemas.openxmlformats.org/officeDocument/2006/relationships" xmlns:m="http://schemas.openxmlformats.org/officeDocument/2006/math" xmlns:v="urn:schemas-microsoft-com:vml" xmlns:wp14="http://schemas.microsoft.com/office/word/2010/wordprocessingDrawing" xmlns:wp="http://schemas.openxmlformats.org/drawingml/2006/wordprocessingDrawing" xmlns:w10="urn:schemas-microsoft-com:office:word" xmlns:w="http://schemas.openxmlformats.org/wordprocessingml/2006/main" xmlns:w14="http://schemas.microsoft.com/office/word/2010/wordml" xmlns:wpg="http://schemas.microsoft.com/office/word/2010/wordprocessingGroup" xmlns:wpi="http://schemas.microsoft.com/office/word/2010/wordprocessingInk" xmlns:wne="http://schemas.microsoft.com/office/word/2006/wordml" xmlns:wps="http://schemas.microsoft.com/office/word/2010/wordprocessingShape" mc:Ignorable="w14 wp14">
+<w:document xmlns:wpc="http://schemas.microsoft.com/office/word/2010/wordprocessingCanvas" xmlns:mc="http://schemas.openxmlformats.org/markup-compatibility/2006" xmlns:o="urn:schemas-microsoft-com:office:office" xmlns:r="http://schemas.openxmlformats.org/officeDocument/2006/relationships" xmlns:m="http://schemas.openxmlformats.org/officeDocument/2006/math" xmlns:v="urn:schemas-microsoft-com:vml" xmlns:wp14="http://schemas.microsoft.com/office/word/2010/wordprocessingDrawing" xmlns:wp="http://schemas.openxmlformats.org/drawingml/2006/wordprocessingDrawing" xmlns:w10="urn:schemas-microsoft-com:office:word" xmlns:w="http://schemas.openxmlformats.org/wordprocessingml/2006/main" xmlns:w14="http://schemas.microsoft.com/office/word/2010/wordml" xmlns:w15="http://schemas.microsoft.com/office/word/2012/wordml" xmlns:wpg="http://schemas.microsoft.com/office/word/2010/wordprocessingGroup" xmlns:wpi="http://schemas.microsoft.com/office/word/2010/wordprocessingInk" xmlns:wne="http://schemas.microsoft.com/office/word/2006/wordml" xmlns:wps="http://schemas.microsoft.com/office/word/2010/wordprocessingShape" mc:Ignorable="w14 w15 wp14">
   <w:body>
     <w:p>
       <w:pPr>
-        <w:pStyle w:val="Titel"/>
+        <w:pStyle w:val="Title"/>
       </w:pPr>
       <w:r>
         <w:t>Schlussbericht</w:t>
@@ -12,7 +12,7 @@
     </w:p>
     <w:p>
       <w:pPr>
-        <w:pStyle w:val="berschrift2"/>
+        <w:pStyle w:val="Heading2"/>
       </w:pPr>
       <w:r>
         <w:t xml:space="preserve"> </w:t>
@@ -209,17 +209,8 @@
                 <w:rFonts w:ascii="Calibri" w:eastAsia="Times New Roman" w:hAnsi="Calibri" w:cs="Times New Roman"/>
                 <w:color w:val="000000"/>
               </w:rPr>
-              <w:t xml:space="preserve">Florian </w:t>
-            </w:r>
-            <w:proofErr w:type="spellStart"/>
-            <w:r>
-              <w:rPr>
-                <w:rFonts w:ascii="Calibri" w:eastAsia="Times New Roman" w:hAnsi="Calibri" w:cs="Times New Roman"/>
-                <w:color w:val="000000"/>
-              </w:rPr>
-              <w:t>Bosshard</w:t>
-            </w:r>
-            <w:proofErr w:type="spellEnd"/>
+              <w:t>Florian Bosshard</w:t>
+            </w:r>
           </w:p>
         </w:tc>
         <w:tc>
@@ -324,31 +315,13 @@
                 <w:color w:val="000000"/>
               </w:rPr>
             </w:pPr>
-            <w:proofErr w:type="spellStart"/>
-            <w:r>
-              <w:rPr>
-                <w:rFonts w:ascii="Calibri" w:eastAsia="Times New Roman" w:hAnsi="Calibri" w:cs="Times New Roman"/>
-                <w:color w:val="000000"/>
-              </w:rPr>
-              <w:t>Nadri</w:t>
-            </w:r>
-            <w:proofErr w:type="spellEnd"/>
-            <w:r>
-              <w:rPr>
-                <w:rFonts w:ascii="Calibri" w:eastAsia="Times New Roman" w:hAnsi="Calibri" w:cs="Times New Roman"/>
-                <w:color w:val="000000"/>
-              </w:rPr>
-              <w:t xml:space="preserve"> </w:t>
-            </w:r>
-            <w:proofErr w:type="spellStart"/>
-            <w:r>
-              <w:rPr>
-                <w:rFonts w:ascii="Calibri" w:eastAsia="Times New Roman" w:hAnsi="Calibri" w:cs="Times New Roman"/>
-                <w:color w:val="000000"/>
-              </w:rPr>
-              <w:t>Mamuti</w:t>
-            </w:r>
-            <w:proofErr w:type="spellEnd"/>
+            <w:r>
+              <w:rPr>
+                <w:rFonts w:ascii="Calibri" w:eastAsia="Times New Roman" w:hAnsi="Calibri" w:cs="Times New Roman"/>
+                <w:color w:val="000000"/>
+              </w:rPr>
+              <w:t>Nadri Mamuti</w:t>
+            </w:r>
           </w:p>
         </w:tc>
         <w:tc>
@@ -1332,23 +1305,7 @@
                 <w:rFonts w:ascii="Calibri" w:eastAsia="Times New Roman" w:hAnsi="Calibri" w:cs="Times New Roman"/>
                 <w:color w:val="000000"/>
               </w:rPr>
-              <w:t xml:space="preserve">UML für </w:t>
-            </w:r>
-            <w:proofErr w:type="spellStart"/>
-            <w:r>
-              <w:rPr>
-                <w:rFonts w:ascii="Calibri" w:eastAsia="Times New Roman" w:hAnsi="Calibri" w:cs="Times New Roman"/>
-                <w:color w:val="000000"/>
-              </w:rPr>
-              <w:t>Eclipse</w:t>
-            </w:r>
-            <w:proofErr w:type="spellEnd"/>
-            <w:r>
-              <w:rPr>
-                <w:rFonts w:ascii="Calibri" w:eastAsia="Times New Roman" w:hAnsi="Calibri" w:cs="Times New Roman"/>
-                <w:color w:val="000000"/>
-              </w:rPr>
-              <w:t xml:space="preserve"> einrichten</w:t>
+              <w:t>UML für Eclipse einrichten</w:t>
             </w:r>
           </w:p>
         </w:tc>
@@ -1470,37 +1427,12 @@
                 <w:color w:val="000000"/>
               </w:rPr>
             </w:pPr>
-            <w:proofErr w:type="spellStart"/>
-            <w:r>
-              <w:rPr>
-                <w:rFonts w:ascii="Calibri" w:eastAsia="Times New Roman" w:hAnsi="Calibri" w:cs="Times New Roman"/>
-                <w:color w:val="000000"/>
-              </w:rPr>
-              <w:t>Github</w:t>
-            </w:r>
-            <w:proofErr w:type="spellEnd"/>
-            <w:r>
-              <w:rPr>
-                <w:rFonts w:ascii="Calibri" w:eastAsia="Times New Roman" w:hAnsi="Calibri" w:cs="Times New Roman"/>
-                <w:color w:val="000000"/>
-              </w:rPr>
-              <w:t xml:space="preserve"> für </w:t>
-            </w:r>
-            <w:proofErr w:type="spellStart"/>
-            <w:r>
-              <w:rPr>
-                <w:rFonts w:ascii="Calibri" w:eastAsia="Times New Roman" w:hAnsi="Calibri" w:cs="Times New Roman"/>
-                <w:color w:val="000000"/>
-              </w:rPr>
-              <w:t>Eclipse</w:t>
-            </w:r>
-            <w:proofErr w:type="spellEnd"/>
-            <w:r>
-              <w:rPr>
-                <w:rFonts w:ascii="Calibri" w:eastAsia="Times New Roman" w:hAnsi="Calibri" w:cs="Times New Roman"/>
-                <w:color w:val="000000"/>
-              </w:rPr>
-              <w:t xml:space="preserve"> einrichten</w:t>
+            <w:r>
+              <w:rPr>
+                <w:rFonts w:ascii="Calibri" w:eastAsia="Times New Roman" w:hAnsi="Calibri" w:cs="Times New Roman"/>
+                <w:color w:val="000000"/>
+              </w:rPr>
+              <w:t>Github für Eclipse einrichten</w:t>
             </w:r>
           </w:p>
         </w:tc>
@@ -1622,21 +1554,12 @@
                 <w:color w:val="000000"/>
               </w:rPr>
             </w:pPr>
-            <w:proofErr w:type="spellStart"/>
-            <w:r>
-              <w:rPr>
-                <w:rFonts w:ascii="Calibri" w:eastAsia="Times New Roman" w:hAnsi="Calibri" w:cs="Times New Roman"/>
-                <w:color w:val="000000"/>
-              </w:rPr>
-              <w:t>Eclipse</w:t>
-            </w:r>
-            <w:proofErr w:type="spellEnd"/>
-            <w:r>
-              <w:rPr>
-                <w:rFonts w:ascii="Calibri" w:eastAsia="Times New Roman" w:hAnsi="Calibri" w:cs="Times New Roman"/>
-                <w:color w:val="000000"/>
-              </w:rPr>
-              <w:t xml:space="preserve"> Projekt aufsetzen</w:t>
+            <w:r>
+              <w:rPr>
+                <w:rFonts w:ascii="Calibri" w:eastAsia="Times New Roman" w:hAnsi="Calibri" w:cs="Times New Roman"/>
+                <w:color w:val="000000"/>
+              </w:rPr>
+              <w:t>Eclipse Projekt aufsetzen</w:t>
             </w:r>
           </w:p>
         </w:tc>
@@ -1763,23 +1686,7 @@
                 <w:rFonts w:ascii="Calibri" w:eastAsia="Times New Roman" w:hAnsi="Calibri" w:cs="Times New Roman"/>
                 <w:color w:val="000000"/>
               </w:rPr>
-              <w:t xml:space="preserve">Java Framework </w:t>
-            </w:r>
-            <w:proofErr w:type="spellStart"/>
-            <w:r>
-              <w:rPr>
-                <w:rFonts w:ascii="Calibri" w:eastAsia="Times New Roman" w:hAnsi="Calibri" w:cs="Times New Roman"/>
-                <w:color w:val="000000"/>
-              </w:rPr>
-              <w:t>Slik</w:t>
-            </w:r>
-            <w:proofErr w:type="spellEnd"/>
-            <w:r>
-              <w:rPr>
-                <w:rFonts w:ascii="Calibri" w:eastAsia="Times New Roman" w:hAnsi="Calibri" w:cs="Times New Roman"/>
-                <w:color w:val="000000"/>
-              </w:rPr>
-              <w:t xml:space="preserve"> anschauen</w:t>
+              <w:t>Java Framework Slik anschauen</w:t>
             </w:r>
           </w:p>
         </w:tc>
@@ -3038,7 +2945,6 @@
                 <w:color w:val="000000"/>
               </w:rPr>
             </w:pPr>
-            <w:proofErr w:type="spellStart"/>
             <w:r>
               <w:rPr>
                 <w:rFonts w:ascii="Calibri" w:eastAsia="Times New Roman" w:hAnsi="Calibri" w:cs="Times New Roman"/>
@@ -3046,7 +2952,6 @@
               </w:rPr>
               <w:t>Anwendugsfalldiagramm</w:t>
             </w:r>
-            <w:proofErr w:type="spellEnd"/>
           </w:p>
         </w:tc>
         <w:tc>
@@ -7593,9 +7498,9 @@
           <w:szCs w:val="38"/>
         </w:rPr>
         <w:sectPr>
-          <w:headerReference w:type="default" r:id="rId9"/>
-          <w:footerReference w:type="even" r:id="rId10"/>
-          <w:footerReference w:type="default" r:id="rId11"/>
+          <w:headerReference w:type="default" r:id="rId8"/>
+          <w:footerReference w:type="even" r:id="rId9"/>
+          <w:footerReference w:type="default" r:id="rId10"/>
           <w:pgSz w:w="11900" w:h="16840"/>
           <w:pgMar w:top="1417" w:right="1417" w:bottom="1134" w:left="1417" w:header="708" w:footer="708" w:gutter="0"/>
           <w:cols w:space="708"/>
@@ -7605,7 +7510,7 @@
     </w:p>
     <w:p>
       <w:pPr>
-        <w:pStyle w:val="berschrift2"/>
+        <w:pStyle w:val="Heading2"/>
       </w:pPr>
       <w:r>
         <w:lastRenderedPageBreak/>
@@ -7616,7 +7521,7 @@
       <w:r>
         <w:rPr>
           <w:noProof/>
-          <w:lang w:val="en-US" w:eastAsia="en-US"/>
+          <w:lang w:val="de-CH" w:eastAsia="de-CH"/>
         </w:rPr>
         <w:drawing>
           <wp:inline distT="0" distB="0" distL="0" distR="0" wp14:anchorId="2B4CE6EB" wp14:editId="56B87962">
@@ -7636,7 +7541,7 @@
                     </pic:cNvPicPr>
                   </pic:nvPicPr>
                   <pic:blipFill>
-                    <a:blip r:embed="rId12">
+                    <a:blip r:embed="rId11">
                       <a:extLst>
                         <a:ext uri="{28A0092B-C50C-407E-A947-70E740481C1C}">
                           <a14:useLocalDpi xmlns:a14="http://schemas.microsoft.com/office/drawing/2010/main" val="0"/>
@@ -7670,26 +7575,18 @@
     </w:p>
     <w:p>
       <w:pPr>
-        <w:pStyle w:val="berschrift3"/>
+        <w:pStyle w:val="Heading3"/>
       </w:pPr>
       <w:r>
         <w:lastRenderedPageBreak/>
-        <w:t>Figuren (</w:t>
-      </w:r>
-      <w:proofErr w:type="spellStart"/>
-      <w:r>
-        <w:t>Pieces</w:t>
-      </w:r>
-      <w:proofErr w:type="spellEnd"/>
-      <w:r>
-        <w:t>)</w:t>
+        <w:t>Figuren (Pieces)</w:t>
       </w:r>
     </w:p>
     <w:p>
       <w:r>
         <w:rPr>
           <w:noProof/>
-          <w:lang w:val="en-US" w:eastAsia="en-US"/>
+          <w:lang w:val="de-CH" w:eastAsia="de-CH"/>
         </w:rPr>
         <w:drawing>
           <wp:inline distT="0" distB="0" distL="0" distR="0" wp14:anchorId="2F44B7ED" wp14:editId="7A50DD21">
@@ -7709,7 +7606,7 @@
                     </pic:cNvPicPr>
                   </pic:nvPicPr>
                   <pic:blipFill>
-                    <a:blip r:embed="rId13">
+                    <a:blip r:embed="rId12">
                       <a:extLst>
                         <a:ext uri="{28A0092B-C50C-407E-A947-70E740481C1C}">
                           <a14:useLocalDpi xmlns:a14="http://schemas.microsoft.com/office/drawing/2010/main" val="0"/>
@@ -7744,7 +7641,7 @@
     <w:p/>
     <w:p>
       <w:pPr>
-        <w:pStyle w:val="berschrift3"/>
+        <w:pStyle w:val="Heading3"/>
       </w:pPr>
       <w:r>
         <w:lastRenderedPageBreak/>
@@ -7755,7 +7652,7 @@
       <w:r>
         <w:rPr>
           <w:noProof/>
-          <w:lang w:val="en-US" w:eastAsia="en-US"/>
+          <w:lang w:val="de-CH" w:eastAsia="de-CH"/>
         </w:rPr>
         <w:drawing>
           <wp:inline distT="0" distB="0" distL="0" distR="0" wp14:anchorId="3C76EF12" wp14:editId="3EC0BAC8">
@@ -7775,7 +7672,7 @@
                     </pic:cNvPicPr>
                   </pic:nvPicPr>
                   <pic:blipFill>
-                    <a:blip r:embed="rId14">
+                    <a:blip r:embed="rId13">
                       <a:extLst>
                         <a:ext uri="{28A0092B-C50C-407E-A947-70E740481C1C}">
                           <a14:useLocalDpi xmlns:a14="http://schemas.microsoft.com/office/drawing/2010/main" val="0"/>
@@ -7839,7 +7736,7 @@
     </w:p>
     <w:p>
       <w:pPr>
-        <w:pStyle w:val="berschrift2"/>
+        <w:pStyle w:val="Heading2"/>
       </w:pPr>
       <w:r>
         <w:lastRenderedPageBreak/>
@@ -7848,46 +7745,98 @@
     </w:p>
     <w:p>
       <w:r>
-        <w:t xml:space="preserve">Der Code befindet sich auf der CD: </w:t>
+        <w:rPr>
+          <w:noProof/>
+          <w:lang w:val="de-CH" w:eastAsia="de-CH"/>
+        </w:rPr>
+        <w:drawing>
+          <wp:anchor distT="0" distB="0" distL="114300" distR="114300" simplePos="0" relativeHeight="251662336" behindDoc="0" locked="0" layoutInCell="1" allowOverlap="1" wp14:anchorId="51C27146" wp14:editId="22437003">
+            <wp:simplePos x="0" y="0"/>
+            <wp:positionH relativeFrom="column">
+              <wp:posOffset>330</wp:posOffset>
+            </wp:positionH>
+            <wp:positionV relativeFrom="line">
+              <wp:posOffset>218034</wp:posOffset>
+            </wp:positionV>
+            <wp:extent cx="2200275" cy="800100"/>
+            <wp:effectExtent l="0" t="0" r="9525" b="0"/>
+            <wp:wrapTopAndBottom/>
+            <wp:docPr id="9" name="Picture 9"/>
+            <wp:cNvGraphicFramePr>
+              <a:graphicFrameLocks xmlns:a="http://schemas.openxmlformats.org/drawingml/2006/main" noChangeAspect="1"/>
+            </wp:cNvGraphicFramePr>
+            <a:graphic xmlns:a="http://schemas.openxmlformats.org/drawingml/2006/main">
+              <a:graphicData uri="http://schemas.openxmlformats.org/drawingml/2006/picture">
+                <pic:pic xmlns:pic="http://schemas.openxmlformats.org/drawingml/2006/picture">
+                  <pic:nvPicPr>
+                    <pic:cNvPr id="1" name=""/>
+                    <pic:cNvPicPr/>
+                  </pic:nvPicPr>
+                  <pic:blipFill>
+                    <a:blip r:embed="rId14"/>
+                    <a:stretch>
+                      <a:fillRect/>
+                    </a:stretch>
+                  </pic:blipFill>
+                  <pic:spPr>
+                    <a:xfrm>
+                      <a:off x="0" y="0"/>
+                      <a:ext cx="2200275" cy="800100"/>
+                    </a:xfrm>
+                    <a:prstGeom prst="rect">
+                      <a:avLst/>
+                    </a:prstGeom>
+                  </pic:spPr>
+                </pic:pic>
+              </a:graphicData>
+            </a:graphic>
+          </wp:anchor>
+        </w:drawing>
+      </w:r>
+      <w:r>
+        <w:t xml:space="preserve">Der Code </w:t>
+      </w:r>
+      <w:r>
+        <w:t>und der letzte Build befinden</w:t>
+      </w:r>
+      <w:r>
+        <w:t xml:space="preserve"> sich auf der CD: </w:t>
       </w:r>
     </w:p>
-    <w:p/>
     <w:p>
       <w:pPr>
-        <w:pStyle w:val="Listenabsatz"/>
+        <w:pStyle w:val="ListParagraph"/>
+      </w:pPr>
+    </w:p>
+    <w:p>
+      <w:pPr>
+        <w:pStyle w:val="ListParagraph"/>
         <w:numPr>
           <w:ilvl w:val="0"/>
           <w:numId w:val="20"/>
         </w:numPr>
       </w:pPr>
       <w:r>
-        <w:t xml:space="preserve">Source: </w:t>
+        <w:t xml:space="preserve">Das </w:t>
       </w:r>
-      <w:proofErr w:type="spellStart"/>
       <w:r>
-        <w:t>Eclipse</w:t>
+        <w:t>Eclipse Projekt ch.zhaw.necarex</w:t>
       </w:r>
-      <w:proofErr w:type="spellEnd"/>
       <w:r>
-        <w:t xml:space="preserve"> Projekt </w:t>
-      </w:r>
-      <w:proofErr w:type="spellStart"/>
-      <w:r>
-        <w:t>ch.zhaw.necarex</w:t>
-      </w:r>
-      <w:proofErr w:type="spellEnd"/>
-      <w:r>
-        <w:t>. Enthält den gesamten Source-Code</w:t>
+        <w:t xml:space="preserve"> befindet sich im Ordner Source und enthält den ganzen Code sowie alle benötigten Abhängigkeiten.</w:t>
       </w:r>
     </w:p>
     <w:p>
       <w:pPr>
-        <w:pStyle w:val="Listenabsatz"/>
+        <w:pStyle w:val="ListParagraph"/>
         <w:numPr>
           <w:ilvl w:val="0"/>
           <w:numId w:val="20"/>
         </w:numPr>
       </w:pPr>
+      <w:r>
+        <w:t xml:space="preserve">Die Ausführbare Datei </w:t>
+      </w:r>
       <w:r>
         <w:t>neca</w:t>
       </w:r>
@@ -7895,32 +7844,28 @@
         <w:t>re</w:t>
       </w:r>
       <w:r>
-        <w:t>x.jar : Ausführbare Dateien</w:t>
+        <w:t xml:space="preserve">x.jar </w:t>
+      </w:r>
+      <w:r>
+        <w:t xml:space="preserve">befindet sich im Ordner Build. </w:t>
       </w:r>
     </w:p>
     <w:p>
       <w:pPr>
-        <w:pStyle w:val="Listenabsatz"/>
+        <w:pStyle w:val="ListParagraph"/>
         <w:numPr>
           <w:ilvl w:val="0"/>
           <w:numId w:val="20"/>
         </w:numPr>
       </w:pPr>
-      <w:proofErr w:type="spellStart"/>
       <w:r>
-        <w:t>JavaDoc</w:t>
+        <w:t xml:space="preserve">Das </w:t>
       </w:r>
-      <w:proofErr w:type="spellEnd"/>
       <w:r>
-        <w:t xml:space="preserve"> liegt unterhalb des </w:t>
+        <w:t xml:space="preserve">JavaDoc </w:t>
       </w:r>
-      <w:proofErr w:type="spellStart"/>
       <w:r>
-        <w:t>Eclipse</w:t>
-      </w:r>
-      <w:proofErr w:type="spellEnd"/>
-      <w:r>
-        <w:t xml:space="preserve"> Projekts. Verweis auf oberster Ebene. </w:t>
+        <w:t>kann hier gefunden werden: Source\ch.zhaw.necarex\doc</w:t>
       </w:r>
     </w:p>
     <w:p>
@@ -7940,7 +7885,7 @@
     </w:p>
     <w:p>
       <w:pPr>
-        <w:pStyle w:val="berschrift2"/>
+        <w:pStyle w:val="Heading2"/>
         <w:tabs>
           <w:tab w:val="center" w:pos="4533"/>
         </w:tabs>
@@ -7948,7 +7893,7 @@
       <w:r>
         <w:rPr>
           <w:noProof/>
-          <w:lang w:val="en-US" w:eastAsia="en-US"/>
+          <w:lang w:val="de-CH" w:eastAsia="de-CH"/>
         </w:rPr>
         <w:lastRenderedPageBreak/>
         <w:drawing>
@@ -8020,29 +7965,22 @@
     </w:p>
     <w:p>
       <w:pPr>
-        <w:pStyle w:val="berschrift3"/>
+        <w:pStyle w:val="Heading3"/>
       </w:pPr>
       <w:r>
-        <w:t xml:space="preserve">Test der Figuren mittels </w:t>
+        <w:t>Test der Figuren mittels JUnit</w:t>
       </w:r>
-      <w:proofErr w:type="spellStart"/>
-      <w:r>
-        <w:t>JUnit</w:t>
-      </w:r>
-      <w:proofErr w:type="spellEnd"/>
     </w:p>
     <w:p>
       <w:r>
         <w:t xml:space="preserve">Die Gangart Figuren wurden zu einem Zeitpunkt erstellt, an dem noch kein GUI vorhanden war. So wurden zuerst Unit-Tests erstellt und die Funktionalität danach entwickelt. Die Unit-Tests sind in der Klasse </w:t>
       </w:r>
-      <w:proofErr w:type="spellStart"/>
       <w:r>
         <w:rPr>
           <w:i/>
         </w:rPr>
         <w:t>PieceTester</w:t>
       </w:r>
-      <w:proofErr w:type="spellEnd"/>
       <w:r>
         <w:t xml:space="preserve"> abgelegt. </w:t>
       </w:r>
@@ -8070,7 +8008,7 @@
     <w:p/>
     <w:tbl>
       <w:tblPr>
-        <w:tblStyle w:val="HelleSchattierung-Akzent1"/>
+        <w:tblStyle w:val="LightShading-Accent1"/>
         <w:tblW w:w="0" w:type="auto"/>
         <w:tblLook w:val="04A0" w:firstRow="1" w:lastRow="0" w:firstColumn="1" w:lastColumn="0" w:noHBand="0" w:noVBand="1"/>
       </w:tblPr>
@@ -8117,11 +8055,9 @@
             <w:tcW w:w="4603" w:type="dxa"/>
           </w:tcPr>
           <w:p>
-            <w:proofErr w:type="spellStart"/>
             <w:r>
               <w:t>initGamePawn</w:t>
             </w:r>
-            <w:proofErr w:type="spellEnd"/>
           </w:p>
         </w:tc>
         <w:tc>
@@ -8145,11 +8081,9 @@
             <w:tcW w:w="4603" w:type="dxa"/>
           </w:tcPr>
           <w:p>
-            <w:proofErr w:type="spellStart"/>
             <w:r>
               <w:t>initGameKnight</w:t>
             </w:r>
-            <w:proofErr w:type="spellEnd"/>
           </w:p>
         </w:tc>
         <w:tc>
@@ -8176,11 +8110,9 @@
             <w:tcW w:w="4603" w:type="dxa"/>
           </w:tcPr>
           <w:p>
-            <w:proofErr w:type="spellStart"/>
             <w:r>
               <w:t>initGameRock</w:t>
             </w:r>
-            <w:proofErr w:type="spellEnd"/>
           </w:p>
         </w:tc>
         <w:tc>
@@ -8204,11 +8136,9 @@
             <w:tcW w:w="4603" w:type="dxa"/>
           </w:tcPr>
           <w:p>
-            <w:proofErr w:type="spellStart"/>
             <w:r>
               <w:t>pawnsOnBaseLine</w:t>
             </w:r>
-            <w:proofErr w:type="spellEnd"/>
           </w:p>
         </w:tc>
         <w:tc>
@@ -8238,11 +8168,9 @@
             <w:tcW w:w="4603" w:type="dxa"/>
           </w:tcPr>
           <w:p>
-            <w:proofErr w:type="spellStart"/>
             <w:r>
               <w:t>knightsOnBaseLine</w:t>
             </w:r>
-            <w:proofErr w:type="spellEnd"/>
           </w:p>
         </w:tc>
         <w:tc>
@@ -8266,11 +8194,9 @@
             <w:tcW w:w="4603" w:type="dxa"/>
           </w:tcPr>
           <w:p>
-            <w:proofErr w:type="spellStart"/>
             <w:r>
               <w:t>rooksOnBaseLine</w:t>
             </w:r>
-            <w:proofErr w:type="spellEnd"/>
           </w:p>
         </w:tc>
         <w:tc>
@@ -8297,11 +8223,9 @@
             <w:tcW w:w="4603" w:type="dxa"/>
           </w:tcPr>
           <w:p>
-            <w:proofErr w:type="spellStart"/>
             <w:r>
               <w:t>checkFieldColsAndRows</w:t>
             </w:r>
-            <w:proofErr w:type="spellEnd"/>
           </w:p>
         </w:tc>
         <w:tc>
@@ -8313,31 +8237,7 @@
               <w:cnfStyle w:val="000000100000" w:firstRow="0" w:lastRow="0" w:firstColumn="0" w:lastColumn="0" w:oddVBand="0" w:evenVBand="0" w:oddHBand="1" w:evenHBand="0" w:firstRowFirstColumn="0" w:firstRowLastColumn="0" w:lastRowFirstColumn="0" w:lastRowLastColumn="0"/>
             </w:pPr>
             <w:r>
-              <w:t xml:space="preserve">Im </w:t>
-            </w:r>
-            <w:proofErr w:type="spellStart"/>
-            <w:r>
-              <w:t>ChessBoard</w:t>
-            </w:r>
-            <w:proofErr w:type="spellEnd"/>
-            <w:r>
-              <w:t xml:space="preserve"> hat es ein </w:t>
-            </w:r>
-            <w:proofErr w:type="spellStart"/>
-            <w:r>
-              <w:t>zweidiemensionales</w:t>
-            </w:r>
-            <w:proofErr w:type="spellEnd"/>
-            <w:r>
-              <w:t xml:space="preserve"> Array aller Felder. Zusätzlich </w:t>
-            </w:r>
-            <w:proofErr w:type="spellStart"/>
-            <w:r>
-              <w:t>weiss</w:t>
-            </w:r>
-            <w:proofErr w:type="spellEnd"/>
-            <w:r>
-              <w:t xml:space="preserve"> jedes Feld, auf welchem Feld es steht. Dies muss übereinstimmen.</w:t>
+              <w:t>Im ChessBoard hat es ein zweidiemensionales Array aller Felder. Zusätzlich weiss jedes Feld, auf welchem Feld es steht. Dies muss übereinstimmen.</w:t>
             </w:r>
           </w:p>
         </w:tc>
@@ -8349,11 +8249,9 @@
             <w:tcW w:w="4603" w:type="dxa"/>
           </w:tcPr>
           <w:p>
-            <w:proofErr w:type="spellStart"/>
             <w:r>
               <w:t>movePawns</w:t>
             </w:r>
-            <w:proofErr w:type="spellEnd"/>
           </w:p>
         </w:tc>
         <w:tc>
@@ -8380,11 +8278,9 @@
             <w:tcW w:w="4603" w:type="dxa"/>
           </w:tcPr>
           <w:p>
-            <w:proofErr w:type="spellStart"/>
             <w:r>
               <w:t>moveKnights</w:t>
             </w:r>
-            <w:proofErr w:type="spellEnd"/>
           </w:p>
         </w:tc>
         <w:tc>
@@ -8408,11 +8304,9 @@
             <w:tcW w:w="4603" w:type="dxa"/>
           </w:tcPr>
           <w:p>
-            <w:proofErr w:type="spellStart"/>
             <w:r>
               <w:t>moveRooks</w:t>
             </w:r>
-            <w:proofErr w:type="spellEnd"/>
           </w:p>
         </w:tc>
         <w:tc>
@@ -8432,15 +8326,7 @@
     </w:tbl>
     <w:p>
       <w:r>
-        <w:t xml:space="preserve">In der folgenden Auflistung die Züge und Kontrollen der </w:t>
-      </w:r>
-      <w:proofErr w:type="spellStart"/>
-      <w:r>
-        <w:t>movePawns</w:t>
-      </w:r>
-      <w:proofErr w:type="spellEnd"/>
-      <w:r>
-        <w:t xml:space="preserve">. Die </w:t>
+        <w:t xml:space="preserve">In der folgenden Auflistung die Züge und Kontrollen der movePawns. Die </w:t>
       </w:r>
       <w:r>
         <w:t xml:space="preserve">entsprechenden Methoden der anderen Figuren sind ähnlich aufgebaut. </w:t>
@@ -8464,23 +8350,7 @@
           <w:rFonts w:eastAsia="Times New Roman" w:cs="Times New Roman"/>
           <w:color w:val="000000"/>
         </w:rPr>
-        <w:t xml:space="preserve">Zug des </w:t>
-      </w:r>
-      <w:proofErr w:type="spellStart"/>
-      <w:r>
-        <w:rPr>
-          <w:rFonts w:eastAsia="Times New Roman" w:cs="Times New Roman"/>
-          <w:color w:val="000000"/>
-        </w:rPr>
-        <w:t>weissen</w:t>
-      </w:r>
-      <w:proofErr w:type="spellEnd"/>
-      <w:r>
-        <w:rPr>
-          <w:rFonts w:eastAsia="Times New Roman" w:cs="Times New Roman"/>
-          <w:color w:val="000000"/>
-        </w:rPr>
-        <w:t xml:space="preserve"> Bauern B2 nach B4</w:t>
+        <w:t>Zug des weissen Bauern B2 nach B4</w:t>
       </w:r>
     </w:p>
     <w:p>
@@ -8543,23 +8413,7 @@
           <w:rFonts w:eastAsia="Times New Roman" w:cs="Times New Roman"/>
           <w:color w:val="008000"/>
         </w:rPr>
-        <w:t xml:space="preserve">Prüfung, ob sich in der </w:t>
-      </w:r>
-      <w:proofErr w:type="spellStart"/>
-      <w:r>
-        <w:rPr>
-          <w:rFonts w:eastAsia="Times New Roman" w:cs="Times New Roman"/>
-          <w:color w:val="008000"/>
-        </w:rPr>
-        <w:t>Zugliste</w:t>
-      </w:r>
-      <w:proofErr w:type="spellEnd"/>
-      <w:r>
-        <w:rPr>
-          <w:rFonts w:eastAsia="Times New Roman" w:cs="Times New Roman"/>
-          <w:color w:val="008000"/>
-        </w:rPr>
-        <w:t xml:space="preserve"> ein Zug befindet</w:t>
+        <w:t>Prüfung, ob sich in der Zugliste ein Zug befindet</w:t>
       </w:r>
     </w:p>
     <w:p>
@@ -8664,23 +8518,7 @@
           <w:rFonts w:eastAsia="Times New Roman" w:cs="Times New Roman"/>
           <w:color w:val="000000"/>
         </w:rPr>
-        <w:t xml:space="preserve">Zug B4 x C5 (Schlagen des schwarzen </w:t>
-      </w:r>
-      <w:proofErr w:type="spellStart"/>
-      <w:r>
-        <w:rPr>
-          <w:rFonts w:eastAsia="Times New Roman" w:cs="Times New Roman"/>
-          <w:color w:val="000000"/>
-        </w:rPr>
-        <w:t>Bauerns</w:t>
-      </w:r>
-      <w:proofErr w:type="spellEnd"/>
-      <w:r>
-        <w:rPr>
-          <w:rFonts w:eastAsia="Times New Roman" w:cs="Times New Roman"/>
-          <w:color w:val="000000"/>
-        </w:rPr>
-        <w:t>)</w:t>
+        <w:t>Zug B4 x C5 (Schlagen des schwarzen Bauerns)</w:t>
       </w:r>
     </w:p>
     <w:p>
@@ -8701,23 +8539,7 @@
           <w:rFonts w:eastAsia="Times New Roman" w:cs="Times New Roman"/>
           <w:color w:val="008000"/>
         </w:rPr>
-        <w:t xml:space="preserve">Prüfung, ob auf C5 ein </w:t>
-      </w:r>
-      <w:proofErr w:type="spellStart"/>
-      <w:r>
-        <w:rPr>
-          <w:rFonts w:eastAsia="Times New Roman" w:cs="Times New Roman"/>
-          <w:color w:val="008000"/>
-        </w:rPr>
-        <w:t>weisser</w:t>
-      </w:r>
-      <w:proofErr w:type="spellEnd"/>
-      <w:r>
-        <w:rPr>
-          <w:rFonts w:eastAsia="Times New Roman" w:cs="Times New Roman"/>
-          <w:color w:val="008000"/>
-        </w:rPr>
-        <w:t xml:space="preserve"> Bauer steht</w:t>
+        <w:t>Prüfung, ob auf C5 ein weisser Bauer steht</w:t>
       </w:r>
     </w:p>
     <w:p>
@@ -8738,23 +8560,7 @@
           <w:rFonts w:eastAsia="Times New Roman" w:cs="Times New Roman"/>
           <w:color w:val="008000"/>
         </w:rPr>
-        <w:t xml:space="preserve">Prüfung, im Turn das Attribut </w:t>
-      </w:r>
-      <w:proofErr w:type="spellStart"/>
-      <w:r>
-        <w:rPr>
-          <w:rFonts w:eastAsia="Times New Roman" w:cs="Times New Roman"/>
-          <w:color w:val="008000"/>
-        </w:rPr>
-        <w:t>capturedPieces</w:t>
-      </w:r>
-      <w:proofErr w:type="spellEnd"/>
-      <w:r>
-        <w:rPr>
-          <w:rFonts w:eastAsia="Times New Roman" w:cs="Times New Roman"/>
-          <w:color w:val="008000"/>
-        </w:rPr>
-        <w:t xml:space="preserve"> korrekt gesetzt ist.</w:t>
+        <w:t>Prüfung, im Turn das Attribut capturedPieces korrekt gesetzt ist.</w:t>
       </w:r>
     </w:p>
     <w:p>
@@ -8775,39 +8581,7 @@
           <w:rFonts w:eastAsia="Times New Roman" w:cs="Times New Roman"/>
           <w:color w:val="008000"/>
         </w:rPr>
-        <w:t xml:space="preserve">In den </w:t>
-      </w:r>
-      <w:proofErr w:type="spellStart"/>
-      <w:r>
-        <w:rPr>
-          <w:rFonts w:eastAsia="Times New Roman" w:cs="Times New Roman"/>
-          <w:color w:val="008000"/>
-        </w:rPr>
-        <w:t>capturedPieces</w:t>
-      </w:r>
-      <w:proofErr w:type="spellEnd"/>
-      <w:r>
-        <w:rPr>
-          <w:rFonts w:eastAsia="Times New Roman" w:cs="Times New Roman"/>
-          <w:color w:val="008000"/>
-        </w:rPr>
-        <w:t xml:space="preserve"> der Klasse </w:t>
-      </w:r>
-      <w:proofErr w:type="spellStart"/>
-      <w:r>
-        <w:rPr>
-          <w:rFonts w:eastAsia="Times New Roman" w:cs="Times New Roman"/>
-          <w:color w:val="008000"/>
-        </w:rPr>
-        <w:t>game</w:t>
-      </w:r>
-      <w:proofErr w:type="spellEnd"/>
-      <w:r>
-        <w:rPr>
-          <w:rFonts w:eastAsia="Times New Roman" w:cs="Times New Roman"/>
-          <w:color w:val="008000"/>
-        </w:rPr>
-        <w:t xml:space="preserve"> ist der schwarze Bauer drin</w:t>
+        <w:t>In den capturedPieces der Klasse game ist der schwarze Bauer drin</w:t>
       </w:r>
     </w:p>
     <w:p>
@@ -8833,28 +8607,14 @@
           <w:rFonts w:eastAsia="Times New Roman" w:cs="Times New Roman"/>
         </w:rPr>
         <w:lastRenderedPageBreak/>
-        <w:t xml:space="preserve">Hier die Bestätigung von </w:t>
-      </w:r>
-      <w:proofErr w:type="spellStart"/>
-      <w:r>
-        <w:rPr>
-          <w:rFonts w:eastAsia="Times New Roman" w:cs="Times New Roman"/>
-        </w:rPr>
-        <w:t>Eclipse</w:t>
-      </w:r>
-      <w:proofErr w:type="spellEnd"/>
-      <w:r>
-        <w:rPr>
-          <w:rFonts w:eastAsia="Times New Roman" w:cs="Times New Roman"/>
-        </w:rPr>
-        <w:t xml:space="preserve">, dass alle Testfälle erfolgreich durchgeführt wurden. </w:t>
+        <w:t xml:space="preserve">Hier die Bestätigung von Eclipse, dass alle Testfälle erfolgreich durchgeführt wurden. </w:t>
       </w:r>
     </w:p>
     <w:p>
       <w:r>
         <w:rPr>
           <w:noProof/>
-          <w:lang w:val="en-US" w:eastAsia="en-US"/>
+          <w:lang w:val="de-CH" w:eastAsia="de-CH"/>
         </w:rPr>
         <w:drawing>
           <wp:inline distT="0" distB="0" distL="0" distR="0" wp14:anchorId="5B74BD3D" wp14:editId="3BD7EE7E">
@@ -8919,15 +8679,7 @@
         <w:t>.</w:t>
       </w:r>
       <w:r>
-        <w:t xml:space="preserve"> Diese sind relativ aufwändig zu schreiben, weil zuerst eine entsprechende Schachsituation aufgebaut werden muss. Die Klasse </w:t>
-      </w:r>
-      <w:proofErr w:type="spellStart"/>
-      <w:r>
-        <w:t>ChessBoard</w:t>
-      </w:r>
-      <w:proofErr w:type="spellEnd"/>
-      <w:r>
-        <w:t xml:space="preserve"> ist dafür vorbereitet</w:t>
+        <w:t xml:space="preserve"> Diese sind relativ aufwändig zu schreiben, weil zuerst eine entsprechende Schachsituation aufgebaut werden muss. Die Klasse ChessBoard ist dafür vorbereitet</w:t>
       </w:r>
       <w:r>
         <w:t>,</w:t>
@@ -8955,7 +8707,7 @@
     <w:p/>
     <w:p>
       <w:pPr>
-        <w:pStyle w:val="berschrift3"/>
+        <w:pStyle w:val="Heading3"/>
       </w:pPr>
       <w:r>
         <w:t>Integrationstests</w:t>
@@ -8974,15 +8726,13 @@
       <w:r>
         <w:t>Ganzes</w:t>
       </w:r>
-      <w:bookmarkStart w:id="0" w:name="_GoBack"/>
-      <w:bookmarkEnd w:id="0"/>
       <w:r>
         <w:t xml:space="preserve"> betrachten. </w:t>
       </w:r>
     </w:p>
     <w:tbl>
       <w:tblPr>
-        <w:tblStyle w:val="HelleSchattierung-Akzent1"/>
+        <w:tblStyle w:val="LightShading-Accent1"/>
         <w:tblW w:w="8329" w:type="dxa"/>
         <w:tblLook w:val="04A0" w:firstRow="1" w:lastRow="0" w:firstColumn="1" w:lastColumn="0" w:noHBand="0" w:noVBand="1"/>
       </w:tblPr>
@@ -9157,7 +8907,7 @@
     <w:p/>
     <w:tbl>
       <w:tblPr>
-        <w:tblStyle w:val="HelleSchattierung-Akzent1"/>
+        <w:tblStyle w:val="LightShading-Accent1"/>
         <w:tblW w:w="8329" w:type="dxa"/>
         <w:tblLook w:val="04A0" w:firstRow="1" w:lastRow="0" w:firstColumn="1" w:lastColumn="0" w:noHBand="0" w:noVBand="1"/>
       </w:tblPr>
@@ -9332,7 +9082,7 @@
     <w:p/>
     <w:tbl>
       <w:tblPr>
-        <w:tblStyle w:val="HelleSchattierung-Akzent1"/>
+        <w:tblStyle w:val="LightShading-Accent1"/>
         <w:tblW w:w="8329" w:type="dxa"/>
         <w:tblLook w:val="04A0" w:firstRow="1" w:lastRow="0" w:firstColumn="1" w:lastColumn="0" w:noHBand="0" w:noVBand="1"/>
       </w:tblPr>
@@ -9418,7 +9168,7 @@
           </w:p>
           <w:p>
             <w:pPr>
-              <w:pStyle w:val="Listenabsatz"/>
+              <w:pStyle w:val="ListParagraph"/>
               <w:numPr>
                 <w:ilvl w:val="0"/>
                 <w:numId w:val="23"/>
@@ -9435,7 +9185,7 @@
           </w:p>
           <w:p>
             <w:pPr>
-              <w:pStyle w:val="Listenabsatz"/>
+              <w:pStyle w:val="ListParagraph"/>
               <w:numPr>
                 <w:ilvl w:val="0"/>
                 <w:numId w:val="23"/>
@@ -9527,7 +9277,7 @@
             <w:r>
               <w:rPr>
                 <w:noProof/>
-                <w:lang w:val="en-US" w:eastAsia="en-US"/>
+                <w:lang w:val="de-CH" w:eastAsia="de-CH"/>
               </w:rPr>
               <w:drawing>
                 <wp:inline distT="0" distB="0" distL="0" distR="0" wp14:anchorId="2186A3AD" wp14:editId="374EF124">
@@ -9621,7 +9371,7 @@
     <w:p/>
     <w:tbl>
       <w:tblPr>
-        <w:tblStyle w:val="HelleSchattierung-Akzent1"/>
+        <w:tblStyle w:val="LightShading-Accent1"/>
         <w:tblW w:w="8329" w:type="dxa"/>
         <w:tblLook w:val="04A0" w:firstRow="1" w:lastRow="0" w:firstColumn="1" w:lastColumn="0" w:noHBand="0" w:noVBand="1"/>
       </w:tblPr>
@@ -9701,7 +9451,7 @@
           </w:p>
           <w:p>
             <w:pPr>
-              <w:pStyle w:val="Listenabsatz"/>
+              <w:pStyle w:val="ListParagraph"/>
               <w:numPr>
                 <w:ilvl w:val="0"/>
                 <w:numId w:val="24"/>
@@ -9718,7 +9468,7 @@
           </w:p>
           <w:p>
             <w:pPr>
-              <w:pStyle w:val="Listenabsatz"/>
+              <w:pStyle w:val="ListParagraph"/>
               <w:numPr>
                 <w:ilvl w:val="0"/>
                 <w:numId w:val="24"/>
@@ -9735,7 +9485,7 @@
           </w:p>
           <w:p>
             <w:pPr>
-              <w:pStyle w:val="Listenabsatz"/>
+              <w:pStyle w:val="ListParagraph"/>
               <w:numPr>
                 <w:ilvl w:val="0"/>
                 <w:numId w:val="24"/>
@@ -9752,7 +9502,7 @@
           </w:p>
           <w:p>
             <w:pPr>
-              <w:pStyle w:val="Listenabsatz"/>
+              <w:pStyle w:val="ListParagraph"/>
               <w:numPr>
                 <w:ilvl w:val="0"/>
                 <w:numId w:val="24"/>
@@ -9833,7 +9583,7 @@
             <w:r>
               <w:rPr>
                 <w:noProof/>
-                <w:lang w:val="en-US" w:eastAsia="en-US"/>
+                <w:lang w:val="de-CH" w:eastAsia="de-CH"/>
               </w:rPr>
               <w:drawing>
                 <wp:inline distT="0" distB="0" distL="0" distR="0" wp14:anchorId="293064C1" wp14:editId="7E0FAA34">
@@ -9929,7 +9679,7 @@
     <w:p/>
     <w:tbl>
       <w:tblPr>
-        <w:tblStyle w:val="HelleSchattierung-Akzent1"/>
+        <w:tblStyle w:val="LightShading-Accent1"/>
         <w:tblW w:w="8329" w:type="dxa"/>
         <w:tblLook w:val="04A0" w:firstRow="1" w:lastRow="0" w:firstColumn="1" w:lastColumn="0" w:noHBand="0" w:noVBand="1"/>
       </w:tblPr>
@@ -10033,15 +9783,7 @@
               <w:cnfStyle w:val="000000100000" w:firstRow="0" w:lastRow="0" w:firstColumn="0" w:lastColumn="0" w:oddVBand="0" w:evenVBand="0" w:oddHBand="1" w:evenHBand="0" w:firstRowFirstColumn="0" w:firstRowLastColumn="0" w:lastRowFirstColumn="0" w:lastRowLastColumn="0"/>
             </w:pPr>
             <w:r>
-              <w:t xml:space="preserve">Nach einem </w:t>
-            </w:r>
-            <w:proofErr w:type="spellStart"/>
-            <w:r>
-              <w:t>weissen</w:t>
-            </w:r>
-            <w:proofErr w:type="spellEnd"/>
-            <w:r>
-              <w:t xml:space="preserve"> Zug spielt schwarz einen gültigen Zug.  </w:t>
+              <w:t xml:space="preserve">Nach einem weissen Zug spielt schwarz einen gültigen Zug.  </w:t>
             </w:r>
           </w:p>
         </w:tc>
@@ -10067,15 +9809,7 @@
               <w:cnfStyle w:val="000000000000" w:firstRow="0" w:lastRow="0" w:firstColumn="0" w:lastColumn="0" w:oddVBand="0" w:evenVBand="0" w:oddHBand="0" w:evenHBand="0" w:firstRowFirstColumn="0" w:firstRowLastColumn="0" w:lastRowFirstColumn="0" w:lastRowLastColumn="0"/>
             </w:pPr>
             <w:r>
-              <w:t xml:space="preserve">Nach einem </w:t>
-            </w:r>
-            <w:proofErr w:type="spellStart"/>
-            <w:r>
-              <w:t>weissen</w:t>
-            </w:r>
-            <w:proofErr w:type="spellEnd"/>
-            <w:r>
-              <w:t xml:space="preserve"> Zug spielt schwarz einen gültigen Zug. Er versucht dabei die Situation für sich zu optimieren (Ziele: keine eigenen Figurenverluste, Gegner verliert Figuren, gegnerischen König ins Schach stellen). Dies wird nach jedem Zug durchgeführt. </w:t>
+              <w:t xml:space="preserve">Nach einem weissen Zug spielt schwarz einen gültigen Zug. Er versucht dabei die Situation für sich zu optimieren (Ziele: keine eigenen Figurenverluste, Gegner verliert Figuren, gegnerischen König ins Schach stellen). Dies wird nach jedem Zug durchgeführt. </w:t>
             </w:r>
           </w:p>
         </w:tc>
@@ -10114,7 +9848,7 @@
     <w:p/>
     <w:tbl>
       <w:tblPr>
-        <w:tblStyle w:val="HelleSchattierung-Akzent1"/>
+        <w:tblStyle w:val="LightShading-Accent1"/>
         <w:tblW w:w="8329" w:type="dxa"/>
         <w:tblLook w:val="04A0" w:firstRow="1" w:lastRow="0" w:firstColumn="1" w:lastColumn="0" w:noHBand="0" w:noVBand="1"/>
       </w:tblPr>
@@ -10188,13 +9922,8 @@
             <w:pPr>
               <w:cnfStyle w:val="000000000000" w:firstRow="0" w:lastRow="0" w:firstColumn="0" w:lastColumn="0" w:oddVBand="0" w:evenVBand="0" w:oddHBand="0" w:evenHBand="0" w:firstRowFirstColumn="0" w:firstRowLastColumn="0" w:lastRowFirstColumn="0" w:lastRowLastColumn="0"/>
             </w:pPr>
-            <w:proofErr w:type="spellStart"/>
-            <w:r>
-              <w:t>Weiss</w:t>
-            </w:r>
-            <w:proofErr w:type="spellEnd"/>
-            <w:r>
-              <w:t xml:space="preserve"> zieht e2-e4. Danach wird gewechselt auf den Computerspieler. </w:t>
+            <w:r>
+              <w:t xml:space="preserve">Weiss zieht e2-e4. Danach wird gewechselt auf den Computerspieler. </w:t>
             </w:r>
           </w:p>
         </w:tc>
@@ -10249,15 +9978,7 @@
               <w:cnfStyle w:val="000000000000" w:firstRow="0" w:lastRow="0" w:firstColumn="0" w:lastColumn="0" w:oddVBand="0" w:evenVBand="0" w:oddHBand="0" w:evenHBand="0" w:firstRowFirstColumn="0" w:firstRowLastColumn="0" w:lastRowFirstColumn="0" w:lastRowLastColumn="0"/>
             </w:pPr>
             <w:r>
-              <w:t xml:space="preserve">Schwarz zieht nicht. Der Auslöser für den Computerspieler ist direkt nach dem </w:t>
-            </w:r>
-            <w:proofErr w:type="spellStart"/>
-            <w:r>
-              <w:t>weissen</w:t>
-            </w:r>
-            <w:proofErr w:type="spellEnd"/>
-            <w:r>
-              <w:t xml:space="preserve"> Zug angehängt. </w:t>
+              <w:t xml:space="preserve">Schwarz zieht nicht. Der Auslöser für den Computerspieler ist direkt nach dem weissen Zug angehängt. </w:t>
             </w:r>
           </w:p>
         </w:tc>
@@ -10336,7 +10057,7 @@
     </w:tbl>
     <w:p>
       <w:pPr>
-        <w:pStyle w:val="berschrift2"/>
+        <w:pStyle w:val="Heading2"/>
       </w:pPr>
       <w:r>
         <w:lastRenderedPageBreak/>
@@ -10349,7 +10070,7 @@
     <w:p/>
     <w:p>
       <w:pPr>
-        <w:pStyle w:val="berschrift3"/>
+        <w:pStyle w:val="Heading3"/>
         <w:rPr>
           <w:sz w:val="28"/>
           <w:szCs w:val="28"/>
@@ -10365,32 +10086,16 @@
     </w:p>
     <w:p>
       <w:pPr>
-        <w:pStyle w:val="KeinLeerraum"/>
+        <w:pStyle w:val="NoSpacing"/>
       </w:pPr>
       <w:r>
-        <w:t>Das Schachspiel „</w:t>
-      </w:r>
-      <w:proofErr w:type="spellStart"/>
-      <w:r>
-        <w:t>necaREx</w:t>
-      </w:r>
-      <w:proofErr w:type="spellEnd"/>
-      <w:r>
-        <w:t xml:space="preserve">“ soll </w:t>
+        <w:t xml:space="preserve">Das Schachspiel „necaREx“ soll </w:t>
       </w:r>
       <w:r>
         <w:t xml:space="preserve">in Schachvereinen und Schachkursen als effiziente Lernsoftware eingesetzt werden. </w:t>
       </w:r>
       <w:r>
-        <w:t>Dies ist durchaus denkbar, da „</w:t>
-      </w:r>
-      <w:proofErr w:type="spellStart"/>
-      <w:r>
-        <w:t>necaREx</w:t>
-      </w:r>
-      <w:proofErr w:type="spellEnd"/>
-      <w:r>
-        <w:t>“</w:t>
+        <w:t>Dies ist durchaus denkbar, da „necaREx“</w:t>
       </w:r>
       <w:r>
         <w:t xml:space="preserve">, mit Ausnahme von ein </w:t>
@@ -10435,29 +10140,13 @@
         <w:br/>
       </w:r>
       <w:r>
-        <w:t>Durch das schlichte und intuitive Design ist „</w:t>
-      </w:r>
-      <w:proofErr w:type="spellStart"/>
-      <w:r>
-        <w:t>necaREx</w:t>
-      </w:r>
-      <w:proofErr w:type="spellEnd"/>
-      <w:r>
-        <w:t xml:space="preserve">“ einfach und schnell zu erlernen. </w:t>
+        <w:t xml:space="preserve">Durch das schlichte und intuitive Design ist „necaREx“ einfach und schnell zu erlernen. </w:t>
       </w:r>
       <w:r>
         <w:t>Dies war ein</w:t>
       </w:r>
       <w:r>
-        <w:t xml:space="preserve">er der wichtigsten Aspekte, welchen wir erreichen wollten, denn damit das Spiel </w:t>
-      </w:r>
-      <w:proofErr w:type="spellStart"/>
-      <w:r>
-        <w:t>Spass</w:t>
-      </w:r>
-      <w:proofErr w:type="spellEnd"/>
-      <w:r>
-        <w:t xml:space="preserve"> macht und man etwas dabei lernen kann</w:t>
+        <w:t>er der wichtigsten Aspekte, welchen wir erreichen wollten, denn damit das Spiel Spass macht und man etwas dabei lernen kann</w:t>
       </w:r>
       <w:r>
         <w:t>,</w:t>
@@ -10505,7 +10194,7 @@
     </w:p>
     <w:p>
       <w:pPr>
-        <w:pStyle w:val="berschrift3"/>
+        <w:pStyle w:val="Heading3"/>
         <w:rPr>
           <w:sz w:val="28"/>
           <w:szCs w:val="28"/>
@@ -10521,7 +10210,7 @@
     </w:p>
     <w:p>
       <w:pPr>
-        <w:pStyle w:val="KeinLeerraum"/>
+        <w:pStyle w:val="NoSpacing"/>
       </w:pPr>
       <w:r>
         <w:t xml:space="preserve">Fehler als solche haben wir nicht gefunden, jedoch haben wir eine </w:t>
@@ -10542,23 +10231,7 @@
         <w:t>bei der</w:t>
       </w:r>
       <w:r>
-        <w:t xml:space="preserve"> man den Gegenspieler „on </w:t>
-      </w:r>
-      <w:proofErr w:type="spellStart"/>
-      <w:r>
-        <w:t>the</w:t>
-      </w:r>
-      <w:proofErr w:type="spellEnd"/>
-      <w:r>
-        <w:t xml:space="preserve"> </w:t>
-      </w:r>
-      <w:proofErr w:type="spellStart"/>
-      <w:r>
-        <w:t>fly</w:t>
-      </w:r>
-      <w:proofErr w:type="spellEnd"/>
-      <w:r>
-        <w:t>“ wechseln kann, wobei man darauf achten muss</w:t>
+        <w:t xml:space="preserve"> man den Gegenspieler „on the fly“ wechseln kann, wobei man darauf achten muss</w:t>
       </w:r>
       <w:r>
         <w:t>,</w:t>
@@ -10575,7 +10248,7 @@
     </w:p>
     <w:p>
       <w:pPr>
-        <w:pStyle w:val="berschrift3"/>
+        <w:pStyle w:val="Heading3"/>
         <w:rPr>
           <w:sz w:val="28"/>
           <w:szCs w:val="28"/>
@@ -10591,7 +10264,7 @@
     </w:p>
     <w:p>
       <w:pPr>
-        <w:pStyle w:val="KeinLeerraum"/>
+        <w:pStyle w:val="NoSpacing"/>
       </w:pPr>
       <w:r>
         <w:t xml:space="preserve">Es konnten glücklicherweise alle vorgesehenen Funktionen implementiert werden, jedoch konnte nicht alle möglichen Erweiterungen realisiert werden. </w:t>
@@ -10599,9 +10272,9 @@
     </w:p>
     <w:p>
       <w:pPr>
-        <w:pStyle w:val="KeinLeerraum"/>
+        <w:pStyle w:val="NoSpacing"/>
         <w:rPr>
-          <w:rStyle w:val="berschrift4Zchn"/>
+          <w:rStyle w:val="Heading4Char"/>
         </w:rPr>
       </w:pPr>
       <w:r>
@@ -10609,25 +10282,25 @@
       </w:r>
       <w:r>
         <w:rPr>
-          <w:rStyle w:val="berschrift4Zchn"/>
+          <w:rStyle w:val="Heading4Char"/>
         </w:rPr>
         <w:t>Erweiterungen / I</w:t>
       </w:r>
       <w:r>
         <w:rPr>
-          <w:rStyle w:val="berschrift4Zchn"/>
+          <w:rStyle w:val="Heading4Char"/>
         </w:rPr>
         <w:t>deen di</w:t>
       </w:r>
       <w:r>
         <w:rPr>
-          <w:rStyle w:val="berschrift4Zchn"/>
+          <w:rStyle w:val="Heading4Char"/>
         </w:rPr>
         <w:t>e</w:t>
       </w:r>
       <w:r>
         <w:rPr>
-          <w:rStyle w:val="berschrift4Zchn"/>
+          <w:rStyle w:val="Heading4Char"/>
         </w:rPr>
         <w:t xml:space="preserve"> nicht realisiert werden konnten</w:t>
       </w:r>
@@ -10639,7 +10312,7 @@
     </w:p>
     <w:p>
       <w:pPr>
-        <w:pStyle w:val="StandardWeb"/>
+        <w:pStyle w:val="NormalWeb"/>
         <w:numPr>
           <w:ilvl w:val="0"/>
           <w:numId w:val="19"/>
@@ -10661,7 +10334,7 @@
     </w:p>
     <w:p>
       <w:pPr>
-        <w:pStyle w:val="StandardWeb"/>
+        <w:pStyle w:val="NormalWeb"/>
         <w:numPr>
           <w:ilvl w:val="0"/>
           <w:numId w:val="19"/>
@@ -10683,7 +10356,7 @@
     </w:p>
     <w:p>
       <w:pPr>
-        <w:pStyle w:val="StandardWeb"/>
+        <w:pStyle w:val="NormalWeb"/>
         <w:numPr>
           <w:ilvl w:val="0"/>
           <w:numId w:val="19"/>
@@ -10700,30 +10373,12 @@
           <w:sz w:val="24"/>
           <w:szCs w:val="24"/>
         </w:rPr>
-        <w:t xml:space="preserve">Schlagen „en </w:t>
-      </w:r>
-      <w:proofErr w:type="spellStart"/>
-      <w:r>
-        <w:rPr>
-          <w:rFonts w:asciiTheme="minorHAnsi" w:hAnsiTheme="minorHAnsi" w:cstheme="minorBidi"/>
-          <w:sz w:val="24"/>
-          <w:szCs w:val="24"/>
-        </w:rPr>
-        <w:t>passant</w:t>
-      </w:r>
-      <w:proofErr w:type="spellEnd"/>
-      <w:r>
-        <w:rPr>
-          <w:rFonts w:asciiTheme="minorHAnsi" w:hAnsiTheme="minorHAnsi" w:cstheme="minorBidi"/>
-          <w:sz w:val="24"/>
-          <w:szCs w:val="24"/>
-        </w:rPr>
-        <w:t>“</w:t>
+        <w:t>Schlagen „en passant“</w:t>
       </w:r>
     </w:p>
     <w:p>
       <w:pPr>
-        <w:pStyle w:val="StandardWeb"/>
+        <w:pStyle w:val="NormalWeb"/>
         <w:numPr>
           <w:ilvl w:val="0"/>
           <w:numId w:val="19"/>
@@ -10745,7 +10400,7 @@
     </w:p>
     <w:p>
       <w:pPr>
-        <w:pStyle w:val="StandardWeb"/>
+        <w:pStyle w:val="NormalWeb"/>
         <w:numPr>
           <w:ilvl w:val="0"/>
           <w:numId w:val="19"/>
@@ -10767,7 +10422,7 @@
     </w:p>
     <w:p>
       <w:pPr>
-        <w:pStyle w:val="berschrift3"/>
+        <w:pStyle w:val="Heading3"/>
         <w:rPr>
           <w:sz w:val="28"/>
           <w:szCs w:val="28"/>
@@ -10783,7 +10438,7 @@
     </w:p>
     <w:p>
       <w:pPr>
-        <w:pStyle w:val="KeinLeerraum"/>
+        <w:pStyle w:val="NoSpacing"/>
       </w:pPr>
       <w:r>
         <w:t xml:space="preserve">Für jedes Mitglied der Gruppe war es eine sehr lehrreiche und interessante Erfahrung, welche wir in dieser Gruppenarbeit und Konstellation erleben durften. Schlussendlich konnte jedes Teammitglied in allen Teilbereichen, vom Projektablauf bis zur Programmierung </w:t>
@@ -10797,7 +10452,7 @@
     </w:p>
     <w:p>
       <w:pPr>
-        <w:pStyle w:val="StandardWeb"/>
+        <w:pStyle w:val="NormalWeb"/>
         <w:ind w:left="225"/>
         <w:rPr>
           <w:rFonts w:asciiTheme="minorHAnsi" w:hAnsiTheme="minorHAnsi" w:cstheme="minorBidi"/>
@@ -10830,28 +10485,28 @@
         </w:rPr>
         <w:t xml:space="preserve"> nicht viel miteinander zu tun hatten, hat die Arbeit im Team </w:t>
       </w:r>
-      <w:proofErr w:type="spellStart"/>
       <w:r>
         <w:rPr>
           <w:rFonts w:asciiTheme="minorHAnsi" w:hAnsiTheme="minorHAnsi" w:cstheme="minorBidi"/>
           <w:sz w:val="24"/>
           <w:szCs w:val="24"/>
         </w:rPr>
-        <w:t>äusserst</w:t>
+        <w:t xml:space="preserve">äusserst gut funktioniert. Man hat sich gegenseitig abgesprochen und respektiert und darauf geachtet, dass kein Mitglied zu kurz kommt oder zu viel machen </w:t>
       </w:r>
-      <w:proofErr w:type="spellEnd"/>
+      <w:bookmarkStart w:id="0" w:name="_GoBack"/>
+      <w:bookmarkEnd w:id="0"/>
       <w:r>
         <w:rPr>
           <w:rFonts w:asciiTheme="minorHAnsi" w:hAnsiTheme="minorHAnsi" w:cstheme="minorBidi"/>
           <w:sz w:val="24"/>
           <w:szCs w:val="24"/>
         </w:rPr>
-        <w:t xml:space="preserve"> gut funktioniert. Man hat sich gegenseitig abgesprochen und respektiert und darauf geachtet, dass kein Mitglied zu kurz kommt oder zu viel machen musste.</w:t>
+        <w:t>musste.</w:t>
       </w:r>
     </w:p>
     <w:p>
       <w:pPr>
-        <w:pStyle w:val="StandardWeb"/>
+        <w:pStyle w:val="NormalWeb"/>
         <w:ind w:left="225"/>
         <w:rPr>
           <w:rFonts w:asciiTheme="minorHAnsi" w:hAnsiTheme="minorHAnsi" w:cstheme="minorBidi"/>
@@ -10870,7 +10525,7 @@
     </w:p>
     <w:p>
       <w:pPr>
-        <w:pStyle w:val="StandardWeb"/>
+        <w:pStyle w:val="NormalWeb"/>
         <w:ind w:left="225"/>
         <w:rPr>
           <w:rFonts w:asciiTheme="minorHAnsi" w:hAnsiTheme="minorHAnsi" w:cstheme="minorBidi"/>
@@ -10905,7 +10560,7 @@
     </w:p>
     <w:p>
       <w:pPr>
-        <w:pStyle w:val="StandardWeb"/>
+        <w:pStyle w:val="NormalWeb"/>
         <w:ind w:left="225"/>
         <w:rPr>
           <w:rFonts w:asciiTheme="minorHAnsi" w:hAnsiTheme="minorHAnsi" w:cstheme="minorBidi"/>
@@ -10925,7 +10580,7 @@
 </file>
 
 <file path=word/endnotes.xml><?xml version="1.0" encoding="utf-8"?>
-<w:endnotes xmlns:wpc="http://schemas.microsoft.com/office/word/2010/wordprocessingCanvas" xmlns:mc="http://schemas.openxmlformats.org/markup-compatibility/2006" xmlns:o="urn:schemas-microsoft-com:office:office" xmlns:r="http://schemas.openxmlformats.org/officeDocument/2006/relationships" xmlns:m="http://schemas.openxmlformats.org/officeDocument/2006/math" xmlns:v="urn:schemas-microsoft-com:vml" xmlns:wp14="http://schemas.microsoft.com/office/word/2010/wordprocessingDrawing" xmlns:wp="http://schemas.openxmlformats.org/drawingml/2006/wordprocessingDrawing" xmlns:w10="urn:schemas-microsoft-com:office:word" xmlns:w="http://schemas.openxmlformats.org/wordprocessingml/2006/main" xmlns:w14="http://schemas.microsoft.com/office/word/2010/wordml" xmlns:wpg="http://schemas.microsoft.com/office/word/2010/wordprocessingGroup" xmlns:wpi="http://schemas.microsoft.com/office/word/2010/wordprocessingInk" xmlns:wne="http://schemas.microsoft.com/office/word/2006/wordml" xmlns:wps="http://schemas.microsoft.com/office/word/2010/wordprocessingShape" mc:Ignorable="w14 wp14">
+<w:endnotes xmlns:wpc="http://schemas.microsoft.com/office/word/2010/wordprocessingCanvas" xmlns:mc="http://schemas.openxmlformats.org/markup-compatibility/2006" xmlns:o="urn:schemas-microsoft-com:office:office" xmlns:r="http://schemas.openxmlformats.org/officeDocument/2006/relationships" xmlns:m="http://schemas.openxmlformats.org/officeDocument/2006/math" xmlns:v="urn:schemas-microsoft-com:vml" xmlns:wp14="http://schemas.microsoft.com/office/word/2010/wordprocessingDrawing" xmlns:wp="http://schemas.openxmlformats.org/drawingml/2006/wordprocessingDrawing" xmlns:w10="urn:schemas-microsoft-com:office:word" xmlns:w="http://schemas.openxmlformats.org/wordprocessingml/2006/main" xmlns:w14="http://schemas.microsoft.com/office/word/2010/wordml" xmlns:w15="http://schemas.microsoft.com/office/word/2012/wordml" xmlns:wpg="http://schemas.microsoft.com/office/word/2010/wordprocessingGroup" xmlns:wpi="http://schemas.microsoft.com/office/word/2010/wordprocessingInk" xmlns:wne="http://schemas.microsoft.com/office/word/2006/wordml" xmlns:wps="http://schemas.microsoft.com/office/word/2010/wordprocessingShape" mc:Ignorable="w14 w15 wp14">
   <w:endnote w:type="separator" w:id="-1">
     <w:p>
       <w:r>
@@ -10944,10 +10599,10 @@
 </file>
 
 <file path=word/footer1.xml><?xml version="1.0" encoding="utf-8"?>
-<w:ftr xmlns:wpc="http://schemas.microsoft.com/office/word/2010/wordprocessingCanvas" xmlns:mc="http://schemas.openxmlformats.org/markup-compatibility/2006" xmlns:o="urn:schemas-microsoft-com:office:office" xmlns:r="http://schemas.openxmlformats.org/officeDocument/2006/relationships" xmlns:m="http://schemas.openxmlformats.org/officeDocument/2006/math" xmlns:v="urn:schemas-microsoft-com:vml" xmlns:wp14="http://schemas.microsoft.com/office/word/2010/wordprocessingDrawing" xmlns:wp="http://schemas.openxmlformats.org/drawingml/2006/wordprocessingDrawing" xmlns:w10="urn:schemas-microsoft-com:office:word" xmlns:w="http://schemas.openxmlformats.org/wordprocessingml/2006/main" xmlns:w14="http://schemas.microsoft.com/office/word/2010/wordml" xmlns:wpg="http://schemas.microsoft.com/office/word/2010/wordprocessingGroup" xmlns:wpi="http://schemas.microsoft.com/office/word/2010/wordprocessingInk" xmlns:wne="http://schemas.microsoft.com/office/word/2006/wordml" xmlns:wps="http://schemas.microsoft.com/office/word/2010/wordprocessingShape" mc:Ignorable="w14 wp14">
+<w:ftr xmlns:wpc="http://schemas.microsoft.com/office/word/2010/wordprocessingCanvas" xmlns:mc="http://schemas.openxmlformats.org/markup-compatibility/2006" xmlns:o="urn:schemas-microsoft-com:office:office" xmlns:r="http://schemas.openxmlformats.org/officeDocument/2006/relationships" xmlns:m="http://schemas.openxmlformats.org/officeDocument/2006/math" xmlns:v="urn:schemas-microsoft-com:vml" xmlns:wp14="http://schemas.microsoft.com/office/word/2010/wordprocessingDrawing" xmlns:wp="http://schemas.openxmlformats.org/drawingml/2006/wordprocessingDrawing" xmlns:w10="urn:schemas-microsoft-com:office:word" xmlns:w="http://schemas.openxmlformats.org/wordprocessingml/2006/main" xmlns:w14="http://schemas.microsoft.com/office/word/2010/wordml" xmlns:w15="http://schemas.microsoft.com/office/word/2012/wordml" xmlns:wpg="http://schemas.microsoft.com/office/word/2010/wordprocessingGroup" xmlns:wpi="http://schemas.microsoft.com/office/word/2010/wordprocessingInk" xmlns:wne="http://schemas.microsoft.com/office/word/2006/wordml" xmlns:wps="http://schemas.microsoft.com/office/word/2010/wordprocessingShape" mc:Ignorable="w14 w15 wp14">
   <w:tbl>
     <w:tblPr>
-      <w:tblStyle w:val="HelleSchattierung-Akzent1"/>
+      <w:tblStyle w:val="LightShading-Accent1"/>
       <w:tblW w:w="5000" w:type="pct"/>
       <w:tblBorders>
         <w:left w:val="single" w:sz="8" w:space="0" w:color="DBE5F1" w:themeColor="accent1" w:themeTint="33"/>
@@ -10990,17 +10645,17 @@
   </w:tbl>
   <w:p>
     <w:pPr>
-      <w:pStyle w:val="Fuzeile"/>
+      <w:pStyle w:val="Footer"/>
     </w:pPr>
   </w:p>
 </w:ftr>
 </file>
 
 <file path=word/footer2.xml><?xml version="1.0" encoding="utf-8"?>
-<w:ftr xmlns:wpc="http://schemas.microsoft.com/office/word/2010/wordprocessingCanvas" xmlns:mc="http://schemas.openxmlformats.org/markup-compatibility/2006" xmlns:o="urn:schemas-microsoft-com:office:office" xmlns:r="http://schemas.openxmlformats.org/officeDocument/2006/relationships" xmlns:m="http://schemas.openxmlformats.org/officeDocument/2006/math" xmlns:v="urn:schemas-microsoft-com:vml" xmlns:wp14="http://schemas.microsoft.com/office/word/2010/wordprocessingDrawing" xmlns:wp="http://schemas.openxmlformats.org/drawingml/2006/wordprocessingDrawing" xmlns:w10="urn:schemas-microsoft-com:office:word" xmlns:w="http://schemas.openxmlformats.org/wordprocessingml/2006/main" xmlns:w14="http://schemas.microsoft.com/office/word/2010/wordml" xmlns:wpg="http://schemas.microsoft.com/office/word/2010/wordprocessingGroup" xmlns:wpi="http://schemas.microsoft.com/office/word/2010/wordprocessingInk" xmlns:wne="http://schemas.microsoft.com/office/word/2006/wordml" xmlns:wps="http://schemas.microsoft.com/office/word/2010/wordprocessingShape" mc:Ignorable="w14 wp14">
+<w:ftr xmlns:wpc="http://schemas.microsoft.com/office/word/2010/wordprocessingCanvas" xmlns:mc="http://schemas.openxmlformats.org/markup-compatibility/2006" xmlns:o="urn:schemas-microsoft-com:office:office" xmlns:r="http://schemas.openxmlformats.org/officeDocument/2006/relationships" xmlns:m="http://schemas.openxmlformats.org/officeDocument/2006/math" xmlns:v="urn:schemas-microsoft-com:vml" xmlns:wp14="http://schemas.microsoft.com/office/word/2010/wordprocessingDrawing" xmlns:wp="http://schemas.openxmlformats.org/drawingml/2006/wordprocessingDrawing" xmlns:w10="urn:schemas-microsoft-com:office:word" xmlns:w="http://schemas.openxmlformats.org/wordprocessingml/2006/main" xmlns:w14="http://schemas.microsoft.com/office/word/2010/wordml" xmlns:w15="http://schemas.microsoft.com/office/word/2012/wordml" xmlns:wpg="http://schemas.microsoft.com/office/word/2010/wordprocessingGroup" xmlns:wpi="http://schemas.microsoft.com/office/word/2010/wordprocessingInk" xmlns:wne="http://schemas.microsoft.com/office/word/2006/wordml" xmlns:wps="http://schemas.microsoft.com/office/word/2010/wordprocessingShape" mc:Ignorable="w14 w15 wp14">
   <w:p>
     <w:pPr>
-      <w:pStyle w:val="Fuzeile"/>
+      <w:pStyle w:val="Footer"/>
       <w:rPr>
         <w:lang w:val="en-US"/>
       </w:rPr>
@@ -11011,90 +10666,8 @@
         <w:szCs w:val="16"/>
         <w:lang w:val="en-US"/>
       </w:rPr>
-      <w:t xml:space="preserve">Benjamin </w:t>
+      <w:t>Benjamin Hohl, Florian Bosshard, Nadri Mamuti, Sebastian Sprenger</w:t>
     </w:r>
-    <w:proofErr w:type="spellStart"/>
-    <w:r>
-      <w:rPr>
-        <w:sz w:val="16"/>
-        <w:szCs w:val="16"/>
-        <w:lang w:val="en-US"/>
-      </w:rPr>
-      <w:t>Hohl</w:t>
-    </w:r>
-    <w:proofErr w:type="spellEnd"/>
-    <w:r>
-      <w:rPr>
-        <w:sz w:val="16"/>
-        <w:szCs w:val="16"/>
-        <w:lang w:val="en-US"/>
-      </w:rPr>
-      <w:t xml:space="preserve">, Florian </w:t>
-    </w:r>
-    <w:proofErr w:type="spellStart"/>
-    <w:r>
-      <w:rPr>
-        <w:sz w:val="16"/>
-        <w:szCs w:val="16"/>
-        <w:lang w:val="en-US"/>
-      </w:rPr>
-      <w:t>Bosshard</w:t>
-    </w:r>
-    <w:proofErr w:type="spellEnd"/>
-    <w:r>
-      <w:rPr>
-        <w:sz w:val="16"/>
-        <w:szCs w:val="16"/>
-        <w:lang w:val="en-US"/>
-      </w:rPr>
-      <w:t xml:space="preserve">, </w:t>
-    </w:r>
-    <w:proofErr w:type="spellStart"/>
-    <w:r>
-      <w:rPr>
-        <w:sz w:val="16"/>
-        <w:szCs w:val="16"/>
-        <w:lang w:val="en-US"/>
-      </w:rPr>
-      <w:t>Nadri</w:t>
-    </w:r>
-    <w:proofErr w:type="spellEnd"/>
-    <w:r>
-      <w:rPr>
-        <w:sz w:val="16"/>
-        <w:szCs w:val="16"/>
-        <w:lang w:val="en-US"/>
-      </w:rPr>
-      <w:t xml:space="preserve"> </w:t>
-    </w:r>
-    <w:proofErr w:type="spellStart"/>
-    <w:r>
-      <w:rPr>
-        <w:sz w:val="16"/>
-        <w:szCs w:val="16"/>
-        <w:lang w:val="en-US"/>
-      </w:rPr>
-      <w:t>Mamuti</w:t>
-    </w:r>
-    <w:proofErr w:type="spellEnd"/>
-    <w:r>
-      <w:rPr>
-        <w:sz w:val="16"/>
-        <w:szCs w:val="16"/>
-        <w:lang w:val="en-US"/>
-      </w:rPr>
-      <w:t xml:space="preserve">, Sebastian </w:t>
-    </w:r>
-    <w:proofErr w:type="spellStart"/>
-    <w:r>
-      <w:rPr>
-        <w:sz w:val="16"/>
-        <w:szCs w:val="16"/>
-        <w:lang w:val="en-US"/>
-      </w:rPr>
-      <w:t>Sprenger</w:t>
-    </w:r>
-    <w:proofErr w:type="spellEnd"/>
     <w:r>
       <w:rPr>
         <w:lang w:val="en-US"/>
@@ -11103,26 +10676,26 @@
     </w:r>
     <w:r>
       <w:rPr>
-        <w:rStyle w:val="Seitenzahl"/>
+        <w:rStyle w:val="PageNumber"/>
       </w:rPr>
       <w:fldChar w:fldCharType="begin"/>
     </w:r>
     <w:r>
       <w:rPr>
-        <w:rStyle w:val="Seitenzahl"/>
+        <w:rStyle w:val="PageNumber"/>
         <w:lang w:val="en-US"/>
       </w:rPr>
       <w:instrText xml:space="preserve"> PAGE </w:instrText>
     </w:r>
     <w:r>
       <w:rPr>
-        <w:rStyle w:val="Seitenzahl"/>
+        <w:rStyle w:val="PageNumber"/>
       </w:rPr>
       <w:fldChar w:fldCharType="separate"/>
     </w:r>
     <w:r>
       <w:rPr>
-        <w:rStyle w:val="Seitenzahl"/>
+        <w:rStyle w:val="PageNumber"/>
         <w:noProof/>
         <w:lang w:val="en-US"/>
       </w:rPr>
@@ -11130,7 +10703,7 @@
     </w:r>
     <w:r>
       <w:rPr>
-        <w:rStyle w:val="Seitenzahl"/>
+        <w:rStyle w:val="PageNumber"/>
       </w:rPr>
       <w:fldChar w:fldCharType="end"/>
     </w:r>
@@ -11139,7 +10712,7 @@
 </file>
 
 <file path=word/footnotes.xml><?xml version="1.0" encoding="utf-8"?>
-<w:footnotes xmlns:wpc="http://schemas.microsoft.com/office/word/2010/wordprocessingCanvas" xmlns:mc="http://schemas.openxmlformats.org/markup-compatibility/2006" xmlns:o="urn:schemas-microsoft-com:office:office" xmlns:r="http://schemas.openxmlformats.org/officeDocument/2006/relationships" xmlns:m="http://schemas.openxmlformats.org/officeDocument/2006/math" xmlns:v="urn:schemas-microsoft-com:vml" xmlns:wp14="http://schemas.microsoft.com/office/word/2010/wordprocessingDrawing" xmlns:wp="http://schemas.openxmlformats.org/drawingml/2006/wordprocessingDrawing" xmlns:w10="urn:schemas-microsoft-com:office:word" xmlns:w="http://schemas.openxmlformats.org/wordprocessingml/2006/main" xmlns:w14="http://schemas.microsoft.com/office/word/2010/wordml" xmlns:wpg="http://schemas.microsoft.com/office/word/2010/wordprocessingGroup" xmlns:wpi="http://schemas.microsoft.com/office/word/2010/wordprocessingInk" xmlns:wne="http://schemas.microsoft.com/office/word/2006/wordml" xmlns:wps="http://schemas.microsoft.com/office/word/2010/wordprocessingShape" mc:Ignorable="w14 wp14">
+<w:footnotes xmlns:wpc="http://schemas.microsoft.com/office/word/2010/wordprocessingCanvas" xmlns:mc="http://schemas.openxmlformats.org/markup-compatibility/2006" xmlns:o="urn:schemas-microsoft-com:office:office" xmlns:r="http://schemas.openxmlformats.org/officeDocument/2006/relationships" xmlns:m="http://schemas.openxmlformats.org/officeDocument/2006/math" xmlns:v="urn:schemas-microsoft-com:vml" xmlns:wp14="http://schemas.microsoft.com/office/word/2010/wordprocessingDrawing" xmlns:wp="http://schemas.openxmlformats.org/drawingml/2006/wordprocessingDrawing" xmlns:w10="urn:schemas-microsoft-com:office:word" xmlns:w="http://schemas.openxmlformats.org/wordprocessingml/2006/main" xmlns:w14="http://schemas.microsoft.com/office/word/2010/wordml" xmlns:w15="http://schemas.microsoft.com/office/word/2012/wordml" xmlns:wpg="http://schemas.microsoft.com/office/word/2010/wordprocessingGroup" xmlns:wpi="http://schemas.microsoft.com/office/word/2010/wordprocessingInk" xmlns:wne="http://schemas.microsoft.com/office/word/2006/wordml" xmlns:wps="http://schemas.microsoft.com/office/word/2010/wordprocessingShape" mc:Ignorable="w14 w15 wp14">
   <w:footnote w:type="separator" w:id="-1">
     <w:p>
       <w:r>
@@ -11158,10 +10731,10 @@
 </file>
 
 <file path=word/header1.xml><?xml version="1.0" encoding="utf-8"?>
-<w:hdr xmlns:wpc="http://schemas.microsoft.com/office/word/2010/wordprocessingCanvas" xmlns:mc="http://schemas.openxmlformats.org/markup-compatibility/2006" xmlns:o="urn:schemas-microsoft-com:office:office" xmlns:r="http://schemas.openxmlformats.org/officeDocument/2006/relationships" xmlns:m="http://schemas.openxmlformats.org/officeDocument/2006/math" xmlns:v="urn:schemas-microsoft-com:vml" xmlns:wp14="http://schemas.microsoft.com/office/word/2010/wordprocessingDrawing" xmlns:wp="http://schemas.openxmlformats.org/drawingml/2006/wordprocessingDrawing" xmlns:w10="urn:schemas-microsoft-com:office:word" xmlns:w="http://schemas.openxmlformats.org/wordprocessingml/2006/main" xmlns:w14="http://schemas.microsoft.com/office/word/2010/wordml" xmlns:wpg="http://schemas.microsoft.com/office/word/2010/wordprocessingGroup" xmlns:wpi="http://schemas.microsoft.com/office/word/2010/wordprocessingInk" xmlns:wne="http://schemas.microsoft.com/office/word/2006/wordml" xmlns:wps="http://schemas.microsoft.com/office/word/2010/wordprocessingShape" mc:Ignorable="w14 wp14">
+<w:hdr xmlns:wpc="http://schemas.microsoft.com/office/word/2010/wordprocessingCanvas" xmlns:mc="http://schemas.openxmlformats.org/markup-compatibility/2006" xmlns:o="urn:schemas-microsoft-com:office:office" xmlns:r="http://schemas.openxmlformats.org/officeDocument/2006/relationships" xmlns:m="http://schemas.openxmlformats.org/officeDocument/2006/math" xmlns:v="urn:schemas-microsoft-com:vml" xmlns:wp14="http://schemas.microsoft.com/office/word/2010/wordprocessingDrawing" xmlns:wp="http://schemas.openxmlformats.org/drawingml/2006/wordprocessingDrawing" xmlns:w10="urn:schemas-microsoft-com:office:word" xmlns:w="http://schemas.openxmlformats.org/wordprocessingml/2006/main" xmlns:w14="http://schemas.microsoft.com/office/word/2010/wordml" xmlns:w15="http://schemas.microsoft.com/office/word/2012/wordml" xmlns:wpg="http://schemas.microsoft.com/office/word/2010/wordprocessingGroup" xmlns:wpi="http://schemas.microsoft.com/office/word/2010/wordprocessingInk" xmlns:wne="http://schemas.microsoft.com/office/word/2006/wordml" xmlns:wps="http://schemas.microsoft.com/office/word/2010/wordprocessingShape" mc:Ignorable="w14 w15 wp14">
   <w:p>
     <w:pPr>
-      <w:pStyle w:val="Kopfzeile"/>
+      <w:pStyle w:val="Header"/>
     </w:pPr>
     <w:r>
       <w:t>SEPS 12</w:t>
@@ -11178,7 +10751,7 @@
 </file>
 
 <file path=word/numbering.xml><?xml version="1.0" encoding="utf-8"?>
-<w:numbering xmlns:wpc="http://schemas.microsoft.com/office/word/2010/wordprocessingCanvas" xmlns:mc="http://schemas.openxmlformats.org/markup-compatibility/2006" xmlns:o="urn:schemas-microsoft-com:office:office" xmlns:r="http://schemas.openxmlformats.org/officeDocument/2006/relationships" xmlns:m="http://schemas.openxmlformats.org/officeDocument/2006/math" xmlns:v="urn:schemas-microsoft-com:vml" xmlns:wp14="http://schemas.microsoft.com/office/word/2010/wordprocessingDrawing" xmlns:wp="http://schemas.openxmlformats.org/drawingml/2006/wordprocessingDrawing" xmlns:w10="urn:schemas-microsoft-com:office:word" xmlns:w="http://schemas.openxmlformats.org/wordprocessingml/2006/main" xmlns:w14="http://schemas.microsoft.com/office/word/2010/wordml" xmlns:wpg="http://schemas.microsoft.com/office/word/2010/wordprocessingGroup" xmlns:wpi="http://schemas.microsoft.com/office/word/2010/wordprocessingInk" xmlns:wne="http://schemas.microsoft.com/office/word/2006/wordml" xmlns:wps="http://schemas.microsoft.com/office/word/2010/wordprocessingShape" mc:Ignorable="w14 wp14">
+<w:numbering xmlns:wpc="http://schemas.microsoft.com/office/word/2010/wordprocessingCanvas" xmlns:mc="http://schemas.openxmlformats.org/markup-compatibility/2006" xmlns:o="urn:schemas-microsoft-com:office:office" xmlns:r="http://schemas.openxmlformats.org/officeDocument/2006/relationships" xmlns:m="http://schemas.openxmlformats.org/officeDocument/2006/math" xmlns:v="urn:schemas-microsoft-com:vml" xmlns:wp14="http://schemas.microsoft.com/office/word/2010/wordprocessingDrawing" xmlns:wp="http://schemas.openxmlformats.org/drawingml/2006/wordprocessingDrawing" xmlns:w10="urn:schemas-microsoft-com:office:word" xmlns:w="http://schemas.openxmlformats.org/wordprocessingml/2006/main" xmlns:w14="http://schemas.microsoft.com/office/word/2010/wordml" xmlns:w15="http://schemas.microsoft.com/office/word/2012/wordml" xmlns:wpg="http://schemas.microsoft.com/office/word/2010/wordprocessingGroup" xmlns:wpi="http://schemas.microsoft.com/office/word/2010/wordprocessingInk" xmlns:wne="http://schemas.microsoft.com/office/word/2006/wordml" xmlns:wps="http://schemas.microsoft.com/office/word/2010/wordprocessingShape" mc:Ignorable="w14 w15 wp14">
   <w:abstractNum w:abstractNumId="0">
     <w:nsid w:val="00000001"/>
     <w:multiLevelType w:val="hybridMultilevel"/>
@@ -13834,7 +13407,7 @@
 </file>
 
 <file path=word/styles.xml><?xml version="1.0" encoding="utf-8"?>
-<w:styles xmlns:mc="http://schemas.openxmlformats.org/markup-compatibility/2006" xmlns:r="http://schemas.openxmlformats.org/officeDocument/2006/relationships" xmlns:w="http://schemas.openxmlformats.org/wordprocessingml/2006/main" xmlns:w14="http://schemas.microsoft.com/office/word/2010/wordml" mc:Ignorable="w14">
+<w:styles xmlns:mc="http://schemas.openxmlformats.org/markup-compatibility/2006" xmlns:r="http://schemas.openxmlformats.org/officeDocument/2006/relationships" xmlns:w="http://schemas.openxmlformats.org/wordprocessingml/2006/main" xmlns:w14="http://schemas.microsoft.com/office/word/2010/wordml" xmlns:w15="http://schemas.microsoft.com/office/word/2012/wordml" mc:Ignorable="w14 w15">
   <w:docDefaults>
     <w:rPrDefault>
       <w:rPr>
@@ -13846,154 +13419,388 @@
     </w:rPrDefault>
     <w:pPrDefault/>
   </w:docDefaults>
-  <w:latentStyles w:defLockedState="0" w:defUIPriority="99" w:defSemiHidden="1" w:defUnhideWhenUsed="1" w:defQFormat="0" w:count="267">
-    <w:lsdException w:name="Normal" w:semiHidden="0" w:uiPriority="0" w:unhideWhenUsed="0" w:qFormat="1"/>
-    <w:lsdException w:name="heading 1" w:semiHidden="0" w:uiPriority="9" w:unhideWhenUsed="0" w:qFormat="1"/>
-    <w:lsdException w:name="heading 2" w:uiPriority="9" w:qFormat="1"/>
-    <w:lsdException w:name="heading 3" w:uiPriority="9" w:qFormat="1"/>
-    <w:lsdException w:name="heading 4" w:uiPriority="9" w:qFormat="1"/>
-    <w:lsdException w:name="heading 5" w:uiPriority="9" w:qFormat="1"/>
-    <w:lsdException w:name="heading 6" w:uiPriority="9" w:qFormat="1"/>
-    <w:lsdException w:name="heading 7" w:uiPriority="9" w:qFormat="1"/>
-    <w:lsdException w:name="heading 8" w:uiPriority="9" w:qFormat="1"/>
-    <w:lsdException w:name="heading 9" w:uiPriority="9" w:qFormat="1"/>
-    <w:lsdException w:name="toc 1" w:uiPriority="39"/>
-    <w:lsdException w:name="toc 2" w:uiPriority="39"/>
-    <w:lsdException w:name="toc 3" w:uiPriority="39"/>
-    <w:lsdException w:name="toc 4" w:uiPriority="39"/>
-    <w:lsdException w:name="toc 5" w:uiPriority="39"/>
-    <w:lsdException w:name="toc 6" w:uiPriority="39"/>
-    <w:lsdException w:name="toc 7" w:uiPriority="39"/>
-    <w:lsdException w:name="toc 8" w:uiPriority="39"/>
-    <w:lsdException w:name="toc 9" w:uiPriority="39"/>
-    <w:lsdException w:name="caption" w:uiPriority="35" w:qFormat="1"/>
-    <w:lsdException w:name="Title" w:semiHidden="0" w:uiPriority="10" w:unhideWhenUsed="0" w:qFormat="1"/>
-    <w:lsdException w:name="Default Paragraph Font" w:uiPriority="1"/>
-    <w:lsdException w:name="Subtitle" w:semiHidden="0" w:uiPriority="11" w:unhideWhenUsed="0" w:qFormat="1"/>
-    <w:lsdException w:name="Strong" w:semiHidden="0" w:uiPriority="22" w:unhideWhenUsed="0" w:qFormat="1"/>
-    <w:lsdException w:name="Emphasis" w:semiHidden="0" w:uiPriority="20" w:unhideWhenUsed="0" w:qFormat="1"/>
-    <w:lsdException w:name="Table Grid" w:semiHidden="0" w:uiPriority="59" w:unhideWhenUsed="0"/>
-    <w:lsdException w:name="Placeholder Text" w:unhideWhenUsed="0"/>
-    <w:lsdException w:name="No Spacing" w:semiHidden="0" w:uiPriority="1" w:unhideWhenUsed="0" w:qFormat="1"/>
-    <w:lsdException w:name="Light Shading" w:semiHidden="0" w:uiPriority="60" w:unhideWhenUsed="0"/>
-    <w:lsdException w:name="Light List" w:semiHidden="0" w:uiPriority="61" w:unhideWhenUsed="0"/>
-    <w:lsdException w:name="Light Grid" w:semiHidden="0" w:uiPriority="62" w:unhideWhenUsed="0"/>
-    <w:lsdException w:name="Medium Shading 1" w:semiHidden="0" w:uiPriority="63" w:unhideWhenUsed="0"/>
-    <w:lsdException w:name="Medium Shading 2" w:semiHidden="0" w:uiPriority="64" w:unhideWhenUsed="0"/>
-    <w:lsdException w:name="Medium List 1" w:semiHidden="0" w:uiPriority="65" w:unhideWhenUsed="0"/>
-    <w:lsdException w:name="Medium List 2" w:semiHidden="0" w:uiPriority="66" w:unhideWhenUsed="0"/>
-    <w:lsdException w:name="Medium Grid 1" w:semiHidden="0" w:uiPriority="67" w:unhideWhenUsed="0"/>
-    <w:lsdException w:name="Medium Grid 2" w:semiHidden="0" w:uiPriority="68" w:unhideWhenUsed="0"/>
-    <w:lsdException w:name="Medium Grid 3" w:semiHidden="0" w:uiPriority="69" w:unhideWhenUsed="0"/>
-    <w:lsdException w:name="Dark List" w:semiHidden="0" w:uiPriority="70" w:unhideWhenUsed="0"/>
-    <w:lsdException w:name="Colorful Shading" w:semiHidden="0" w:uiPriority="71" w:unhideWhenUsed="0"/>
-    <w:lsdException w:name="Colorful List" w:semiHidden="0" w:uiPriority="72" w:unhideWhenUsed="0"/>
-    <w:lsdException w:name="Colorful Grid" w:semiHidden="0" w:uiPriority="73" w:unhideWhenUsed="0"/>
-    <w:lsdException w:name="Light Shading Accent 1" w:semiHidden="0" w:uiPriority="60" w:unhideWhenUsed="0"/>
-    <w:lsdException w:name="Light List Accent 1" w:semiHidden="0" w:uiPriority="61" w:unhideWhenUsed="0"/>
-    <w:lsdException w:name="Light Grid Accent 1" w:semiHidden="0" w:uiPriority="62" w:unhideWhenUsed="0"/>
-    <w:lsdException w:name="Medium Shading 1 Accent 1" w:semiHidden="0" w:uiPriority="63" w:unhideWhenUsed="0"/>
-    <w:lsdException w:name="Medium Shading 2 Accent 1" w:semiHidden="0" w:uiPriority="64" w:unhideWhenUsed="0"/>
-    <w:lsdException w:name="Medium List 1 Accent 1" w:semiHidden="0" w:uiPriority="65" w:unhideWhenUsed="0"/>
-    <w:lsdException w:name="Revision" w:unhideWhenUsed="0"/>
-    <w:lsdException w:name="List Paragraph" w:semiHidden="0" w:uiPriority="34" w:unhideWhenUsed="0" w:qFormat="1"/>
-    <w:lsdException w:name="Quote" w:semiHidden="0" w:uiPriority="29" w:unhideWhenUsed="0" w:qFormat="1"/>
-    <w:lsdException w:name="Intense Quote" w:semiHidden="0" w:uiPriority="30" w:unhideWhenUsed="0" w:qFormat="1"/>
-    <w:lsdException w:name="Medium List 2 Accent 1" w:semiHidden="0" w:uiPriority="66" w:unhideWhenUsed="0"/>
-    <w:lsdException w:name="Medium Grid 1 Accent 1" w:semiHidden="0" w:uiPriority="67" w:unhideWhenUsed="0"/>
-    <w:lsdException w:name="Medium Grid 2 Accent 1" w:semiHidden="0" w:uiPriority="68" w:unhideWhenUsed="0"/>
-    <w:lsdException w:name="Medium Grid 3 Accent 1" w:semiHidden="0" w:uiPriority="69" w:unhideWhenUsed="0"/>
-    <w:lsdException w:name="Dark List Accent 1" w:semiHidden="0" w:uiPriority="70" w:unhideWhenUsed="0"/>
-    <w:lsdException w:name="Colorful Shading Accent 1" w:semiHidden="0" w:uiPriority="71" w:unhideWhenUsed="0"/>
-    <w:lsdException w:name="Colorful List Accent 1" w:semiHidden="0" w:uiPriority="72" w:unhideWhenUsed="0"/>
-    <w:lsdException w:name="Colorful Grid Accent 1" w:semiHidden="0" w:uiPriority="73" w:unhideWhenUsed="0"/>
-    <w:lsdException w:name="Light Shading Accent 2" w:semiHidden="0" w:uiPriority="60" w:unhideWhenUsed="0"/>
-    <w:lsdException w:name="Light List Accent 2" w:semiHidden="0" w:uiPriority="61" w:unhideWhenUsed="0"/>
-    <w:lsdException w:name="Light Grid Accent 2" w:semiHidden="0" w:uiPriority="62" w:unhideWhenUsed="0"/>
-    <w:lsdException w:name="Medium Shading 1 Accent 2" w:semiHidden="0" w:uiPriority="63" w:unhideWhenUsed="0"/>
-    <w:lsdException w:name="Medium Shading 2 Accent 2" w:semiHidden="0" w:uiPriority="64" w:unhideWhenUsed="0"/>
-    <w:lsdException w:name="Medium List 1 Accent 2" w:semiHidden="0" w:uiPriority="65" w:unhideWhenUsed="0"/>
-    <w:lsdException w:name="Medium List 2 Accent 2" w:semiHidden="0" w:uiPriority="66" w:unhideWhenUsed="0"/>
-    <w:lsdException w:name="Medium Grid 1 Accent 2" w:semiHidden="0" w:uiPriority="67" w:unhideWhenUsed="0"/>
-    <w:lsdException w:name="Medium Grid 2 Accent 2" w:semiHidden="0" w:uiPriority="68" w:unhideWhenUsed="0"/>
-    <w:lsdException w:name="Medium Grid 3 Accent 2" w:semiHidden="0" w:uiPriority="69" w:unhideWhenUsed="0"/>
-    <w:lsdException w:name="Dark List Accent 2" w:semiHidden="0" w:uiPriority="70" w:unhideWhenUsed="0"/>
-    <w:lsdException w:name="Colorful Shading Accent 2" w:semiHidden="0" w:uiPriority="71" w:unhideWhenUsed="0"/>
-    <w:lsdException w:name="Colorful List Accent 2" w:semiHidden="0" w:uiPriority="72" w:unhideWhenUsed="0"/>
-    <w:lsdException w:name="Colorful Grid Accent 2" w:semiHidden="0" w:uiPriority="73" w:unhideWhenUsed="0"/>
-    <w:lsdException w:name="Light Shading Accent 3" w:semiHidden="0" w:uiPriority="60" w:unhideWhenUsed="0"/>
-    <w:lsdException w:name="Light List Accent 3" w:semiHidden="0" w:uiPriority="61" w:unhideWhenUsed="0"/>
-    <w:lsdException w:name="Light Grid Accent 3" w:semiHidden="0" w:uiPriority="62" w:unhideWhenUsed="0"/>
-    <w:lsdException w:name="Medium Shading 1 Accent 3" w:semiHidden="0" w:uiPriority="63" w:unhideWhenUsed="0"/>
-    <w:lsdException w:name="Medium Shading 2 Accent 3" w:semiHidden="0" w:uiPriority="64" w:unhideWhenUsed="0"/>
-    <w:lsdException w:name="Medium List 1 Accent 3" w:semiHidden="0" w:uiPriority="65" w:unhideWhenUsed="0"/>
-    <w:lsdException w:name="Medium List 2 Accent 3" w:semiHidden="0" w:uiPriority="66" w:unhideWhenUsed="0"/>
-    <w:lsdException w:name="Medium Grid 1 Accent 3" w:semiHidden="0" w:uiPriority="67" w:unhideWhenUsed="0"/>
-    <w:lsdException w:name="Medium Grid 2 Accent 3" w:semiHidden="0" w:uiPriority="68" w:unhideWhenUsed="0"/>
-    <w:lsdException w:name="Medium Grid 3 Accent 3" w:semiHidden="0" w:uiPriority="69" w:unhideWhenUsed="0"/>
-    <w:lsdException w:name="Dark List Accent 3" w:semiHidden="0" w:uiPriority="70" w:unhideWhenUsed="0"/>
-    <w:lsdException w:name="Colorful Shading Accent 3" w:semiHidden="0" w:uiPriority="71" w:unhideWhenUsed="0"/>
-    <w:lsdException w:name="Colorful List Accent 3" w:semiHidden="0" w:uiPriority="72" w:unhideWhenUsed="0"/>
-    <w:lsdException w:name="Colorful Grid Accent 3" w:semiHidden="0" w:uiPriority="73" w:unhideWhenUsed="0"/>
-    <w:lsdException w:name="Light Shading Accent 4" w:semiHidden="0" w:uiPriority="60" w:unhideWhenUsed="0"/>
-    <w:lsdException w:name="Light List Accent 4" w:semiHidden="0" w:uiPriority="61" w:unhideWhenUsed="0"/>
-    <w:lsdException w:name="Light Grid Accent 4" w:semiHidden="0" w:uiPriority="62" w:unhideWhenUsed="0"/>
-    <w:lsdException w:name="Medium Shading 1 Accent 4" w:semiHidden="0" w:uiPriority="63" w:unhideWhenUsed="0"/>
-    <w:lsdException w:name="Medium Shading 2 Accent 4" w:semiHidden="0" w:uiPriority="64" w:unhideWhenUsed="0"/>
-    <w:lsdException w:name="Medium List 1 Accent 4" w:semiHidden="0" w:uiPriority="65" w:unhideWhenUsed="0"/>
-    <w:lsdException w:name="Medium List 2 Accent 4" w:semiHidden="0" w:uiPriority="66" w:unhideWhenUsed="0"/>
-    <w:lsdException w:name="Medium Grid 1 Accent 4" w:semiHidden="0" w:uiPriority="67" w:unhideWhenUsed="0"/>
-    <w:lsdException w:name="Medium Grid 2 Accent 4" w:semiHidden="0" w:uiPriority="68" w:unhideWhenUsed="0"/>
-    <w:lsdException w:name="Medium Grid 3 Accent 4" w:semiHidden="0" w:uiPriority="69" w:unhideWhenUsed="0"/>
-    <w:lsdException w:name="Dark List Accent 4" w:semiHidden="0" w:uiPriority="70" w:unhideWhenUsed="0"/>
-    <w:lsdException w:name="Colorful Shading Accent 4" w:semiHidden="0" w:uiPriority="71" w:unhideWhenUsed="0"/>
-    <w:lsdException w:name="Colorful List Accent 4" w:semiHidden="0" w:uiPriority="72" w:unhideWhenUsed="0"/>
-    <w:lsdException w:name="Colorful Grid Accent 4" w:semiHidden="0" w:uiPriority="73" w:unhideWhenUsed="0"/>
-    <w:lsdException w:name="Light Shading Accent 5" w:semiHidden="0" w:uiPriority="60" w:unhideWhenUsed="0"/>
-    <w:lsdException w:name="Light List Accent 5" w:semiHidden="0" w:uiPriority="61" w:unhideWhenUsed="0"/>
-    <w:lsdException w:name="Light Grid Accent 5" w:semiHidden="0" w:uiPriority="62" w:unhideWhenUsed="0"/>
-    <w:lsdException w:name="Medium Shading 1 Accent 5" w:semiHidden="0" w:uiPriority="63" w:unhideWhenUsed="0"/>
-    <w:lsdException w:name="Medium Shading 2 Accent 5" w:semiHidden="0" w:uiPriority="64" w:unhideWhenUsed="0"/>
-    <w:lsdException w:name="Medium List 1 Accent 5" w:semiHidden="0" w:uiPriority="65" w:unhideWhenUsed="0"/>
-    <w:lsdException w:name="Medium List 2 Accent 5" w:semiHidden="0" w:uiPriority="66" w:unhideWhenUsed="0"/>
-    <w:lsdException w:name="Medium Grid 1 Accent 5" w:semiHidden="0" w:uiPriority="67" w:unhideWhenUsed="0"/>
-    <w:lsdException w:name="Medium Grid 2 Accent 5" w:semiHidden="0" w:uiPriority="68" w:unhideWhenUsed="0"/>
-    <w:lsdException w:name="Medium Grid 3 Accent 5" w:semiHidden="0" w:uiPriority="69" w:unhideWhenUsed="0"/>
-    <w:lsdException w:name="Dark List Accent 5" w:semiHidden="0" w:uiPriority="70" w:unhideWhenUsed="0"/>
-    <w:lsdException w:name="Colorful Shading Accent 5" w:semiHidden="0" w:uiPriority="71" w:unhideWhenUsed="0"/>
-    <w:lsdException w:name="Colorful List Accent 5" w:semiHidden="0" w:uiPriority="72" w:unhideWhenUsed="0"/>
-    <w:lsdException w:name="Colorful Grid Accent 5" w:semiHidden="0" w:uiPriority="73" w:unhideWhenUsed="0"/>
-    <w:lsdException w:name="Light Shading Accent 6" w:semiHidden="0" w:uiPriority="60" w:unhideWhenUsed="0"/>
-    <w:lsdException w:name="Light List Accent 6" w:semiHidden="0" w:uiPriority="61" w:unhideWhenUsed="0"/>
-    <w:lsdException w:name="Light Grid Accent 6" w:semiHidden="0" w:uiPriority="62" w:unhideWhenUsed="0"/>
-    <w:lsdException w:name="Medium Shading 1 Accent 6" w:semiHidden="0" w:uiPriority="63" w:unhideWhenUsed="0"/>
-    <w:lsdException w:name="Medium Shading 2 Accent 6" w:semiHidden="0" w:uiPriority="64" w:unhideWhenUsed="0"/>
-    <w:lsdException w:name="Medium List 1 Accent 6" w:semiHidden="0" w:uiPriority="65" w:unhideWhenUsed="0"/>
-    <w:lsdException w:name="Medium List 2 Accent 6" w:semiHidden="0" w:uiPriority="66" w:unhideWhenUsed="0"/>
-    <w:lsdException w:name="Medium Grid 1 Accent 6" w:semiHidden="0" w:uiPriority="67" w:unhideWhenUsed="0"/>
-    <w:lsdException w:name="Medium Grid 2 Accent 6" w:semiHidden="0" w:uiPriority="68" w:unhideWhenUsed="0"/>
-    <w:lsdException w:name="Medium Grid 3 Accent 6" w:semiHidden="0" w:uiPriority="69" w:unhideWhenUsed="0"/>
-    <w:lsdException w:name="Dark List Accent 6" w:semiHidden="0" w:uiPriority="70" w:unhideWhenUsed="0"/>
-    <w:lsdException w:name="Colorful Shading Accent 6" w:semiHidden="0" w:uiPriority="71" w:unhideWhenUsed="0"/>
-    <w:lsdException w:name="Colorful List Accent 6" w:semiHidden="0" w:uiPriority="72" w:unhideWhenUsed="0"/>
-    <w:lsdException w:name="Colorful Grid Accent 6" w:semiHidden="0" w:uiPriority="73" w:unhideWhenUsed="0"/>
-    <w:lsdException w:name="Subtle Emphasis" w:semiHidden="0" w:uiPriority="19" w:unhideWhenUsed="0" w:qFormat="1"/>
-    <w:lsdException w:name="Intense Emphasis" w:semiHidden="0" w:uiPriority="21" w:unhideWhenUsed="0" w:qFormat="1"/>
-    <w:lsdException w:name="Subtle Reference" w:semiHidden="0" w:uiPriority="31" w:unhideWhenUsed="0" w:qFormat="1"/>
-    <w:lsdException w:name="Intense Reference" w:semiHidden="0" w:uiPriority="32" w:unhideWhenUsed="0" w:qFormat="1"/>
-    <w:lsdException w:name="Book Title" w:semiHidden="0" w:uiPriority="33" w:unhideWhenUsed="0" w:qFormat="1"/>
-    <w:lsdException w:name="Bibliography" w:uiPriority="37"/>
-    <w:lsdException w:name="TOC Heading" w:uiPriority="39" w:qFormat="1"/>
+  <w:latentStyles w:defLockedState="0" w:defUIPriority="99" w:defSemiHidden="0" w:defUnhideWhenUsed="0" w:defQFormat="0" w:count="371">
+    <w:lsdException w:name="Normal" w:uiPriority="0" w:qFormat="1"/>
+    <w:lsdException w:name="heading 1" w:uiPriority="9" w:qFormat="1"/>
+    <w:lsdException w:name="heading 2" w:semiHidden="1" w:uiPriority="9" w:unhideWhenUsed="1" w:qFormat="1"/>
+    <w:lsdException w:name="heading 3" w:semiHidden="1" w:uiPriority="9" w:unhideWhenUsed="1" w:qFormat="1"/>
+    <w:lsdException w:name="heading 4" w:semiHidden="1" w:uiPriority="9" w:unhideWhenUsed="1" w:qFormat="1"/>
+    <w:lsdException w:name="heading 5" w:semiHidden="1" w:uiPriority="9" w:unhideWhenUsed="1" w:qFormat="1"/>
+    <w:lsdException w:name="heading 6" w:semiHidden="1" w:uiPriority="9" w:unhideWhenUsed="1" w:qFormat="1"/>
+    <w:lsdException w:name="heading 7" w:semiHidden="1" w:uiPriority="9" w:unhideWhenUsed="1" w:qFormat="1"/>
+    <w:lsdException w:name="heading 8" w:semiHidden="1" w:uiPriority="9" w:unhideWhenUsed="1" w:qFormat="1"/>
+    <w:lsdException w:name="heading 9" w:semiHidden="1" w:uiPriority="9" w:unhideWhenUsed="1" w:qFormat="1"/>
+    <w:lsdException w:name="index 1" w:semiHidden="1" w:unhideWhenUsed="1"/>
+    <w:lsdException w:name="index 2" w:semiHidden="1" w:unhideWhenUsed="1"/>
+    <w:lsdException w:name="index 3" w:semiHidden="1" w:unhideWhenUsed="1"/>
+    <w:lsdException w:name="index 4" w:semiHidden="1" w:unhideWhenUsed="1"/>
+    <w:lsdException w:name="index 5" w:semiHidden="1" w:unhideWhenUsed="1"/>
+    <w:lsdException w:name="index 6" w:semiHidden="1" w:unhideWhenUsed="1"/>
+    <w:lsdException w:name="index 7" w:semiHidden="1" w:unhideWhenUsed="1"/>
+    <w:lsdException w:name="index 8" w:semiHidden="1" w:unhideWhenUsed="1"/>
+    <w:lsdException w:name="index 9" w:semiHidden="1" w:unhideWhenUsed="1"/>
+    <w:lsdException w:name="toc 1" w:semiHidden="1" w:uiPriority="39" w:unhideWhenUsed="1"/>
+    <w:lsdException w:name="toc 2" w:semiHidden="1" w:uiPriority="39" w:unhideWhenUsed="1"/>
+    <w:lsdException w:name="toc 3" w:semiHidden="1" w:uiPriority="39" w:unhideWhenUsed="1"/>
+    <w:lsdException w:name="toc 4" w:semiHidden="1" w:uiPriority="39" w:unhideWhenUsed="1"/>
+    <w:lsdException w:name="toc 5" w:semiHidden="1" w:uiPriority="39" w:unhideWhenUsed="1"/>
+    <w:lsdException w:name="toc 6" w:semiHidden="1" w:uiPriority="39" w:unhideWhenUsed="1"/>
+    <w:lsdException w:name="toc 7" w:semiHidden="1" w:uiPriority="39" w:unhideWhenUsed="1"/>
+    <w:lsdException w:name="toc 8" w:semiHidden="1" w:uiPriority="39" w:unhideWhenUsed="1"/>
+    <w:lsdException w:name="toc 9" w:semiHidden="1" w:uiPriority="39" w:unhideWhenUsed="1"/>
+    <w:lsdException w:name="Normal Indent" w:semiHidden="1" w:unhideWhenUsed="1"/>
+    <w:lsdException w:name="footnote text" w:semiHidden="1" w:unhideWhenUsed="1"/>
+    <w:lsdException w:name="annotation text" w:semiHidden="1" w:unhideWhenUsed="1"/>
+    <w:lsdException w:name="header" w:semiHidden="1" w:unhideWhenUsed="1"/>
+    <w:lsdException w:name="footer" w:semiHidden="1" w:unhideWhenUsed="1"/>
+    <w:lsdException w:name="index heading" w:semiHidden="1" w:unhideWhenUsed="1"/>
+    <w:lsdException w:name="caption" w:semiHidden="1" w:uiPriority="35" w:unhideWhenUsed="1" w:qFormat="1"/>
+    <w:lsdException w:name="table of figures" w:semiHidden="1" w:unhideWhenUsed="1"/>
+    <w:lsdException w:name="envelope address" w:semiHidden="1" w:unhideWhenUsed="1"/>
+    <w:lsdException w:name="envelope return" w:semiHidden="1" w:unhideWhenUsed="1"/>
+    <w:lsdException w:name="footnote reference" w:semiHidden="1" w:unhideWhenUsed="1"/>
+    <w:lsdException w:name="annotation reference" w:semiHidden="1" w:unhideWhenUsed="1"/>
+    <w:lsdException w:name="line number" w:semiHidden="1" w:unhideWhenUsed="1"/>
+    <w:lsdException w:name="page number" w:semiHidden="1" w:unhideWhenUsed="1"/>
+    <w:lsdException w:name="endnote reference" w:semiHidden="1" w:unhideWhenUsed="1"/>
+    <w:lsdException w:name="endnote text" w:semiHidden="1" w:unhideWhenUsed="1"/>
+    <w:lsdException w:name="table of authorities" w:semiHidden="1" w:unhideWhenUsed="1"/>
+    <w:lsdException w:name="macro" w:semiHidden="1" w:unhideWhenUsed="1"/>
+    <w:lsdException w:name="toa heading" w:semiHidden="1" w:unhideWhenUsed="1"/>
+    <w:lsdException w:name="List" w:semiHidden="1" w:unhideWhenUsed="1"/>
+    <w:lsdException w:name="List Bullet" w:semiHidden="1" w:unhideWhenUsed="1"/>
+    <w:lsdException w:name="List Number" w:semiHidden="1" w:unhideWhenUsed="1"/>
+    <w:lsdException w:name="List 2" w:semiHidden="1" w:unhideWhenUsed="1"/>
+    <w:lsdException w:name="List 3" w:semiHidden="1" w:unhideWhenUsed="1"/>
+    <w:lsdException w:name="List 4" w:semiHidden="1" w:unhideWhenUsed="1"/>
+    <w:lsdException w:name="List 5" w:semiHidden="1" w:unhideWhenUsed="1"/>
+    <w:lsdException w:name="List Bullet 2" w:semiHidden="1" w:unhideWhenUsed="1"/>
+    <w:lsdException w:name="List Bullet 3" w:semiHidden="1" w:unhideWhenUsed="1"/>
+    <w:lsdException w:name="List Bullet 4" w:semiHidden="1" w:unhideWhenUsed="1"/>
+    <w:lsdException w:name="List Bullet 5" w:semiHidden="1" w:unhideWhenUsed="1"/>
+    <w:lsdException w:name="List Number 2" w:semiHidden="1" w:unhideWhenUsed="1"/>
+    <w:lsdException w:name="List Number 3" w:semiHidden="1" w:unhideWhenUsed="1"/>
+    <w:lsdException w:name="List Number 4" w:semiHidden="1" w:unhideWhenUsed="1"/>
+    <w:lsdException w:name="List Number 5" w:semiHidden="1" w:unhideWhenUsed="1"/>
+    <w:lsdException w:name="Title" w:uiPriority="10" w:qFormat="1"/>
+    <w:lsdException w:name="Closing" w:semiHidden="1" w:unhideWhenUsed="1"/>
+    <w:lsdException w:name="Signature" w:semiHidden="1" w:unhideWhenUsed="1"/>
+    <w:lsdException w:name="Default Paragraph Font" w:semiHidden="1" w:uiPriority="1" w:unhideWhenUsed="1"/>
+    <w:lsdException w:name="Body Text" w:semiHidden="1" w:unhideWhenUsed="1"/>
+    <w:lsdException w:name="Body Text Indent" w:semiHidden="1" w:unhideWhenUsed="1"/>
+    <w:lsdException w:name="List Continue" w:semiHidden="1" w:unhideWhenUsed="1"/>
+    <w:lsdException w:name="List Continue 2" w:semiHidden="1" w:unhideWhenUsed="1"/>
+    <w:lsdException w:name="List Continue 3" w:semiHidden="1" w:unhideWhenUsed="1"/>
+    <w:lsdException w:name="List Continue 4" w:semiHidden="1" w:unhideWhenUsed="1"/>
+    <w:lsdException w:name="List Continue 5" w:semiHidden="1" w:unhideWhenUsed="1"/>
+    <w:lsdException w:name="Message Header" w:semiHidden="1" w:unhideWhenUsed="1"/>
+    <w:lsdException w:name="Subtitle" w:uiPriority="11" w:qFormat="1"/>
+    <w:lsdException w:name="Salutation" w:semiHidden="1" w:unhideWhenUsed="1"/>
+    <w:lsdException w:name="Date" w:semiHidden="1" w:unhideWhenUsed="1"/>
+    <w:lsdException w:name="Body Text First Indent" w:semiHidden="1" w:unhideWhenUsed="1"/>
+    <w:lsdException w:name="Body Text First Indent 2" w:semiHidden="1" w:unhideWhenUsed="1"/>
+    <w:lsdException w:name="Note Heading" w:semiHidden="1" w:unhideWhenUsed="1"/>
+    <w:lsdException w:name="Body Text 2" w:semiHidden="1" w:unhideWhenUsed="1"/>
+    <w:lsdException w:name="Body Text 3" w:semiHidden="1" w:unhideWhenUsed="1"/>
+    <w:lsdException w:name="Body Text Indent 2" w:semiHidden="1" w:unhideWhenUsed="1"/>
+    <w:lsdException w:name="Body Text Indent 3" w:semiHidden="1" w:unhideWhenUsed="1"/>
+    <w:lsdException w:name="Block Text" w:semiHidden="1" w:unhideWhenUsed="1"/>
+    <w:lsdException w:name="Hyperlink" w:semiHidden="1" w:unhideWhenUsed="1"/>
+    <w:lsdException w:name="FollowedHyperlink" w:semiHidden="1" w:unhideWhenUsed="1"/>
+    <w:lsdException w:name="Strong" w:uiPriority="22" w:qFormat="1"/>
+    <w:lsdException w:name="Emphasis" w:uiPriority="20" w:qFormat="1"/>
+    <w:lsdException w:name="Document Map" w:semiHidden="1" w:unhideWhenUsed="1"/>
+    <w:lsdException w:name="Plain Text" w:semiHidden="1" w:unhideWhenUsed="1"/>
+    <w:lsdException w:name="E-mail Signature" w:semiHidden="1" w:unhideWhenUsed="1"/>
+    <w:lsdException w:name="HTML Top of Form" w:semiHidden="1" w:unhideWhenUsed="1"/>
+    <w:lsdException w:name="HTML Bottom of Form" w:semiHidden="1" w:unhideWhenUsed="1"/>
+    <w:lsdException w:name="Normal (Web)" w:semiHidden="1" w:unhideWhenUsed="1"/>
+    <w:lsdException w:name="HTML Acronym" w:semiHidden="1" w:unhideWhenUsed="1"/>
+    <w:lsdException w:name="HTML Address" w:semiHidden="1" w:unhideWhenUsed="1"/>
+    <w:lsdException w:name="HTML Cite" w:semiHidden="1" w:unhideWhenUsed="1"/>
+    <w:lsdException w:name="HTML Code" w:semiHidden="1" w:unhideWhenUsed="1"/>
+    <w:lsdException w:name="HTML Definition" w:semiHidden="1" w:unhideWhenUsed="1"/>
+    <w:lsdException w:name="HTML Keyboard" w:semiHidden="1" w:unhideWhenUsed="1"/>
+    <w:lsdException w:name="HTML Preformatted" w:semiHidden="1" w:unhideWhenUsed="1"/>
+    <w:lsdException w:name="HTML Sample" w:semiHidden="1" w:unhideWhenUsed="1"/>
+    <w:lsdException w:name="HTML Typewriter" w:semiHidden="1" w:unhideWhenUsed="1"/>
+    <w:lsdException w:name="HTML Variable" w:semiHidden="1" w:unhideWhenUsed="1"/>
+    <w:lsdException w:name="Normal Table" w:semiHidden="1" w:unhideWhenUsed="1"/>
+    <w:lsdException w:name="annotation subject" w:semiHidden="1" w:unhideWhenUsed="1"/>
+    <w:lsdException w:name="No List" w:semiHidden="1" w:unhideWhenUsed="1"/>
+    <w:lsdException w:name="Outline List 1" w:semiHidden="1" w:unhideWhenUsed="1"/>
+    <w:lsdException w:name="Outline List 2" w:semiHidden="1" w:unhideWhenUsed="1"/>
+    <w:lsdException w:name="Outline List 3" w:semiHidden="1" w:unhideWhenUsed="1"/>
+    <w:lsdException w:name="Table Simple 1" w:semiHidden="1" w:unhideWhenUsed="1"/>
+    <w:lsdException w:name="Table Simple 2" w:semiHidden="1" w:unhideWhenUsed="1"/>
+    <w:lsdException w:name="Table Simple 3" w:semiHidden="1" w:unhideWhenUsed="1"/>
+    <w:lsdException w:name="Table Classic 1" w:semiHidden="1" w:unhideWhenUsed="1"/>
+    <w:lsdException w:name="Table Classic 2" w:semiHidden="1" w:unhideWhenUsed="1"/>
+    <w:lsdException w:name="Table Classic 3" w:semiHidden="1" w:unhideWhenUsed="1"/>
+    <w:lsdException w:name="Table Classic 4" w:semiHidden="1" w:unhideWhenUsed="1"/>
+    <w:lsdException w:name="Table Colorful 1" w:semiHidden="1" w:unhideWhenUsed="1"/>
+    <w:lsdException w:name="Table Colorful 2" w:semiHidden="1" w:unhideWhenUsed="1"/>
+    <w:lsdException w:name="Table Colorful 3" w:semiHidden="1" w:unhideWhenUsed="1"/>
+    <w:lsdException w:name="Table Columns 1" w:semiHidden="1" w:unhideWhenUsed="1"/>
+    <w:lsdException w:name="Table Columns 2" w:semiHidden="1" w:unhideWhenUsed="1"/>
+    <w:lsdException w:name="Table Columns 3" w:semiHidden="1" w:unhideWhenUsed="1"/>
+    <w:lsdException w:name="Table Columns 4" w:semiHidden="1" w:unhideWhenUsed="1"/>
+    <w:lsdException w:name="Table Columns 5" w:semiHidden="1" w:unhideWhenUsed="1"/>
+    <w:lsdException w:name="Table Grid 1" w:semiHidden="1" w:unhideWhenUsed="1"/>
+    <w:lsdException w:name="Table Grid 2" w:semiHidden="1" w:unhideWhenUsed="1"/>
+    <w:lsdException w:name="Table Grid 3" w:semiHidden="1" w:unhideWhenUsed="1"/>
+    <w:lsdException w:name="Table Grid 4" w:semiHidden="1" w:unhideWhenUsed="1"/>
+    <w:lsdException w:name="Table Grid 5" w:semiHidden="1" w:unhideWhenUsed="1"/>
+    <w:lsdException w:name="Table Grid 6" w:semiHidden="1" w:unhideWhenUsed="1"/>
+    <w:lsdException w:name="Table Grid 7" w:semiHidden="1" w:unhideWhenUsed="1"/>
+    <w:lsdException w:name="Table Grid 8" w:semiHidden="1" w:unhideWhenUsed="1"/>
+    <w:lsdException w:name="Table List 1" w:semiHidden="1" w:unhideWhenUsed="1"/>
+    <w:lsdException w:name="Table List 2" w:semiHidden="1" w:unhideWhenUsed="1"/>
+    <w:lsdException w:name="Table List 3" w:semiHidden="1" w:unhideWhenUsed="1"/>
+    <w:lsdException w:name="Table List 4" w:semiHidden="1" w:unhideWhenUsed="1"/>
+    <w:lsdException w:name="Table List 5" w:semiHidden="1" w:unhideWhenUsed="1"/>
+    <w:lsdException w:name="Table List 6" w:semiHidden="1" w:unhideWhenUsed="1"/>
+    <w:lsdException w:name="Table List 7" w:semiHidden="1" w:unhideWhenUsed="1"/>
+    <w:lsdException w:name="Table List 8" w:semiHidden="1" w:unhideWhenUsed="1"/>
+    <w:lsdException w:name="Table 3D effects 1" w:semiHidden="1" w:unhideWhenUsed="1"/>
+    <w:lsdException w:name="Table 3D effects 2" w:semiHidden="1" w:unhideWhenUsed="1"/>
+    <w:lsdException w:name="Table 3D effects 3" w:semiHidden="1" w:unhideWhenUsed="1"/>
+    <w:lsdException w:name="Table Contemporary" w:semiHidden="1" w:unhideWhenUsed="1"/>
+    <w:lsdException w:name="Table Elegant" w:semiHidden="1" w:unhideWhenUsed="1"/>
+    <w:lsdException w:name="Table Professional" w:semiHidden="1" w:unhideWhenUsed="1"/>
+    <w:lsdException w:name="Table Subtle 1" w:semiHidden="1" w:unhideWhenUsed="1"/>
+    <w:lsdException w:name="Table Subtle 2" w:semiHidden="1" w:unhideWhenUsed="1"/>
+    <w:lsdException w:name="Table Web 1" w:semiHidden="1" w:unhideWhenUsed="1"/>
+    <w:lsdException w:name="Table Web 2" w:semiHidden="1" w:unhideWhenUsed="1"/>
+    <w:lsdException w:name="Table Web 3" w:semiHidden="1" w:unhideWhenUsed="1"/>
+    <w:lsdException w:name="Balloon Text" w:semiHidden="1" w:unhideWhenUsed="1"/>
+    <w:lsdException w:name="Table Grid" w:uiPriority="59"/>
+    <w:lsdException w:name="Table Theme" w:semiHidden="1" w:unhideWhenUsed="1"/>
+    <w:lsdException w:name="Placeholder Text" w:semiHidden="1"/>
+    <w:lsdException w:name="No Spacing" w:uiPriority="1" w:qFormat="1"/>
+    <w:lsdException w:name="Light Shading" w:uiPriority="60"/>
+    <w:lsdException w:name="Light List" w:uiPriority="61"/>
+    <w:lsdException w:name="Light Grid" w:uiPriority="62"/>
+    <w:lsdException w:name="Medium Shading 1" w:uiPriority="63"/>
+    <w:lsdException w:name="Medium Shading 2" w:uiPriority="64"/>
+    <w:lsdException w:name="Medium List 1" w:uiPriority="65"/>
+    <w:lsdException w:name="Medium List 2" w:uiPriority="66"/>
+    <w:lsdException w:name="Medium Grid 1" w:uiPriority="67"/>
+    <w:lsdException w:name="Medium Grid 2" w:uiPriority="68"/>
+    <w:lsdException w:name="Medium Grid 3" w:uiPriority="69"/>
+    <w:lsdException w:name="Dark List" w:uiPriority="70"/>
+    <w:lsdException w:name="Colorful Shading" w:uiPriority="71"/>
+    <w:lsdException w:name="Colorful List" w:uiPriority="72"/>
+    <w:lsdException w:name="Colorful Grid" w:uiPriority="73"/>
+    <w:lsdException w:name="Light Shading Accent 1" w:uiPriority="60"/>
+    <w:lsdException w:name="Light List Accent 1" w:uiPriority="61"/>
+    <w:lsdException w:name="Light Grid Accent 1" w:uiPriority="62"/>
+    <w:lsdException w:name="Medium Shading 1 Accent 1" w:uiPriority="63"/>
+    <w:lsdException w:name="Medium Shading 2 Accent 1" w:uiPriority="64"/>
+    <w:lsdException w:name="Medium List 1 Accent 1" w:uiPriority="65"/>
+    <w:lsdException w:name="Revision" w:semiHidden="1"/>
+    <w:lsdException w:name="List Paragraph" w:uiPriority="34" w:qFormat="1"/>
+    <w:lsdException w:name="Quote" w:uiPriority="29" w:qFormat="1"/>
+    <w:lsdException w:name="Intense Quote" w:uiPriority="30" w:qFormat="1"/>
+    <w:lsdException w:name="Medium List 2 Accent 1" w:uiPriority="66"/>
+    <w:lsdException w:name="Medium Grid 1 Accent 1" w:uiPriority="67"/>
+    <w:lsdException w:name="Medium Grid 2 Accent 1" w:uiPriority="68"/>
+    <w:lsdException w:name="Medium Grid 3 Accent 1" w:uiPriority="69"/>
+    <w:lsdException w:name="Dark List Accent 1" w:uiPriority="70"/>
+    <w:lsdException w:name="Colorful Shading Accent 1" w:uiPriority="71"/>
+    <w:lsdException w:name="Colorful List Accent 1" w:uiPriority="72"/>
+    <w:lsdException w:name="Colorful Grid Accent 1" w:uiPriority="73"/>
+    <w:lsdException w:name="Light Shading Accent 2" w:uiPriority="60"/>
+    <w:lsdException w:name="Light List Accent 2" w:uiPriority="61"/>
+    <w:lsdException w:name="Light Grid Accent 2" w:uiPriority="62"/>
+    <w:lsdException w:name="Medium Shading 1 Accent 2" w:uiPriority="63"/>
+    <w:lsdException w:name="Medium Shading 2 Accent 2" w:uiPriority="64"/>
+    <w:lsdException w:name="Medium List 1 Accent 2" w:uiPriority="65"/>
+    <w:lsdException w:name="Medium List 2 Accent 2" w:uiPriority="66"/>
+    <w:lsdException w:name="Medium Grid 1 Accent 2" w:uiPriority="67"/>
+    <w:lsdException w:name="Medium Grid 2 Accent 2" w:uiPriority="68"/>
+    <w:lsdException w:name="Medium Grid 3 Accent 2" w:uiPriority="69"/>
+    <w:lsdException w:name="Dark List Accent 2" w:uiPriority="70"/>
+    <w:lsdException w:name="Colorful Shading Accent 2" w:uiPriority="71"/>
+    <w:lsdException w:name="Colorful List Accent 2" w:uiPriority="72"/>
+    <w:lsdException w:name="Colorful Grid Accent 2" w:uiPriority="73"/>
+    <w:lsdException w:name="Light Shading Accent 3" w:uiPriority="60"/>
+    <w:lsdException w:name="Light List Accent 3" w:uiPriority="61"/>
+    <w:lsdException w:name="Light Grid Accent 3" w:uiPriority="62"/>
+    <w:lsdException w:name="Medium Shading 1 Accent 3" w:uiPriority="63"/>
+    <w:lsdException w:name="Medium Shading 2 Accent 3" w:uiPriority="64"/>
+    <w:lsdException w:name="Medium List 1 Accent 3" w:uiPriority="65"/>
+    <w:lsdException w:name="Medium List 2 Accent 3" w:uiPriority="66"/>
+    <w:lsdException w:name="Medium Grid 1 Accent 3" w:uiPriority="67"/>
+    <w:lsdException w:name="Medium Grid 2 Accent 3" w:uiPriority="68"/>
+    <w:lsdException w:name="Medium Grid 3 Accent 3" w:uiPriority="69"/>
+    <w:lsdException w:name="Dark List Accent 3" w:uiPriority="70"/>
+    <w:lsdException w:name="Colorful Shading Accent 3" w:uiPriority="71"/>
+    <w:lsdException w:name="Colorful List Accent 3" w:uiPriority="72"/>
+    <w:lsdException w:name="Colorful Grid Accent 3" w:uiPriority="73"/>
+    <w:lsdException w:name="Light Shading Accent 4" w:uiPriority="60"/>
+    <w:lsdException w:name="Light List Accent 4" w:uiPriority="61"/>
+    <w:lsdException w:name="Light Grid Accent 4" w:uiPriority="62"/>
+    <w:lsdException w:name="Medium Shading 1 Accent 4" w:uiPriority="63"/>
+    <w:lsdException w:name="Medium Shading 2 Accent 4" w:uiPriority="64"/>
+    <w:lsdException w:name="Medium List 1 Accent 4" w:uiPriority="65"/>
+    <w:lsdException w:name="Medium List 2 Accent 4" w:uiPriority="66"/>
+    <w:lsdException w:name="Medium Grid 1 Accent 4" w:uiPriority="67"/>
+    <w:lsdException w:name="Medium Grid 2 Accent 4" w:uiPriority="68"/>
+    <w:lsdException w:name="Medium Grid 3 Accent 4" w:uiPriority="69"/>
+    <w:lsdException w:name="Dark List Accent 4" w:uiPriority="70"/>
+    <w:lsdException w:name="Colorful Shading Accent 4" w:uiPriority="71"/>
+    <w:lsdException w:name="Colorful List Accent 4" w:uiPriority="72"/>
+    <w:lsdException w:name="Colorful Grid Accent 4" w:uiPriority="73"/>
+    <w:lsdException w:name="Light Shading Accent 5" w:uiPriority="60"/>
+    <w:lsdException w:name="Light List Accent 5" w:uiPriority="61"/>
+    <w:lsdException w:name="Light Grid Accent 5" w:uiPriority="62"/>
+    <w:lsdException w:name="Medium Shading 1 Accent 5" w:uiPriority="63"/>
+    <w:lsdException w:name="Medium Shading 2 Accent 5" w:uiPriority="64"/>
+    <w:lsdException w:name="Medium List 1 Accent 5" w:uiPriority="65"/>
+    <w:lsdException w:name="Medium List 2 Accent 5" w:uiPriority="66"/>
+    <w:lsdException w:name="Medium Grid 1 Accent 5" w:uiPriority="67"/>
+    <w:lsdException w:name="Medium Grid 2 Accent 5" w:uiPriority="68"/>
+    <w:lsdException w:name="Medium Grid 3 Accent 5" w:uiPriority="69"/>
+    <w:lsdException w:name="Dark List Accent 5" w:uiPriority="70"/>
+    <w:lsdException w:name="Colorful Shading Accent 5" w:uiPriority="71"/>
+    <w:lsdException w:name="Colorful List Accent 5" w:uiPriority="72"/>
+    <w:lsdException w:name="Colorful Grid Accent 5" w:uiPriority="73"/>
+    <w:lsdException w:name="Light Shading Accent 6" w:uiPriority="60"/>
+    <w:lsdException w:name="Light List Accent 6" w:uiPriority="61"/>
+    <w:lsdException w:name="Light Grid Accent 6" w:uiPriority="62"/>
+    <w:lsdException w:name="Medium Shading 1 Accent 6" w:uiPriority="63"/>
+    <w:lsdException w:name="Medium Shading 2 Accent 6" w:uiPriority="64"/>
+    <w:lsdException w:name="Medium List 1 Accent 6" w:uiPriority="65"/>
+    <w:lsdException w:name="Medium List 2 Accent 6" w:uiPriority="66"/>
+    <w:lsdException w:name="Medium Grid 1 Accent 6" w:uiPriority="67"/>
+    <w:lsdException w:name="Medium Grid 2 Accent 6" w:uiPriority="68"/>
+    <w:lsdException w:name="Medium Grid 3 Accent 6" w:uiPriority="69"/>
+    <w:lsdException w:name="Dark List Accent 6" w:uiPriority="70"/>
+    <w:lsdException w:name="Colorful Shading Accent 6" w:uiPriority="71"/>
+    <w:lsdException w:name="Colorful List Accent 6" w:uiPriority="72"/>
+    <w:lsdException w:name="Colorful Grid Accent 6" w:uiPriority="73"/>
+    <w:lsdException w:name="Subtle Emphasis" w:uiPriority="19" w:qFormat="1"/>
+    <w:lsdException w:name="Intense Emphasis" w:uiPriority="21" w:qFormat="1"/>
+    <w:lsdException w:name="Subtle Reference" w:uiPriority="31" w:qFormat="1"/>
+    <w:lsdException w:name="Intense Reference" w:uiPriority="32" w:qFormat="1"/>
+    <w:lsdException w:name="Book Title" w:uiPriority="33" w:qFormat="1"/>
+    <w:lsdException w:name="Bibliography" w:semiHidden="1" w:uiPriority="37" w:unhideWhenUsed="1"/>
+    <w:lsdException w:name="TOC Heading" w:semiHidden="1" w:uiPriority="39" w:unhideWhenUsed="1" w:qFormat="1"/>
+    <w:lsdException w:name="Plain Table 1" w:uiPriority="41"/>
+    <w:lsdException w:name="Plain Table 2" w:uiPriority="42"/>
+    <w:lsdException w:name="Plain Table 3" w:uiPriority="43"/>
+    <w:lsdException w:name="Plain Table 4" w:uiPriority="44"/>
+    <w:lsdException w:name="Plain Table 5" w:uiPriority="45"/>
+    <w:lsdException w:name="Grid Table Light" w:uiPriority="40"/>
+    <w:lsdException w:name="Grid Table 1 Light" w:uiPriority="46"/>
+    <w:lsdException w:name="Grid Table 2" w:uiPriority="47"/>
+    <w:lsdException w:name="Grid Table 3" w:uiPriority="48"/>
+    <w:lsdException w:name="Grid Table 4" w:uiPriority="49"/>
+    <w:lsdException w:name="Grid Table 5 Dark" w:uiPriority="50"/>
+    <w:lsdException w:name="Grid Table 6 Colorful" w:uiPriority="51"/>
+    <w:lsdException w:name="Grid Table 7 Colorful" w:uiPriority="52"/>
+    <w:lsdException w:name="Grid Table 1 Light Accent 1" w:uiPriority="46"/>
+    <w:lsdException w:name="Grid Table 2 Accent 1" w:uiPriority="47"/>
+    <w:lsdException w:name="Grid Table 3 Accent 1" w:uiPriority="48"/>
+    <w:lsdException w:name="Grid Table 4 Accent 1" w:uiPriority="49"/>
+    <w:lsdException w:name="Grid Table 5 Dark Accent 1" w:uiPriority="50"/>
+    <w:lsdException w:name="Grid Table 6 Colorful Accent 1" w:uiPriority="51"/>
+    <w:lsdException w:name="Grid Table 7 Colorful Accent 1" w:uiPriority="52"/>
+    <w:lsdException w:name="Grid Table 1 Light Accent 2" w:uiPriority="46"/>
+    <w:lsdException w:name="Grid Table 2 Accent 2" w:uiPriority="47"/>
+    <w:lsdException w:name="Grid Table 3 Accent 2" w:uiPriority="48"/>
+    <w:lsdException w:name="Grid Table 4 Accent 2" w:uiPriority="49"/>
+    <w:lsdException w:name="Grid Table 5 Dark Accent 2" w:uiPriority="50"/>
+    <w:lsdException w:name="Grid Table 6 Colorful Accent 2" w:uiPriority="51"/>
+    <w:lsdException w:name="Grid Table 7 Colorful Accent 2" w:uiPriority="52"/>
+    <w:lsdException w:name="Grid Table 1 Light Accent 3" w:uiPriority="46"/>
+    <w:lsdException w:name="Grid Table 2 Accent 3" w:uiPriority="47"/>
+    <w:lsdException w:name="Grid Table 3 Accent 3" w:uiPriority="48"/>
+    <w:lsdException w:name="Grid Table 4 Accent 3" w:uiPriority="49"/>
+    <w:lsdException w:name="Grid Table 5 Dark Accent 3" w:uiPriority="50"/>
+    <w:lsdException w:name="Grid Table 6 Colorful Accent 3" w:uiPriority="51"/>
+    <w:lsdException w:name="Grid Table 7 Colorful Accent 3" w:uiPriority="52"/>
+    <w:lsdException w:name="Grid Table 1 Light Accent 4" w:uiPriority="46"/>
+    <w:lsdException w:name="Grid Table 2 Accent 4" w:uiPriority="47"/>
+    <w:lsdException w:name="Grid Table 3 Accent 4" w:uiPriority="48"/>
+    <w:lsdException w:name="Grid Table 4 Accent 4" w:uiPriority="49"/>
+    <w:lsdException w:name="Grid Table 5 Dark Accent 4" w:uiPriority="50"/>
+    <w:lsdException w:name="Grid Table 6 Colorful Accent 4" w:uiPriority="51"/>
+    <w:lsdException w:name="Grid Table 7 Colorful Accent 4" w:uiPriority="52"/>
+    <w:lsdException w:name="Grid Table 1 Light Accent 5" w:uiPriority="46"/>
+    <w:lsdException w:name="Grid Table 2 Accent 5" w:uiPriority="47"/>
+    <w:lsdException w:name="Grid Table 3 Accent 5" w:uiPriority="48"/>
+    <w:lsdException w:name="Grid Table 4 Accent 5" w:uiPriority="49"/>
+    <w:lsdException w:name="Grid Table 5 Dark Accent 5" w:uiPriority="50"/>
+    <w:lsdException w:name="Grid Table 6 Colorful Accent 5" w:uiPriority="51"/>
+    <w:lsdException w:name="Grid Table 7 Colorful Accent 5" w:uiPriority="52"/>
+    <w:lsdException w:name="Grid Table 1 Light Accent 6" w:uiPriority="46"/>
+    <w:lsdException w:name="Grid Table 2 Accent 6" w:uiPriority="47"/>
+    <w:lsdException w:name="Grid Table 3 Accent 6" w:uiPriority="48"/>
+    <w:lsdException w:name="Grid Table 4 Accent 6" w:uiPriority="49"/>
+    <w:lsdException w:name="Grid Table 5 Dark Accent 6" w:uiPriority="50"/>
+    <w:lsdException w:name="Grid Table 6 Colorful Accent 6" w:uiPriority="51"/>
+    <w:lsdException w:name="Grid Table 7 Colorful Accent 6" w:uiPriority="52"/>
+    <w:lsdException w:name="List Table 1 Light" w:uiPriority="46"/>
+    <w:lsdException w:name="List Table 2" w:uiPriority="47"/>
+    <w:lsdException w:name="List Table 3" w:uiPriority="48"/>
+    <w:lsdException w:name="List Table 4" w:uiPriority="49"/>
+    <w:lsdException w:name="List Table 5 Dark" w:uiPriority="50"/>
+    <w:lsdException w:name="List Table 6 Colorful" w:uiPriority="51"/>
+    <w:lsdException w:name="List Table 7 Colorful" w:uiPriority="52"/>
+    <w:lsdException w:name="List Table 1 Light Accent 1" w:uiPriority="46"/>
+    <w:lsdException w:name="List Table 2 Accent 1" w:uiPriority="47"/>
+    <w:lsdException w:name="List Table 3 Accent 1" w:uiPriority="48"/>
+    <w:lsdException w:name="List Table 4 Accent 1" w:uiPriority="49"/>
+    <w:lsdException w:name="List Table 5 Dark Accent 1" w:uiPriority="50"/>
+    <w:lsdException w:name="List Table 6 Colorful Accent 1" w:uiPriority="51"/>
+    <w:lsdException w:name="List Table 7 Colorful Accent 1" w:uiPriority="52"/>
+    <w:lsdException w:name="List Table 1 Light Accent 2" w:uiPriority="46"/>
+    <w:lsdException w:name="List Table 2 Accent 2" w:uiPriority="47"/>
+    <w:lsdException w:name="List Table 3 Accent 2" w:uiPriority="48"/>
+    <w:lsdException w:name="List Table 4 Accent 2" w:uiPriority="49"/>
+    <w:lsdException w:name="List Table 5 Dark Accent 2" w:uiPriority="50"/>
+    <w:lsdException w:name="List Table 6 Colorful Accent 2" w:uiPriority="51"/>
+    <w:lsdException w:name="List Table 7 Colorful Accent 2" w:uiPriority="52"/>
+    <w:lsdException w:name="List Table 1 Light Accent 3" w:uiPriority="46"/>
+    <w:lsdException w:name="List Table 2 Accent 3" w:uiPriority="47"/>
+    <w:lsdException w:name="List Table 3 Accent 3" w:uiPriority="48"/>
+    <w:lsdException w:name="List Table 4 Accent 3" w:uiPriority="49"/>
+    <w:lsdException w:name="List Table 5 Dark Accent 3" w:uiPriority="50"/>
+    <w:lsdException w:name="List Table 6 Colorful Accent 3" w:uiPriority="51"/>
+    <w:lsdException w:name="List Table 7 Colorful Accent 3" w:uiPriority="52"/>
+    <w:lsdException w:name="List Table 1 Light Accent 4" w:uiPriority="46"/>
+    <w:lsdException w:name="List Table 2 Accent 4" w:uiPriority="47"/>
+    <w:lsdException w:name="List Table 3 Accent 4" w:uiPriority="48"/>
+    <w:lsdException w:name="List Table 4 Accent 4" w:uiPriority="49"/>
+    <w:lsdException w:name="List Table 5 Dark Accent 4" w:uiPriority="50"/>
+    <w:lsdException w:name="List Table 6 Colorful Accent 4" w:uiPriority="51"/>
+    <w:lsdException w:name="List Table 7 Colorful Accent 4" w:uiPriority="52"/>
+    <w:lsdException w:name="List Table 1 Light Accent 5" w:uiPriority="46"/>
+    <w:lsdException w:name="List Table 2 Accent 5" w:uiPriority="47"/>
+    <w:lsdException w:name="List Table 3 Accent 5" w:uiPriority="48"/>
+    <w:lsdException w:name="List Table 4 Accent 5" w:uiPriority="49"/>
+    <w:lsdException w:name="List Table 5 Dark Accent 5" w:uiPriority="50"/>
+    <w:lsdException w:name="List Table 6 Colorful Accent 5" w:uiPriority="51"/>
+    <w:lsdException w:name="List Table 7 Colorful Accent 5" w:uiPriority="52"/>
+    <w:lsdException w:name="List Table 1 Light Accent 6" w:uiPriority="46"/>
+    <w:lsdException w:name="List Table 2 Accent 6" w:uiPriority="47"/>
+    <w:lsdException w:name="List Table 3 Accent 6" w:uiPriority="48"/>
+    <w:lsdException w:name="List Table 4 Accent 6" w:uiPriority="49"/>
+    <w:lsdException w:name="List Table 5 Dark Accent 6" w:uiPriority="50"/>
+    <w:lsdException w:name="List Table 6 Colorful Accent 6" w:uiPriority="51"/>
+    <w:lsdException w:name="List Table 7 Colorful Accent 6" w:uiPriority="52"/>
   </w:latentStyles>
-  <w:style w:type="paragraph" w:default="1" w:styleId="Standard">
+  <w:style w:type="paragraph" w:default="1" w:styleId="Normal">
     <w:name w:val="Normal"/>
     <w:qFormat/>
   </w:style>
-  <w:style w:type="paragraph" w:styleId="berschrift1">
+  <w:style w:type="paragraph" w:styleId="Heading1">
     <w:name w:val="heading 1"/>
-    <w:basedOn w:val="Standard"/>
-    <w:next w:val="Standard"/>
-    <w:link w:val="berschrift1Zchn"/>
+    <w:basedOn w:val="Normal"/>
+    <w:next w:val="Normal"/>
+    <w:link w:val="Heading1Char"/>
     <w:uiPriority w:val="9"/>
     <w:qFormat/>
     <w:rsid w:val="00604E75"/>
@@ -14012,11 +13819,11 @@
       <w:szCs w:val="32"/>
     </w:rPr>
   </w:style>
-  <w:style w:type="paragraph" w:styleId="berschrift2">
+  <w:style w:type="paragraph" w:styleId="Heading2">
     <w:name w:val="heading 2"/>
-    <w:basedOn w:val="Standard"/>
-    <w:next w:val="Standard"/>
-    <w:link w:val="berschrift2Zchn"/>
+    <w:basedOn w:val="Normal"/>
+    <w:next w:val="Normal"/>
+    <w:link w:val="Heading2Char"/>
     <w:uiPriority w:val="9"/>
     <w:unhideWhenUsed/>
     <w:qFormat/>
@@ -14036,11 +13843,11 @@
       <w:szCs w:val="38"/>
     </w:rPr>
   </w:style>
-  <w:style w:type="paragraph" w:styleId="berschrift3">
+  <w:style w:type="paragraph" w:styleId="Heading3">
     <w:name w:val="heading 3"/>
-    <w:basedOn w:val="Standard"/>
-    <w:next w:val="Standard"/>
-    <w:link w:val="berschrift3Zchn"/>
+    <w:basedOn w:val="Normal"/>
+    <w:next w:val="Normal"/>
+    <w:link w:val="Heading3Char"/>
     <w:uiPriority w:val="9"/>
     <w:unhideWhenUsed/>
     <w:qFormat/>
@@ -14058,11 +13865,11 @@
       <w:color w:val="4F81BD" w:themeColor="accent1"/>
     </w:rPr>
   </w:style>
-  <w:style w:type="paragraph" w:styleId="berschrift4">
+  <w:style w:type="paragraph" w:styleId="Heading4">
     <w:name w:val="heading 4"/>
-    <w:basedOn w:val="Standard"/>
-    <w:next w:val="Standard"/>
-    <w:link w:val="berschrift4Zchn"/>
+    <w:basedOn w:val="Normal"/>
+    <w:next w:val="Normal"/>
+    <w:link w:val="Heading4Char"/>
     <w:uiPriority w:val="9"/>
     <w:unhideWhenUsed/>
     <w:qFormat/>
@@ -14082,11 +13889,11 @@
       <w:color w:val="4F81BD" w:themeColor="accent1"/>
     </w:rPr>
   </w:style>
-  <w:style w:type="paragraph" w:styleId="berschrift5">
+  <w:style w:type="paragraph" w:styleId="Heading5">
     <w:name w:val="heading 5"/>
-    <w:basedOn w:val="Standard"/>
-    <w:next w:val="Standard"/>
-    <w:link w:val="berschrift5Zchn"/>
+    <w:basedOn w:val="Normal"/>
+    <w:next w:val="Normal"/>
+    <w:link w:val="Heading5Char"/>
     <w:uiPriority w:val="9"/>
     <w:unhideWhenUsed/>
     <w:qFormat/>
@@ -14102,13 +13909,13 @@
       <w:color w:val="243F60" w:themeColor="accent1" w:themeShade="7F"/>
     </w:rPr>
   </w:style>
-  <w:style w:type="character" w:default="1" w:styleId="Absatz-Standardschriftart">
+  <w:style w:type="character" w:default="1" w:styleId="DefaultParagraphFont">
     <w:name w:val="Default Paragraph Font"/>
     <w:uiPriority w:val="1"/>
     <w:semiHidden/>
     <w:unhideWhenUsed/>
   </w:style>
-  <w:style w:type="table" w:default="1" w:styleId="NormaleTabelle">
+  <w:style w:type="table" w:default="1" w:styleId="TableNormal">
     <w:name w:val="Normal Table"/>
     <w:uiPriority w:val="99"/>
     <w:semiHidden/>
@@ -14123,16 +13930,16 @@
       </w:tblCellMar>
     </w:tblPr>
   </w:style>
-  <w:style w:type="numbering" w:default="1" w:styleId="KeineListe">
+  <w:style w:type="numbering" w:default="1" w:styleId="NoList">
     <w:name w:val="No List"/>
     <w:uiPriority w:val="99"/>
     <w:semiHidden/>
     <w:unhideWhenUsed/>
   </w:style>
-  <w:style w:type="paragraph" w:styleId="Sprechblasentext">
+  <w:style w:type="paragraph" w:styleId="BalloonText">
     <w:name w:val="Balloon Text"/>
-    <w:basedOn w:val="Standard"/>
-    <w:link w:val="SprechblasentextZchn"/>
+    <w:basedOn w:val="Normal"/>
+    <w:link w:val="BalloonTextChar"/>
     <w:uiPriority w:val="99"/>
     <w:semiHidden/>
     <w:unhideWhenUsed/>
@@ -14143,10 +13950,10 @@
       <w:szCs w:val="18"/>
     </w:rPr>
   </w:style>
-  <w:style w:type="character" w:customStyle="1" w:styleId="SprechblasentextZchn">
-    <w:name w:val="Sprechblasentext Zchn"/>
-    <w:basedOn w:val="Absatz-Standardschriftart"/>
-    <w:link w:val="Sprechblasentext"/>
+  <w:style w:type="character" w:customStyle="1" w:styleId="BalloonTextChar">
+    <w:name w:val="Balloon Text Char"/>
+    <w:basedOn w:val="DefaultParagraphFont"/>
+    <w:link w:val="BalloonText"/>
     <w:uiPriority w:val="99"/>
     <w:semiHidden/>
     <w:rsid w:val="001826A7"/>
@@ -14156,9 +13963,9 @@
       <w:szCs w:val="18"/>
     </w:rPr>
   </w:style>
-  <w:style w:type="paragraph" w:styleId="Listenabsatz">
+  <w:style w:type="paragraph" w:styleId="ListParagraph">
     <w:name w:val="List Paragraph"/>
-    <w:basedOn w:val="Standard"/>
+    <w:basedOn w:val="Normal"/>
     <w:uiPriority w:val="34"/>
     <w:qFormat/>
     <w:rsid w:val="000B24A7"/>
@@ -14167,10 +13974,10 @@
       <w:contextualSpacing/>
     </w:pPr>
   </w:style>
-  <w:style w:type="character" w:customStyle="1" w:styleId="berschrift1Zchn">
-    <w:name w:val="Überschrift 1 Zchn"/>
-    <w:basedOn w:val="Absatz-Standardschriftart"/>
-    <w:link w:val="berschrift1"/>
+  <w:style w:type="character" w:customStyle="1" w:styleId="Heading1Char">
+    <w:name w:val="Heading 1 Char"/>
+    <w:basedOn w:val="DefaultParagraphFont"/>
+    <w:link w:val="Heading1"/>
     <w:uiPriority w:val="9"/>
     <w:rsid w:val="00604E75"/>
     <w:rPr>
@@ -14182,11 +13989,11 @@
       <w:szCs w:val="32"/>
     </w:rPr>
   </w:style>
-  <w:style w:type="paragraph" w:styleId="Titel">
+  <w:style w:type="paragraph" w:styleId="Title">
     <w:name w:val="Title"/>
-    <w:basedOn w:val="Standard"/>
-    <w:next w:val="Standard"/>
-    <w:link w:val="TitelZchn"/>
+    <w:basedOn w:val="Normal"/>
+    <w:next w:val="Normal"/>
+    <w:link w:val="TitleChar"/>
     <w:uiPriority w:val="10"/>
     <w:qFormat/>
     <w:rsid w:val="00604E75"/>
@@ -14206,10 +14013,10 @@
       <w:szCs w:val="52"/>
     </w:rPr>
   </w:style>
-  <w:style w:type="character" w:customStyle="1" w:styleId="TitelZchn">
-    <w:name w:val="Titel Zchn"/>
-    <w:basedOn w:val="Absatz-Standardschriftart"/>
-    <w:link w:val="Titel"/>
+  <w:style w:type="character" w:customStyle="1" w:styleId="TitleChar">
+    <w:name w:val="Title Char"/>
+    <w:basedOn w:val="DefaultParagraphFont"/>
+    <w:link w:val="Title"/>
     <w:uiPriority w:val="10"/>
     <w:rsid w:val="00604E75"/>
     <w:rPr>
@@ -14221,10 +14028,10 @@
       <w:szCs w:val="52"/>
     </w:rPr>
   </w:style>
-  <w:style w:type="paragraph" w:styleId="Kopfzeile">
+  <w:style w:type="paragraph" w:styleId="Header">
     <w:name w:val="header"/>
-    <w:basedOn w:val="Standard"/>
-    <w:link w:val="KopfzeileZchn"/>
+    <w:basedOn w:val="Normal"/>
+    <w:link w:val="HeaderChar"/>
     <w:uiPriority w:val="99"/>
     <w:unhideWhenUsed/>
     <w:rsid w:val="00604E75"/>
@@ -14235,17 +14042,17 @@
       </w:tabs>
     </w:pPr>
   </w:style>
-  <w:style w:type="character" w:customStyle="1" w:styleId="KopfzeileZchn">
-    <w:name w:val="Kopfzeile Zchn"/>
-    <w:basedOn w:val="Absatz-Standardschriftart"/>
-    <w:link w:val="Kopfzeile"/>
+  <w:style w:type="character" w:customStyle="1" w:styleId="HeaderChar">
+    <w:name w:val="Header Char"/>
+    <w:basedOn w:val="DefaultParagraphFont"/>
+    <w:link w:val="Header"/>
     <w:uiPriority w:val="99"/>
     <w:rsid w:val="00604E75"/>
   </w:style>
-  <w:style w:type="paragraph" w:styleId="Fuzeile">
+  <w:style w:type="paragraph" w:styleId="Footer">
     <w:name w:val="footer"/>
-    <w:basedOn w:val="Standard"/>
-    <w:link w:val="FuzeileZchn"/>
+    <w:basedOn w:val="Normal"/>
+    <w:link w:val="FooterChar"/>
     <w:uiPriority w:val="99"/>
     <w:unhideWhenUsed/>
     <w:rsid w:val="00604E75"/>
@@ -14256,16 +14063,16 @@
       </w:tabs>
     </w:pPr>
   </w:style>
-  <w:style w:type="character" w:customStyle="1" w:styleId="FuzeileZchn">
-    <w:name w:val="Fußzeile Zchn"/>
-    <w:basedOn w:val="Absatz-Standardschriftart"/>
-    <w:link w:val="Fuzeile"/>
+  <w:style w:type="character" w:customStyle="1" w:styleId="FooterChar">
+    <w:name w:val="Footer Char"/>
+    <w:basedOn w:val="DefaultParagraphFont"/>
+    <w:link w:val="Footer"/>
     <w:uiPriority w:val="99"/>
     <w:rsid w:val="00604E75"/>
   </w:style>
-  <w:style w:type="table" w:styleId="HelleSchattierung-Akzent1">
+  <w:style w:type="table" w:styleId="LightShading-Accent1">
     <w:name w:val="Light Shading Accent 1"/>
-    <w:basedOn w:val="NormaleTabelle"/>
+    <w:basedOn w:val="TableNormal"/>
     <w:uiPriority w:val="60"/>
     <w:rsid w:val="00604E75"/>
     <w:rPr>
@@ -14365,18 +14172,18 @@
       </w:tcPr>
     </w:tblStylePr>
   </w:style>
-  <w:style w:type="character" w:styleId="Seitenzahl">
+  <w:style w:type="character" w:styleId="PageNumber">
     <w:name w:val="page number"/>
-    <w:basedOn w:val="Absatz-Standardschriftart"/>
+    <w:basedOn w:val="DefaultParagraphFont"/>
     <w:uiPriority w:val="99"/>
     <w:semiHidden/>
     <w:unhideWhenUsed/>
     <w:rsid w:val="00604E75"/>
   </w:style>
-  <w:style w:type="character" w:customStyle="1" w:styleId="berschrift2Zchn">
-    <w:name w:val="Überschrift 2 Zchn"/>
-    <w:basedOn w:val="Absatz-Standardschriftart"/>
-    <w:link w:val="berschrift2"/>
+  <w:style w:type="character" w:customStyle="1" w:styleId="Heading2Char">
+    <w:name w:val="Heading 2 Char"/>
+    <w:basedOn w:val="DefaultParagraphFont"/>
+    <w:link w:val="Heading2"/>
     <w:uiPriority w:val="9"/>
     <w:rsid w:val="00DD7D53"/>
     <w:rPr>
@@ -14388,9 +14195,9 @@
       <w:szCs w:val="38"/>
     </w:rPr>
   </w:style>
-  <w:style w:type="table" w:styleId="Tabellenraster">
+  <w:style w:type="table" w:styleId="TableGrid">
     <w:name w:val="Table Grid"/>
-    <w:basedOn w:val="NormaleTabelle"/>
+    <w:basedOn w:val="TableNormal"/>
     <w:uiPriority w:val="59"/>
     <w:rsid w:val="00F32C91"/>
     <w:tblPr>
@@ -14411,9 +14218,9 @@
       </w:tblCellMar>
     </w:tblPr>
   </w:style>
-  <w:style w:type="table" w:styleId="HelleSchattierung-Akzent3">
+  <w:style w:type="table" w:styleId="LightShading-Accent3">
     <w:name w:val="Light Shading Accent 3"/>
-    <w:basedOn w:val="NormaleTabelle"/>
+    <w:basedOn w:val="TableNormal"/>
     <w:uiPriority w:val="60"/>
     <w:rsid w:val="00C53A3E"/>
     <w:rPr>
@@ -14511,10 +14318,10 @@
       </w:tcPr>
     </w:tblStylePr>
   </w:style>
-  <w:style w:type="character" w:customStyle="1" w:styleId="berschrift3Zchn">
-    <w:name w:val="Überschrift 3 Zchn"/>
-    <w:basedOn w:val="Absatz-Standardschriftart"/>
-    <w:link w:val="berschrift3"/>
+  <w:style w:type="character" w:customStyle="1" w:styleId="Heading3Char">
+    <w:name w:val="Heading 3 Char"/>
+    <w:basedOn w:val="DefaultParagraphFont"/>
+    <w:link w:val="Heading3"/>
     <w:uiPriority w:val="9"/>
     <w:rsid w:val="008800CF"/>
     <w:rPr>
@@ -14524,10 +14331,10 @@
       <w:color w:val="4F81BD" w:themeColor="accent1"/>
     </w:rPr>
   </w:style>
-  <w:style w:type="character" w:customStyle="1" w:styleId="berschrift4Zchn">
-    <w:name w:val="Überschrift 4 Zchn"/>
-    <w:basedOn w:val="Absatz-Standardschriftart"/>
-    <w:link w:val="berschrift4"/>
+  <w:style w:type="character" w:customStyle="1" w:styleId="Heading4Char">
+    <w:name w:val="Heading 4 Char"/>
+    <w:basedOn w:val="DefaultParagraphFont"/>
+    <w:link w:val="Heading4"/>
     <w:uiPriority w:val="9"/>
     <w:rsid w:val="009569CF"/>
     <w:rPr>
@@ -14539,10 +14346,10 @@
       <w:color w:val="4F81BD" w:themeColor="accent1"/>
     </w:rPr>
   </w:style>
-  <w:style w:type="character" w:customStyle="1" w:styleId="berschrift5Zchn">
-    <w:name w:val="Überschrift 5 Zchn"/>
-    <w:basedOn w:val="Absatz-Standardschriftart"/>
-    <w:link w:val="berschrift5"/>
+  <w:style w:type="character" w:customStyle="1" w:styleId="Heading5Char">
+    <w:name w:val="Heading 5 Char"/>
+    <w:basedOn w:val="DefaultParagraphFont"/>
+    <w:link w:val="Heading5"/>
     <w:uiPriority w:val="9"/>
     <w:rsid w:val="00762534"/>
     <w:rPr>
@@ -14564,9 +14371,9 @@
       <w:lang w:val="de-CH"/>
     </w:rPr>
   </w:style>
-  <w:style w:type="table" w:styleId="HelleListe">
+  <w:style w:type="table" w:styleId="LightList">
     <w:name w:val="Light List"/>
-    <w:basedOn w:val="NormaleTabelle"/>
+    <w:basedOn w:val="TableNormal"/>
     <w:uiPriority w:val="61"/>
     <w:rsid w:val="009D09C3"/>
     <w:tblPr>
@@ -14653,9 +14460,9 @@
       </w:tcPr>
     </w:tblStylePr>
   </w:style>
-  <w:style w:type="paragraph" w:styleId="StandardWeb">
+  <w:style w:type="paragraph" w:styleId="NormalWeb">
     <w:name w:val="Normal (Web)"/>
-    <w:basedOn w:val="Standard"/>
+    <w:basedOn w:val="Normal"/>
     <w:uiPriority w:val="99"/>
     <w:unhideWhenUsed/>
     <w:rsid w:val="00967C35"/>
@@ -14670,12 +14477,12 @@
   </w:style>
   <w:style w:type="character" w:customStyle="1" w:styleId="apple-converted-space">
     <w:name w:val="apple-converted-space"/>
-    <w:basedOn w:val="Absatz-Standardschriftart"/>
+    <w:basedOn w:val="DefaultParagraphFont"/>
     <w:rsid w:val="00967C35"/>
   </w:style>
   <w:style w:type="character" w:styleId="Hyperlink">
     <w:name w:val="Hyperlink"/>
-    <w:basedOn w:val="Absatz-Standardschriftart"/>
+    <w:basedOn w:val="DefaultParagraphFont"/>
     <w:uiPriority w:val="99"/>
     <w:unhideWhenUsed/>
     <w:rsid w:val="00DE3605"/>
@@ -14684,867 +14491,7 @@
       <w:u w:val="single"/>
     </w:rPr>
   </w:style>
-  <w:style w:type="paragraph" w:styleId="KeinLeerraum">
-    <w:name w:val="No Spacing"/>
-    <w:uiPriority w:val="1"/>
-    <w:qFormat/>
-    <w:rsid w:val="00F629AF"/>
-  </w:style>
-</w:styles>
-</file>
-
-<file path=word/stylesWithEffects.xml><?xml version="1.0" encoding="utf-8"?>
-<w:styles xmlns:wpc="http://schemas.microsoft.com/office/word/2010/wordprocessingCanvas" xmlns:mc="http://schemas.openxmlformats.org/markup-compatibility/2006" xmlns:o="urn:schemas-microsoft-com:office:office" xmlns:r="http://schemas.openxmlformats.org/officeDocument/2006/relationships" xmlns:m="http://schemas.openxmlformats.org/officeDocument/2006/math" xmlns:v="urn:schemas-microsoft-com:vml" xmlns:wp14="http://schemas.microsoft.com/office/word/2010/wordprocessingDrawing" xmlns:wp="http://schemas.openxmlformats.org/drawingml/2006/wordprocessingDrawing" xmlns:w10="urn:schemas-microsoft-com:office:word" xmlns:w="http://schemas.openxmlformats.org/wordprocessingml/2006/main" xmlns:w14="http://schemas.microsoft.com/office/word/2010/wordml" xmlns:wpg="http://schemas.microsoft.com/office/word/2010/wordprocessingGroup" xmlns:wpi="http://schemas.microsoft.com/office/word/2010/wordprocessingInk" xmlns:wne="http://schemas.microsoft.com/office/word/2006/wordml" xmlns:wps="http://schemas.microsoft.com/office/word/2010/wordprocessingShape" mc:Ignorable="w14 wp14">
-  <w:docDefaults>
-    <w:rPrDefault>
-      <w:rPr>
-        <w:rFonts w:asciiTheme="minorHAnsi" w:eastAsiaTheme="minorEastAsia" w:hAnsiTheme="minorHAnsi" w:cstheme="minorBidi"/>
-        <w:sz w:val="24"/>
-        <w:szCs w:val="24"/>
-        <w:lang w:val="de-DE" w:eastAsia="de-DE" w:bidi="ar-SA"/>
-      </w:rPr>
-    </w:rPrDefault>
-    <w:pPrDefault/>
-  </w:docDefaults>
-  <w:latentStyles w:defLockedState="0" w:defUIPriority="99" w:defSemiHidden="1" w:defUnhideWhenUsed="1" w:defQFormat="0" w:count="267">
-    <w:lsdException w:name="Normal" w:semiHidden="0" w:uiPriority="0" w:unhideWhenUsed="0" w:qFormat="1"/>
-    <w:lsdException w:name="heading 1" w:semiHidden="0" w:uiPriority="9" w:unhideWhenUsed="0" w:qFormat="1"/>
-    <w:lsdException w:name="heading 2" w:uiPriority="9" w:qFormat="1"/>
-    <w:lsdException w:name="heading 3" w:uiPriority="9" w:qFormat="1"/>
-    <w:lsdException w:name="heading 4" w:uiPriority="9" w:qFormat="1"/>
-    <w:lsdException w:name="heading 5" w:uiPriority="9" w:qFormat="1"/>
-    <w:lsdException w:name="heading 6" w:uiPriority="9" w:qFormat="1"/>
-    <w:lsdException w:name="heading 7" w:uiPriority="9" w:qFormat="1"/>
-    <w:lsdException w:name="heading 8" w:uiPriority="9" w:qFormat="1"/>
-    <w:lsdException w:name="heading 9" w:uiPriority="9" w:qFormat="1"/>
-    <w:lsdException w:name="toc 1" w:uiPriority="39"/>
-    <w:lsdException w:name="toc 2" w:uiPriority="39"/>
-    <w:lsdException w:name="toc 3" w:uiPriority="39"/>
-    <w:lsdException w:name="toc 4" w:uiPriority="39"/>
-    <w:lsdException w:name="toc 5" w:uiPriority="39"/>
-    <w:lsdException w:name="toc 6" w:uiPriority="39"/>
-    <w:lsdException w:name="toc 7" w:uiPriority="39"/>
-    <w:lsdException w:name="toc 8" w:uiPriority="39"/>
-    <w:lsdException w:name="toc 9" w:uiPriority="39"/>
-    <w:lsdException w:name="caption" w:uiPriority="35" w:qFormat="1"/>
-    <w:lsdException w:name="Title" w:semiHidden="0" w:uiPriority="10" w:unhideWhenUsed="0" w:qFormat="1"/>
-    <w:lsdException w:name="Default Paragraph Font" w:uiPriority="1"/>
-    <w:lsdException w:name="Subtitle" w:semiHidden="0" w:uiPriority="11" w:unhideWhenUsed="0" w:qFormat="1"/>
-    <w:lsdException w:name="Strong" w:semiHidden="0" w:uiPriority="22" w:unhideWhenUsed="0" w:qFormat="1"/>
-    <w:lsdException w:name="Emphasis" w:semiHidden="0" w:uiPriority="20" w:unhideWhenUsed="0" w:qFormat="1"/>
-    <w:lsdException w:name="Table Grid" w:semiHidden="0" w:uiPriority="59" w:unhideWhenUsed="0"/>
-    <w:lsdException w:name="Placeholder Text" w:unhideWhenUsed="0"/>
-    <w:lsdException w:name="No Spacing" w:semiHidden="0" w:uiPriority="1" w:unhideWhenUsed="0" w:qFormat="1"/>
-    <w:lsdException w:name="Light Shading" w:semiHidden="0" w:uiPriority="60" w:unhideWhenUsed="0"/>
-    <w:lsdException w:name="Light List" w:semiHidden="0" w:uiPriority="61" w:unhideWhenUsed="0"/>
-    <w:lsdException w:name="Light Grid" w:semiHidden="0" w:uiPriority="62" w:unhideWhenUsed="0"/>
-    <w:lsdException w:name="Medium Shading 1" w:semiHidden="0" w:uiPriority="63" w:unhideWhenUsed="0"/>
-    <w:lsdException w:name="Medium Shading 2" w:semiHidden="0" w:uiPriority="64" w:unhideWhenUsed="0"/>
-    <w:lsdException w:name="Medium List 1" w:semiHidden="0" w:uiPriority="65" w:unhideWhenUsed="0"/>
-    <w:lsdException w:name="Medium List 2" w:semiHidden="0" w:uiPriority="66" w:unhideWhenUsed="0"/>
-    <w:lsdException w:name="Medium Grid 1" w:semiHidden="0" w:uiPriority="67" w:unhideWhenUsed="0"/>
-    <w:lsdException w:name="Medium Grid 2" w:semiHidden="0" w:uiPriority="68" w:unhideWhenUsed="0"/>
-    <w:lsdException w:name="Medium Grid 3" w:semiHidden="0" w:uiPriority="69" w:unhideWhenUsed="0"/>
-    <w:lsdException w:name="Dark List" w:semiHidden="0" w:uiPriority="70" w:unhideWhenUsed="0"/>
-    <w:lsdException w:name="Colorful Shading" w:semiHidden="0" w:uiPriority="71" w:unhideWhenUsed="0"/>
-    <w:lsdException w:name="Colorful List" w:semiHidden="0" w:uiPriority="72" w:unhideWhenUsed="0"/>
-    <w:lsdException w:name="Colorful Grid" w:semiHidden="0" w:uiPriority="73" w:unhideWhenUsed="0"/>
-    <w:lsdException w:name="Light Shading Accent 1" w:semiHidden="0" w:uiPriority="60" w:unhideWhenUsed="0"/>
-    <w:lsdException w:name="Light List Accent 1" w:semiHidden="0" w:uiPriority="61" w:unhideWhenUsed="0"/>
-    <w:lsdException w:name="Light Grid Accent 1" w:semiHidden="0" w:uiPriority="62" w:unhideWhenUsed="0"/>
-    <w:lsdException w:name="Medium Shading 1 Accent 1" w:semiHidden="0" w:uiPriority="63" w:unhideWhenUsed="0"/>
-    <w:lsdException w:name="Medium Shading 2 Accent 1" w:semiHidden="0" w:uiPriority="64" w:unhideWhenUsed="0"/>
-    <w:lsdException w:name="Medium List 1 Accent 1" w:semiHidden="0" w:uiPriority="65" w:unhideWhenUsed="0"/>
-    <w:lsdException w:name="Revision" w:unhideWhenUsed="0"/>
-    <w:lsdException w:name="List Paragraph" w:semiHidden="0" w:uiPriority="34" w:unhideWhenUsed="0" w:qFormat="1"/>
-    <w:lsdException w:name="Quote" w:semiHidden="0" w:uiPriority="29" w:unhideWhenUsed="0" w:qFormat="1"/>
-    <w:lsdException w:name="Intense Quote" w:semiHidden="0" w:uiPriority="30" w:unhideWhenUsed="0" w:qFormat="1"/>
-    <w:lsdException w:name="Medium List 2 Accent 1" w:semiHidden="0" w:uiPriority="66" w:unhideWhenUsed="0"/>
-    <w:lsdException w:name="Medium Grid 1 Accent 1" w:semiHidden="0" w:uiPriority="67" w:unhideWhenUsed="0"/>
-    <w:lsdException w:name="Medium Grid 2 Accent 1" w:semiHidden="0" w:uiPriority="68" w:unhideWhenUsed="0"/>
-    <w:lsdException w:name="Medium Grid 3 Accent 1" w:semiHidden="0" w:uiPriority="69" w:unhideWhenUsed="0"/>
-    <w:lsdException w:name="Dark List Accent 1" w:semiHidden="0" w:uiPriority="70" w:unhideWhenUsed="0"/>
-    <w:lsdException w:name="Colorful Shading Accent 1" w:semiHidden="0" w:uiPriority="71" w:unhideWhenUsed="0"/>
-    <w:lsdException w:name="Colorful List Accent 1" w:semiHidden="0" w:uiPriority="72" w:unhideWhenUsed="0"/>
-    <w:lsdException w:name="Colorful Grid Accent 1" w:semiHidden="0" w:uiPriority="73" w:unhideWhenUsed="0"/>
-    <w:lsdException w:name="Light Shading Accent 2" w:semiHidden="0" w:uiPriority="60" w:unhideWhenUsed="0"/>
-    <w:lsdException w:name="Light List Accent 2" w:semiHidden="0" w:uiPriority="61" w:unhideWhenUsed="0"/>
-    <w:lsdException w:name="Light Grid Accent 2" w:semiHidden="0" w:uiPriority="62" w:unhideWhenUsed="0"/>
-    <w:lsdException w:name="Medium Shading 1 Accent 2" w:semiHidden="0" w:uiPriority="63" w:unhideWhenUsed="0"/>
-    <w:lsdException w:name="Medium Shading 2 Accent 2" w:semiHidden="0" w:uiPriority="64" w:unhideWhenUsed="0"/>
-    <w:lsdException w:name="Medium List 1 Accent 2" w:semiHidden="0" w:uiPriority="65" w:unhideWhenUsed="0"/>
-    <w:lsdException w:name="Medium List 2 Accent 2" w:semiHidden="0" w:uiPriority="66" w:unhideWhenUsed="0"/>
-    <w:lsdException w:name="Medium Grid 1 Accent 2" w:semiHidden="0" w:uiPriority="67" w:unhideWhenUsed="0"/>
-    <w:lsdException w:name="Medium Grid 2 Accent 2" w:semiHidden="0" w:uiPriority="68" w:unhideWhenUsed="0"/>
-    <w:lsdException w:name="Medium Grid 3 Accent 2" w:semiHidden="0" w:uiPriority="69" w:unhideWhenUsed="0"/>
-    <w:lsdException w:name="Dark List Accent 2" w:semiHidden="0" w:uiPriority="70" w:unhideWhenUsed="0"/>
-    <w:lsdException w:name="Colorful Shading Accent 2" w:semiHidden="0" w:uiPriority="71" w:unhideWhenUsed="0"/>
-    <w:lsdException w:name="Colorful List Accent 2" w:semiHidden="0" w:uiPriority="72" w:unhideWhenUsed="0"/>
-    <w:lsdException w:name="Colorful Grid Accent 2" w:semiHidden="0" w:uiPriority="73" w:unhideWhenUsed="0"/>
-    <w:lsdException w:name="Light Shading Accent 3" w:semiHidden="0" w:uiPriority="60" w:unhideWhenUsed="0"/>
-    <w:lsdException w:name="Light List Accent 3" w:semiHidden="0" w:uiPriority="61" w:unhideWhenUsed="0"/>
-    <w:lsdException w:name="Light Grid Accent 3" w:semiHidden="0" w:uiPriority="62" w:unhideWhenUsed="0"/>
-    <w:lsdException w:name="Medium Shading 1 Accent 3" w:semiHidden="0" w:uiPriority="63" w:unhideWhenUsed="0"/>
-    <w:lsdException w:name="Medium Shading 2 Accent 3" w:semiHidden="0" w:uiPriority="64" w:unhideWhenUsed="0"/>
-    <w:lsdException w:name="Medium List 1 Accent 3" w:semiHidden="0" w:uiPriority="65" w:unhideWhenUsed="0"/>
-    <w:lsdException w:name="Medium List 2 Accent 3" w:semiHidden="0" w:uiPriority="66" w:unhideWhenUsed="0"/>
-    <w:lsdException w:name="Medium Grid 1 Accent 3" w:semiHidden="0" w:uiPriority="67" w:unhideWhenUsed="0"/>
-    <w:lsdException w:name="Medium Grid 2 Accent 3" w:semiHidden="0" w:uiPriority="68" w:unhideWhenUsed="0"/>
-    <w:lsdException w:name="Medium Grid 3 Accent 3" w:semiHidden="0" w:uiPriority="69" w:unhideWhenUsed="0"/>
-    <w:lsdException w:name="Dark List Accent 3" w:semiHidden="0" w:uiPriority="70" w:unhideWhenUsed="0"/>
-    <w:lsdException w:name="Colorful Shading Accent 3" w:semiHidden="0" w:uiPriority="71" w:unhideWhenUsed="0"/>
-    <w:lsdException w:name="Colorful List Accent 3" w:semiHidden="0" w:uiPriority="72" w:unhideWhenUsed="0"/>
-    <w:lsdException w:name="Colorful Grid Accent 3" w:semiHidden="0" w:uiPriority="73" w:unhideWhenUsed="0"/>
-    <w:lsdException w:name="Light Shading Accent 4" w:semiHidden="0" w:uiPriority="60" w:unhideWhenUsed="0"/>
-    <w:lsdException w:name="Light List Accent 4" w:semiHidden="0" w:uiPriority="61" w:unhideWhenUsed="0"/>
-    <w:lsdException w:name="Light Grid Accent 4" w:semiHidden="0" w:uiPriority="62" w:unhideWhenUsed="0"/>
-    <w:lsdException w:name="Medium Shading 1 Accent 4" w:semiHidden="0" w:uiPriority="63" w:unhideWhenUsed="0"/>
-    <w:lsdException w:name="Medium Shading 2 Accent 4" w:semiHidden="0" w:uiPriority="64" w:unhideWhenUsed="0"/>
-    <w:lsdException w:name="Medium List 1 Accent 4" w:semiHidden="0" w:uiPriority="65" w:unhideWhenUsed="0"/>
-    <w:lsdException w:name="Medium List 2 Accent 4" w:semiHidden="0" w:uiPriority="66" w:unhideWhenUsed="0"/>
-    <w:lsdException w:name="Medium Grid 1 Accent 4" w:semiHidden="0" w:uiPriority="67" w:unhideWhenUsed="0"/>
-    <w:lsdException w:name="Medium Grid 2 Accent 4" w:semiHidden="0" w:uiPriority="68" w:unhideWhenUsed="0"/>
-    <w:lsdException w:name="Medium Grid 3 Accent 4" w:semiHidden="0" w:uiPriority="69" w:unhideWhenUsed="0"/>
-    <w:lsdException w:name="Dark List Accent 4" w:semiHidden="0" w:uiPriority="70" w:unhideWhenUsed="0"/>
-    <w:lsdException w:name="Colorful Shading Accent 4" w:semiHidden="0" w:uiPriority="71" w:unhideWhenUsed="0"/>
-    <w:lsdException w:name="Colorful List Accent 4" w:semiHidden="0" w:uiPriority="72" w:unhideWhenUsed="0"/>
-    <w:lsdException w:name="Colorful Grid Accent 4" w:semiHidden="0" w:uiPriority="73" w:unhideWhenUsed="0"/>
-    <w:lsdException w:name="Light Shading Accent 5" w:semiHidden="0" w:uiPriority="60" w:unhideWhenUsed="0"/>
-    <w:lsdException w:name="Light List Accent 5" w:semiHidden="0" w:uiPriority="61" w:unhideWhenUsed="0"/>
-    <w:lsdException w:name="Light Grid Accent 5" w:semiHidden="0" w:uiPriority="62" w:unhideWhenUsed="0"/>
-    <w:lsdException w:name="Medium Shading 1 Accent 5" w:semiHidden="0" w:uiPriority="63" w:unhideWhenUsed="0"/>
-    <w:lsdException w:name="Medium Shading 2 Accent 5" w:semiHidden="0" w:uiPriority="64" w:unhideWhenUsed="0"/>
-    <w:lsdException w:name="Medium List 1 Accent 5" w:semiHidden="0" w:uiPriority="65" w:unhideWhenUsed="0"/>
-    <w:lsdException w:name="Medium List 2 Accent 5" w:semiHidden="0" w:uiPriority="66" w:unhideWhenUsed="0"/>
-    <w:lsdException w:name="Medium Grid 1 Accent 5" w:semiHidden="0" w:uiPriority="67" w:unhideWhenUsed="0"/>
-    <w:lsdException w:name="Medium Grid 2 Accent 5" w:semiHidden="0" w:uiPriority="68" w:unhideWhenUsed="0"/>
-    <w:lsdException w:name="Medium Grid 3 Accent 5" w:semiHidden="0" w:uiPriority="69" w:unhideWhenUsed="0"/>
-    <w:lsdException w:name="Dark List Accent 5" w:semiHidden="0" w:uiPriority="70" w:unhideWhenUsed="0"/>
-    <w:lsdException w:name="Colorful Shading Accent 5" w:semiHidden="0" w:uiPriority="71" w:unhideWhenUsed="0"/>
-    <w:lsdException w:name="Colorful List Accent 5" w:semiHidden="0" w:uiPriority="72" w:unhideWhenUsed="0"/>
-    <w:lsdException w:name="Colorful Grid Accent 5" w:semiHidden="0" w:uiPriority="73" w:unhideWhenUsed="0"/>
-    <w:lsdException w:name="Light Shading Accent 6" w:semiHidden="0" w:uiPriority="60" w:unhideWhenUsed="0"/>
-    <w:lsdException w:name="Light List Accent 6" w:semiHidden="0" w:uiPriority="61" w:unhideWhenUsed="0"/>
-    <w:lsdException w:name="Light Grid Accent 6" w:semiHidden="0" w:uiPriority="62" w:unhideWhenUsed="0"/>
-    <w:lsdException w:name="Medium Shading 1 Accent 6" w:semiHidden="0" w:uiPriority="63" w:unhideWhenUsed="0"/>
-    <w:lsdException w:name="Medium Shading 2 Accent 6" w:semiHidden="0" w:uiPriority="64" w:unhideWhenUsed="0"/>
-    <w:lsdException w:name="Medium List 1 Accent 6" w:semiHidden="0" w:uiPriority="65" w:unhideWhenUsed="0"/>
-    <w:lsdException w:name="Medium List 2 Accent 6" w:semiHidden="0" w:uiPriority="66" w:unhideWhenUsed="0"/>
-    <w:lsdException w:name="Medium Grid 1 Accent 6" w:semiHidden="0" w:uiPriority="67" w:unhideWhenUsed="0"/>
-    <w:lsdException w:name="Medium Grid 2 Accent 6" w:semiHidden="0" w:uiPriority="68" w:unhideWhenUsed="0"/>
-    <w:lsdException w:name="Medium Grid 3 Accent 6" w:semiHidden="0" w:uiPriority="69" w:unhideWhenUsed="0"/>
-    <w:lsdException w:name="Dark List Accent 6" w:semiHidden="0" w:uiPriority="70" w:unhideWhenUsed="0"/>
-    <w:lsdException w:name="Colorful Shading Accent 6" w:semiHidden="0" w:uiPriority="71" w:unhideWhenUsed="0"/>
-    <w:lsdException w:name="Colorful List Accent 6" w:semiHidden="0" w:uiPriority="72" w:unhideWhenUsed="0"/>
-    <w:lsdException w:name="Colorful Grid Accent 6" w:semiHidden="0" w:uiPriority="73" w:unhideWhenUsed="0"/>
-    <w:lsdException w:name="Subtle Emphasis" w:semiHidden="0" w:uiPriority="19" w:unhideWhenUsed="0" w:qFormat="1"/>
-    <w:lsdException w:name="Intense Emphasis" w:semiHidden="0" w:uiPriority="21" w:unhideWhenUsed="0" w:qFormat="1"/>
-    <w:lsdException w:name="Subtle Reference" w:semiHidden="0" w:uiPriority="31" w:unhideWhenUsed="0" w:qFormat="1"/>
-    <w:lsdException w:name="Intense Reference" w:semiHidden="0" w:uiPriority="32" w:unhideWhenUsed="0" w:qFormat="1"/>
-    <w:lsdException w:name="Book Title" w:semiHidden="0" w:uiPriority="33" w:unhideWhenUsed="0" w:qFormat="1"/>
-    <w:lsdException w:name="Bibliography" w:uiPriority="37"/>
-    <w:lsdException w:name="TOC Heading" w:uiPriority="39" w:qFormat="1"/>
-  </w:latentStyles>
-  <w:style w:type="paragraph" w:default="1" w:styleId="Standard">
-    <w:name w:val="Normal"/>
-    <w:qFormat/>
-  </w:style>
-  <w:style w:type="paragraph" w:styleId="berschrift1">
-    <w:name w:val="heading 1"/>
-    <w:basedOn w:val="Standard"/>
-    <w:next w:val="Standard"/>
-    <w:link w:val="berschrift1Zchn"/>
-    <w:uiPriority w:val="9"/>
-    <w:qFormat/>
-    <w:rsid w:val="00604E75"/>
-    <w:pPr>
-      <w:keepNext/>
-      <w:keepLines/>
-      <w:spacing w:before="480"/>
-      <w:outlineLvl w:val="0"/>
-    </w:pPr>
-    <w:rPr>
-      <w:rFonts w:asciiTheme="majorHAnsi" w:eastAsiaTheme="majorEastAsia" w:hAnsiTheme="majorHAnsi" w:cstheme="majorBidi"/>
-      <w:b/>
-      <w:bCs/>
-      <w:color w:val="345A8A" w:themeColor="accent1" w:themeShade="B5"/>
-      <w:sz w:val="32"/>
-      <w:szCs w:val="32"/>
-    </w:rPr>
-  </w:style>
-  <w:style w:type="paragraph" w:styleId="berschrift2">
-    <w:name w:val="heading 2"/>
-    <w:basedOn w:val="Standard"/>
-    <w:next w:val="Standard"/>
-    <w:link w:val="berschrift2Zchn"/>
-    <w:uiPriority w:val="9"/>
-    <w:unhideWhenUsed/>
-    <w:qFormat/>
-    <w:rsid w:val="00DD7D53"/>
-    <w:pPr>
-      <w:keepNext/>
-      <w:keepLines/>
-      <w:spacing w:before="160"/>
-      <w:outlineLvl w:val="1"/>
-    </w:pPr>
-    <w:rPr>
-      <w:rFonts w:ascii="Helvetica" w:eastAsiaTheme="majorEastAsia" w:hAnsi="Helvetica" w:cs="Helvetica"/>
-      <w:b/>
-      <w:bCs/>
-      <w:color w:val="365F91" w:themeColor="accent1" w:themeShade="BF"/>
-      <w:sz w:val="38"/>
-      <w:szCs w:val="38"/>
-    </w:rPr>
-  </w:style>
-  <w:style w:type="paragraph" w:styleId="berschrift3">
-    <w:name w:val="heading 3"/>
-    <w:basedOn w:val="Standard"/>
-    <w:next w:val="Standard"/>
-    <w:link w:val="berschrift3Zchn"/>
-    <w:uiPriority w:val="9"/>
-    <w:unhideWhenUsed/>
-    <w:qFormat/>
-    <w:rsid w:val="008800CF"/>
-    <w:pPr>
-      <w:keepNext/>
-      <w:keepLines/>
-      <w:spacing w:before="200"/>
-      <w:outlineLvl w:val="2"/>
-    </w:pPr>
-    <w:rPr>
-      <w:rFonts w:asciiTheme="majorHAnsi" w:eastAsiaTheme="majorEastAsia" w:hAnsiTheme="majorHAnsi" w:cstheme="majorBidi"/>
-      <w:b/>
-      <w:bCs/>
-      <w:color w:val="4F81BD" w:themeColor="accent1"/>
-    </w:rPr>
-  </w:style>
-  <w:style w:type="paragraph" w:styleId="berschrift4">
-    <w:name w:val="heading 4"/>
-    <w:basedOn w:val="Standard"/>
-    <w:next w:val="Standard"/>
-    <w:link w:val="berschrift4Zchn"/>
-    <w:uiPriority w:val="9"/>
-    <w:unhideWhenUsed/>
-    <w:qFormat/>
-    <w:rsid w:val="009569CF"/>
-    <w:pPr>
-      <w:keepNext/>
-      <w:keepLines/>
-      <w:spacing w:before="200"/>
-      <w:outlineLvl w:val="3"/>
-    </w:pPr>
-    <w:rPr>
-      <w:rFonts w:asciiTheme="majorHAnsi" w:eastAsiaTheme="majorEastAsia" w:hAnsiTheme="majorHAnsi" w:cstheme="majorBidi"/>
-      <w:b/>
-      <w:bCs/>
-      <w:i/>
-      <w:iCs/>
-      <w:color w:val="4F81BD" w:themeColor="accent1"/>
-    </w:rPr>
-  </w:style>
-  <w:style w:type="paragraph" w:styleId="berschrift5">
-    <w:name w:val="heading 5"/>
-    <w:basedOn w:val="Standard"/>
-    <w:next w:val="Standard"/>
-    <w:link w:val="berschrift5Zchn"/>
-    <w:uiPriority w:val="9"/>
-    <w:unhideWhenUsed/>
-    <w:qFormat/>
-    <w:rsid w:val="00762534"/>
-    <w:pPr>
-      <w:keepNext/>
-      <w:keepLines/>
-      <w:spacing w:before="200"/>
-      <w:outlineLvl w:val="4"/>
-    </w:pPr>
-    <w:rPr>
-      <w:rFonts w:asciiTheme="majorHAnsi" w:eastAsiaTheme="majorEastAsia" w:hAnsiTheme="majorHAnsi" w:cstheme="majorBidi"/>
-      <w:color w:val="243F60" w:themeColor="accent1" w:themeShade="7F"/>
-    </w:rPr>
-  </w:style>
-  <w:style w:type="character" w:default="1" w:styleId="Absatz-Standardschriftart">
-    <w:name w:val="Default Paragraph Font"/>
-    <w:uiPriority w:val="1"/>
-    <w:semiHidden/>
-    <w:unhideWhenUsed/>
-  </w:style>
-  <w:style w:type="table" w:default="1" w:styleId="NormaleTabelle">
-    <w:name w:val="Normal Table"/>
-    <w:uiPriority w:val="99"/>
-    <w:semiHidden/>
-    <w:unhideWhenUsed/>
-    <w:tblPr>
-      <w:tblInd w:w="0" w:type="dxa"/>
-      <w:tblCellMar>
-        <w:top w:w="0" w:type="dxa"/>
-        <w:left w:w="108" w:type="dxa"/>
-        <w:bottom w:w="0" w:type="dxa"/>
-        <w:right w:w="108" w:type="dxa"/>
-      </w:tblCellMar>
-    </w:tblPr>
-  </w:style>
-  <w:style w:type="numbering" w:default="1" w:styleId="KeineListe">
-    <w:name w:val="No List"/>
-    <w:uiPriority w:val="99"/>
-    <w:semiHidden/>
-    <w:unhideWhenUsed/>
-  </w:style>
-  <w:style w:type="paragraph" w:styleId="Sprechblasentext">
-    <w:name w:val="Balloon Text"/>
-    <w:basedOn w:val="Standard"/>
-    <w:link w:val="SprechblasentextZchn"/>
-    <w:uiPriority w:val="99"/>
-    <w:semiHidden/>
-    <w:unhideWhenUsed/>
-    <w:rsid w:val="001826A7"/>
-    <w:rPr>
-      <w:rFonts w:ascii="Lucida Grande" w:hAnsi="Lucida Grande"/>
-      <w:sz w:val="18"/>
-      <w:szCs w:val="18"/>
-    </w:rPr>
-  </w:style>
-  <w:style w:type="character" w:customStyle="1" w:styleId="SprechblasentextZchn">
-    <w:name w:val="Sprechblasentext Zchn"/>
-    <w:basedOn w:val="Absatz-Standardschriftart"/>
-    <w:link w:val="Sprechblasentext"/>
-    <w:uiPriority w:val="99"/>
-    <w:semiHidden/>
-    <w:rsid w:val="001826A7"/>
-    <w:rPr>
-      <w:rFonts w:ascii="Lucida Grande" w:hAnsi="Lucida Grande"/>
-      <w:sz w:val="18"/>
-      <w:szCs w:val="18"/>
-    </w:rPr>
-  </w:style>
-  <w:style w:type="paragraph" w:styleId="Listenabsatz">
-    <w:name w:val="List Paragraph"/>
-    <w:basedOn w:val="Standard"/>
-    <w:uiPriority w:val="34"/>
-    <w:qFormat/>
-    <w:rsid w:val="000B24A7"/>
-    <w:pPr>
-      <w:ind w:left="720"/>
-      <w:contextualSpacing/>
-    </w:pPr>
-  </w:style>
-  <w:style w:type="character" w:customStyle="1" w:styleId="berschrift1Zchn">
-    <w:name w:val="Überschrift 1 Zchn"/>
-    <w:basedOn w:val="Absatz-Standardschriftart"/>
-    <w:link w:val="berschrift1"/>
-    <w:uiPriority w:val="9"/>
-    <w:rsid w:val="00604E75"/>
-    <w:rPr>
-      <w:rFonts w:asciiTheme="majorHAnsi" w:eastAsiaTheme="majorEastAsia" w:hAnsiTheme="majorHAnsi" w:cstheme="majorBidi"/>
-      <w:b/>
-      <w:bCs/>
-      <w:color w:val="345A8A" w:themeColor="accent1" w:themeShade="B5"/>
-      <w:sz w:val="32"/>
-      <w:szCs w:val="32"/>
-    </w:rPr>
-  </w:style>
-  <w:style w:type="paragraph" w:styleId="Titel">
-    <w:name w:val="Title"/>
-    <w:basedOn w:val="Standard"/>
-    <w:next w:val="Standard"/>
-    <w:link w:val="TitelZchn"/>
-    <w:uiPriority w:val="10"/>
-    <w:qFormat/>
-    <w:rsid w:val="00604E75"/>
-    <w:pPr>
-      <w:pBdr>
-        <w:bottom w:val="single" w:sz="8" w:space="4" w:color="4F81BD" w:themeColor="accent1"/>
-      </w:pBdr>
-      <w:spacing w:after="300"/>
-      <w:contextualSpacing/>
-    </w:pPr>
-    <w:rPr>
-      <w:rFonts w:asciiTheme="majorHAnsi" w:eastAsiaTheme="majorEastAsia" w:hAnsiTheme="majorHAnsi" w:cstheme="majorBidi"/>
-      <w:color w:val="17365D" w:themeColor="text2" w:themeShade="BF"/>
-      <w:spacing w:val="5"/>
-      <w:kern w:val="28"/>
-      <w:sz w:val="52"/>
-      <w:szCs w:val="52"/>
-    </w:rPr>
-  </w:style>
-  <w:style w:type="character" w:customStyle="1" w:styleId="TitelZchn">
-    <w:name w:val="Titel Zchn"/>
-    <w:basedOn w:val="Absatz-Standardschriftart"/>
-    <w:link w:val="Titel"/>
-    <w:uiPriority w:val="10"/>
-    <w:rsid w:val="00604E75"/>
-    <w:rPr>
-      <w:rFonts w:asciiTheme="majorHAnsi" w:eastAsiaTheme="majorEastAsia" w:hAnsiTheme="majorHAnsi" w:cstheme="majorBidi"/>
-      <w:color w:val="17365D" w:themeColor="text2" w:themeShade="BF"/>
-      <w:spacing w:val="5"/>
-      <w:kern w:val="28"/>
-      <w:sz w:val="52"/>
-      <w:szCs w:val="52"/>
-    </w:rPr>
-  </w:style>
-  <w:style w:type="paragraph" w:styleId="Kopfzeile">
-    <w:name w:val="header"/>
-    <w:basedOn w:val="Standard"/>
-    <w:link w:val="KopfzeileZchn"/>
-    <w:uiPriority w:val="99"/>
-    <w:unhideWhenUsed/>
-    <w:rsid w:val="00604E75"/>
-    <w:pPr>
-      <w:tabs>
-        <w:tab w:val="center" w:pos="4536"/>
-        <w:tab w:val="right" w:pos="9072"/>
-      </w:tabs>
-    </w:pPr>
-  </w:style>
-  <w:style w:type="character" w:customStyle="1" w:styleId="KopfzeileZchn">
-    <w:name w:val="Kopfzeile Zchn"/>
-    <w:basedOn w:val="Absatz-Standardschriftart"/>
-    <w:link w:val="Kopfzeile"/>
-    <w:uiPriority w:val="99"/>
-    <w:rsid w:val="00604E75"/>
-  </w:style>
-  <w:style w:type="paragraph" w:styleId="Fuzeile">
-    <w:name w:val="footer"/>
-    <w:basedOn w:val="Standard"/>
-    <w:link w:val="FuzeileZchn"/>
-    <w:uiPriority w:val="99"/>
-    <w:unhideWhenUsed/>
-    <w:rsid w:val="00604E75"/>
-    <w:pPr>
-      <w:tabs>
-        <w:tab w:val="center" w:pos="4536"/>
-        <w:tab w:val="right" w:pos="9072"/>
-      </w:tabs>
-    </w:pPr>
-  </w:style>
-  <w:style w:type="character" w:customStyle="1" w:styleId="FuzeileZchn">
-    <w:name w:val="Fußzeile Zchn"/>
-    <w:basedOn w:val="Absatz-Standardschriftart"/>
-    <w:link w:val="Fuzeile"/>
-    <w:uiPriority w:val="99"/>
-    <w:rsid w:val="00604E75"/>
-  </w:style>
-  <w:style w:type="table" w:styleId="HelleSchattierung-Akzent1">
-    <w:name w:val="Light Shading Accent 1"/>
-    <w:basedOn w:val="NormaleTabelle"/>
-    <w:uiPriority w:val="60"/>
-    <w:rsid w:val="00604E75"/>
-    <w:rPr>
-      <w:color w:val="365F91" w:themeColor="accent1" w:themeShade="BF"/>
-      <w:sz w:val="22"/>
-      <w:szCs w:val="22"/>
-    </w:rPr>
-    <w:tblPr>
-      <w:tblStyleRowBandSize w:val="1"/>
-      <w:tblStyleColBandSize w:val="1"/>
-      <w:tblInd w:w="0" w:type="dxa"/>
-      <w:tblBorders>
-        <w:top w:val="single" w:sz="8" w:space="0" w:color="4F81BD" w:themeColor="accent1"/>
-        <w:bottom w:val="single" w:sz="8" w:space="0" w:color="4F81BD" w:themeColor="accent1"/>
-      </w:tblBorders>
-      <w:tblCellMar>
-        <w:top w:w="0" w:type="dxa"/>
-        <w:left w:w="108" w:type="dxa"/>
-        <w:bottom w:w="0" w:type="dxa"/>
-        <w:right w:w="108" w:type="dxa"/>
-      </w:tblCellMar>
-    </w:tblPr>
-    <w:tblStylePr w:type="firstRow">
-      <w:pPr>
-        <w:spacing w:before="0" w:after="0" w:line="240" w:lineRule="auto"/>
-      </w:pPr>
-      <w:rPr>
-        <w:b/>
-        <w:bCs/>
-      </w:rPr>
-      <w:tblPr/>
-      <w:tcPr>
-        <w:tcBorders>
-          <w:top w:val="single" w:sz="8" w:space="0" w:color="4F81BD" w:themeColor="accent1"/>
-          <w:left w:val="nil"/>
-          <w:bottom w:val="single" w:sz="8" w:space="0" w:color="4F81BD" w:themeColor="accent1"/>
-          <w:right w:val="nil"/>
-          <w:insideH w:val="nil"/>
-          <w:insideV w:val="nil"/>
-        </w:tcBorders>
-      </w:tcPr>
-    </w:tblStylePr>
-    <w:tblStylePr w:type="lastRow">
-      <w:pPr>
-        <w:spacing w:before="0" w:after="0" w:line="240" w:lineRule="auto"/>
-      </w:pPr>
-      <w:rPr>
-        <w:b/>
-        <w:bCs/>
-      </w:rPr>
-      <w:tblPr/>
-      <w:tcPr>
-        <w:tcBorders>
-          <w:top w:val="single" w:sz="8" w:space="0" w:color="4F81BD" w:themeColor="accent1"/>
-          <w:left w:val="nil"/>
-          <w:bottom w:val="single" w:sz="8" w:space="0" w:color="4F81BD" w:themeColor="accent1"/>
-          <w:right w:val="nil"/>
-          <w:insideH w:val="nil"/>
-          <w:insideV w:val="nil"/>
-        </w:tcBorders>
-      </w:tcPr>
-    </w:tblStylePr>
-    <w:tblStylePr w:type="firstCol">
-      <w:rPr>
-        <w:b/>
-        <w:bCs/>
-      </w:rPr>
-    </w:tblStylePr>
-    <w:tblStylePr w:type="lastCol">
-      <w:rPr>
-        <w:b/>
-        <w:bCs/>
-      </w:rPr>
-    </w:tblStylePr>
-    <w:tblStylePr w:type="band1Vert">
-      <w:tblPr/>
-      <w:tcPr>
-        <w:tcBorders>
-          <w:left w:val="nil"/>
-          <w:right w:val="nil"/>
-          <w:insideH w:val="nil"/>
-          <w:insideV w:val="nil"/>
-        </w:tcBorders>
-        <w:shd w:val="clear" w:color="auto" w:fill="D3DFEE" w:themeFill="accent1" w:themeFillTint="3F"/>
-      </w:tcPr>
-    </w:tblStylePr>
-    <w:tblStylePr w:type="band1Horz">
-      <w:tblPr/>
-      <w:tcPr>
-        <w:tcBorders>
-          <w:left w:val="nil"/>
-          <w:right w:val="nil"/>
-          <w:insideH w:val="nil"/>
-          <w:insideV w:val="nil"/>
-        </w:tcBorders>
-        <w:shd w:val="clear" w:color="auto" w:fill="D3DFEE" w:themeFill="accent1" w:themeFillTint="3F"/>
-      </w:tcPr>
-    </w:tblStylePr>
-  </w:style>
-  <w:style w:type="character" w:styleId="Seitenzahl">
-    <w:name w:val="page number"/>
-    <w:basedOn w:val="Absatz-Standardschriftart"/>
-    <w:uiPriority w:val="99"/>
-    <w:semiHidden/>
-    <w:unhideWhenUsed/>
-    <w:rsid w:val="00604E75"/>
-  </w:style>
-  <w:style w:type="character" w:customStyle="1" w:styleId="berschrift2Zchn">
-    <w:name w:val="Überschrift 2 Zchn"/>
-    <w:basedOn w:val="Absatz-Standardschriftart"/>
-    <w:link w:val="berschrift2"/>
-    <w:uiPriority w:val="9"/>
-    <w:rsid w:val="00DD7D53"/>
-    <w:rPr>
-      <w:rFonts w:ascii="Helvetica" w:eastAsiaTheme="majorEastAsia" w:hAnsi="Helvetica" w:cs="Helvetica"/>
-      <w:b/>
-      <w:bCs/>
-      <w:color w:val="365F91" w:themeColor="accent1" w:themeShade="BF"/>
-      <w:sz w:val="38"/>
-      <w:szCs w:val="38"/>
-    </w:rPr>
-  </w:style>
-  <w:style w:type="table" w:styleId="Tabellenraster">
-    <w:name w:val="Table Grid"/>
-    <w:basedOn w:val="NormaleTabelle"/>
-    <w:uiPriority w:val="59"/>
-    <w:rsid w:val="00F32C91"/>
-    <w:tblPr>
-      <w:tblInd w:w="0" w:type="dxa"/>
-      <w:tblBorders>
-        <w:top w:val="single" w:sz="4" w:space="0" w:color="auto"/>
-        <w:left w:val="single" w:sz="4" w:space="0" w:color="auto"/>
-        <w:bottom w:val="single" w:sz="4" w:space="0" w:color="auto"/>
-        <w:right w:val="single" w:sz="4" w:space="0" w:color="auto"/>
-        <w:insideH w:val="single" w:sz="4" w:space="0" w:color="auto"/>
-        <w:insideV w:val="single" w:sz="4" w:space="0" w:color="auto"/>
-      </w:tblBorders>
-      <w:tblCellMar>
-        <w:top w:w="0" w:type="dxa"/>
-        <w:left w:w="108" w:type="dxa"/>
-        <w:bottom w:w="0" w:type="dxa"/>
-        <w:right w:w="108" w:type="dxa"/>
-      </w:tblCellMar>
-    </w:tblPr>
-  </w:style>
-  <w:style w:type="table" w:styleId="HelleSchattierung-Akzent3">
-    <w:name w:val="Light Shading Accent 3"/>
-    <w:basedOn w:val="NormaleTabelle"/>
-    <w:uiPriority w:val="60"/>
-    <w:rsid w:val="00C53A3E"/>
-    <w:rPr>
-      <w:color w:val="76923C" w:themeColor="accent3" w:themeShade="BF"/>
-    </w:rPr>
-    <w:tblPr>
-      <w:tblStyleRowBandSize w:val="1"/>
-      <w:tblStyleColBandSize w:val="1"/>
-      <w:tblInd w:w="0" w:type="dxa"/>
-      <w:tblBorders>
-        <w:top w:val="single" w:sz="8" w:space="0" w:color="9BBB59" w:themeColor="accent3"/>
-        <w:bottom w:val="single" w:sz="8" w:space="0" w:color="9BBB59" w:themeColor="accent3"/>
-      </w:tblBorders>
-      <w:tblCellMar>
-        <w:top w:w="0" w:type="dxa"/>
-        <w:left w:w="108" w:type="dxa"/>
-        <w:bottom w:w="0" w:type="dxa"/>
-        <w:right w:w="108" w:type="dxa"/>
-      </w:tblCellMar>
-    </w:tblPr>
-    <w:tblStylePr w:type="firstRow">
-      <w:pPr>
-        <w:spacing w:before="0" w:after="0" w:line="240" w:lineRule="auto"/>
-      </w:pPr>
-      <w:rPr>
-        <w:b/>
-        <w:bCs/>
-      </w:rPr>
-      <w:tblPr/>
-      <w:tcPr>
-        <w:tcBorders>
-          <w:top w:val="single" w:sz="8" w:space="0" w:color="9BBB59" w:themeColor="accent3"/>
-          <w:left w:val="nil"/>
-          <w:bottom w:val="single" w:sz="8" w:space="0" w:color="9BBB59" w:themeColor="accent3"/>
-          <w:right w:val="nil"/>
-          <w:insideH w:val="nil"/>
-          <w:insideV w:val="nil"/>
-        </w:tcBorders>
-      </w:tcPr>
-    </w:tblStylePr>
-    <w:tblStylePr w:type="lastRow">
-      <w:pPr>
-        <w:spacing w:before="0" w:after="0" w:line="240" w:lineRule="auto"/>
-      </w:pPr>
-      <w:rPr>
-        <w:b/>
-        <w:bCs/>
-      </w:rPr>
-      <w:tblPr/>
-      <w:tcPr>
-        <w:tcBorders>
-          <w:top w:val="single" w:sz="8" w:space="0" w:color="9BBB59" w:themeColor="accent3"/>
-          <w:left w:val="nil"/>
-          <w:bottom w:val="single" w:sz="8" w:space="0" w:color="9BBB59" w:themeColor="accent3"/>
-          <w:right w:val="nil"/>
-          <w:insideH w:val="nil"/>
-          <w:insideV w:val="nil"/>
-        </w:tcBorders>
-      </w:tcPr>
-    </w:tblStylePr>
-    <w:tblStylePr w:type="firstCol">
-      <w:rPr>
-        <w:b/>
-        <w:bCs/>
-      </w:rPr>
-    </w:tblStylePr>
-    <w:tblStylePr w:type="lastCol">
-      <w:rPr>
-        <w:b/>
-        <w:bCs/>
-      </w:rPr>
-    </w:tblStylePr>
-    <w:tblStylePr w:type="band1Vert">
-      <w:tblPr/>
-      <w:tcPr>
-        <w:tcBorders>
-          <w:left w:val="nil"/>
-          <w:right w:val="nil"/>
-          <w:insideH w:val="nil"/>
-          <w:insideV w:val="nil"/>
-        </w:tcBorders>
-        <w:shd w:val="clear" w:color="auto" w:fill="E6EED5" w:themeFill="accent3" w:themeFillTint="3F"/>
-      </w:tcPr>
-    </w:tblStylePr>
-    <w:tblStylePr w:type="band1Horz">
-      <w:tblPr/>
-      <w:tcPr>
-        <w:tcBorders>
-          <w:left w:val="nil"/>
-          <w:right w:val="nil"/>
-          <w:insideH w:val="nil"/>
-          <w:insideV w:val="nil"/>
-        </w:tcBorders>
-        <w:shd w:val="clear" w:color="auto" w:fill="E6EED5" w:themeFill="accent3" w:themeFillTint="3F"/>
-      </w:tcPr>
-    </w:tblStylePr>
-  </w:style>
-  <w:style w:type="character" w:customStyle="1" w:styleId="berschrift3Zchn">
-    <w:name w:val="Überschrift 3 Zchn"/>
-    <w:basedOn w:val="Absatz-Standardschriftart"/>
-    <w:link w:val="berschrift3"/>
-    <w:uiPriority w:val="9"/>
-    <w:rsid w:val="008800CF"/>
-    <w:rPr>
-      <w:rFonts w:asciiTheme="majorHAnsi" w:eastAsiaTheme="majorEastAsia" w:hAnsiTheme="majorHAnsi" w:cstheme="majorBidi"/>
-      <w:b/>
-      <w:bCs/>
-      <w:color w:val="4F81BD" w:themeColor="accent1"/>
-    </w:rPr>
-  </w:style>
-  <w:style w:type="character" w:customStyle="1" w:styleId="berschrift4Zchn">
-    <w:name w:val="Überschrift 4 Zchn"/>
-    <w:basedOn w:val="Absatz-Standardschriftart"/>
-    <w:link w:val="berschrift4"/>
-    <w:uiPriority w:val="9"/>
-    <w:rsid w:val="009569CF"/>
-    <w:rPr>
-      <w:rFonts w:asciiTheme="majorHAnsi" w:eastAsiaTheme="majorEastAsia" w:hAnsiTheme="majorHAnsi" w:cstheme="majorBidi"/>
-      <w:b/>
-      <w:bCs/>
-      <w:i/>
-      <w:iCs/>
-      <w:color w:val="4F81BD" w:themeColor="accent1"/>
-    </w:rPr>
-  </w:style>
-  <w:style w:type="character" w:customStyle="1" w:styleId="berschrift5Zchn">
-    <w:name w:val="Überschrift 5 Zchn"/>
-    <w:basedOn w:val="Absatz-Standardschriftart"/>
-    <w:link w:val="berschrift5"/>
-    <w:uiPriority w:val="9"/>
-    <w:rsid w:val="00762534"/>
-    <w:rPr>
-      <w:rFonts w:asciiTheme="majorHAnsi" w:eastAsiaTheme="majorEastAsia" w:hAnsiTheme="majorHAnsi" w:cstheme="majorBidi"/>
-      <w:color w:val="243F60" w:themeColor="accent1" w:themeShade="7F"/>
-    </w:rPr>
-  </w:style>
-  <w:style w:type="paragraph" w:customStyle="1" w:styleId="Default">
-    <w:name w:val="Default"/>
-    <w:rsid w:val="00E968F4"/>
-    <w:pPr>
-      <w:autoSpaceDE w:val="0"/>
-      <w:autoSpaceDN w:val="0"/>
-      <w:adjustRightInd w:val="0"/>
-    </w:pPr>
-    <w:rPr>
-      <w:rFonts w:ascii="Calibri" w:hAnsi="Calibri" w:cs="Calibri"/>
-      <w:color w:val="000000"/>
-      <w:lang w:val="de-CH"/>
-    </w:rPr>
-  </w:style>
-  <w:style w:type="table" w:styleId="HelleListe">
-    <w:name w:val="Light List"/>
-    <w:basedOn w:val="NormaleTabelle"/>
-    <w:uiPriority w:val="61"/>
-    <w:rsid w:val="009D09C3"/>
-    <w:tblPr>
-      <w:tblStyleRowBandSize w:val="1"/>
-      <w:tblStyleColBandSize w:val="1"/>
-      <w:tblInd w:w="0" w:type="dxa"/>
-      <w:tblBorders>
-        <w:top w:val="single" w:sz="8" w:space="0" w:color="000000" w:themeColor="text1"/>
-        <w:left w:val="single" w:sz="8" w:space="0" w:color="000000" w:themeColor="text1"/>
-        <w:bottom w:val="single" w:sz="8" w:space="0" w:color="000000" w:themeColor="text1"/>
-        <w:right w:val="single" w:sz="8" w:space="0" w:color="000000" w:themeColor="text1"/>
-      </w:tblBorders>
-      <w:tblCellMar>
-        <w:top w:w="0" w:type="dxa"/>
-        <w:left w:w="108" w:type="dxa"/>
-        <w:bottom w:w="0" w:type="dxa"/>
-        <w:right w:w="108" w:type="dxa"/>
-      </w:tblCellMar>
-    </w:tblPr>
-    <w:tblStylePr w:type="firstRow">
-      <w:pPr>
-        <w:spacing w:before="0" w:after="0" w:line="240" w:lineRule="auto"/>
-      </w:pPr>
-      <w:rPr>
-        <w:b/>
-        <w:bCs/>
-        <w:color w:val="FFFFFF" w:themeColor="background1"/>
-      </w:rPr>
-      <w:tblPr/>
-      <w:tcPr>
-        <w:shd w:val="clear" w:color="auto" w:fill="000000" w:themeFill="text1"/>
-      </w:tcPr>
-    </w:tblStylePr>
-    <w:tblStylePr w:type="lastRow">
-      <w:pPr>
-        <w:spacing w:before="0" w:after="0" w:line="240" w:lineRule="auto"/>
-      </w:pPr>
-      <w:rPr>
-        <w:b/>
-        <w:bCs/>
-      </w:rPr>
-      <w:tblPr/>
-      <w:tcPr>
-        <w:tcBorders>
-          <w:top w:val="double" w:sz="6" w:space="0" w:color="000000" w:themeColor="text1"/>
-          <w:left w:val="single" w:sz="8" w:space="0" w:color="000000" w:themeColor="text1"/>
-          <w:bottom w:val="single" w:sz="8" w:space="0" w:color="000000" w:themeColor="text1"/>
-          <w:right w:val="single" w:sz="8" w:space="0" w:color="000000" w:themeColor="text1"/>
-        </w:tcBorders>
-      </w:tcPr>
-    </w:tblStylePr>
-    <w:tblStylePr w:type="firstCol">
-      <w:rPr>
-        <w:b/>
-        <w:bCs/>
-      </w:rPr>
-    </w:tblStylePr>
-    <w:tblStylePr w:type="lastCol">
-      <w:rPr>
-        <w:b/>
-        <w:bCs/>
-      </w:rPr>
-    </w:tblStylePr>
-    <w:tblStylePr w:type="band1Vert">
-      <w:tblPr/>
-      <w:tcPr>
-        <w:tcBorders>
-          <w:top w:val="single" w:sz="8" w:space="0" w:color="000000" w:themeColor="text1"/>
-          <w:left w:val="single" w:sz="8" w:space="0" w:color="000000" w:themeColor="text1"/>
-          <w:bottom w:val="single" w:sz="8" w:space="0" w:color="000000" w:themeColor="text1"/>
-          <w:right w:val="single" w:sz="8" w:space="0" w:color="000000" w:themeColor="text1"/>
-        </w:tcBorders>
-      </w:tcPr>
-    </w:tblStylePr>
-    <w:tblStylePr w:type="band1Horz">
-      <w:tblPr/>
-      <w:tcPr>
-        <w:tcBorders>
-          <w:top w:val="single" w:sz="8" w:space="0" w:color="000000" w:themeColor="text1"/>
-          <w:left w:val="single" w:sz="8" w:space="0" w:color="000000" w:themeColor="text1"/>
-          <w:bottom w:val="single" w:sz="8" w:space="0" w:color="000000" w:themeColor="text1"/>
-          <w:right w:val="single" w:sz="8" w:space="0" w:color="000000" w:themeColor="text1"/>
-        </w:tcBorders>
-      </w:tcPr>
-    </w:tblStylePr>
-  </w:style>
-  <w:style w:type="paragraph" w:styleId="StandardWeb">
-    <w:name w:val="Normal (Web)"/>
-    <w:basedOn w:val="Standard"/>
-    <w:uiPriority w:val="99"/>
-    <w:unhideWhenUsed/>
-    <w:rsid w:val="00967C35"/>
-    <w:pPr>
-      <w:spacing w:before="100" w:beforeAutospacing="1" w:after="100" w:afterAutospacing="1"/>
-    </w:pPr>
-    <w:rPr>
-      <w:rFonts w:ascii="Times" w:hAnsi="Times" w:cs="Times New Roman"/>
-      <w:sz w:val="20"/>
-      <w:szCs w:val="20"/>
-    </w:rPr>
-  </w:style>
-  <w:style w:type="character" w:customStyle="1" w:styleId="apple-converted-space">
-    <w:name w:val="apple-converted-space"/>
-    <w:basedOn w:val="Absatz-Standardschriftart"/>
-    <w:rsid w:val="00967C35"/>
-  </w:style>
-  <w:style w:type="character" w:styleId="Hyperlink">
-    <w:name w:val="Hyperlink"/>
-    <w:basedOn w:val="Absatz-Standardschriftart"/>
-    <w:uiPriority w:val="99"/>
-    <w:unhideWhenUsed/>
-    <w:rsid w:val="00DE3605"/>
-    <w:rPr>
-      <w:color w:val="0000FF" w:themeColor="hyperlink"/>
-      <w:u w:val="single"/>
-    </w:rPr>
-  </w:style>
-  <w:style w:type="paragraph" w:styleId="KeinLeerraum">
+  <w:style w:type="paragraph" w:styleId="NoSpacing">
     <w:name w:val="No Spacing"/>
     <w:uiPriority w:val="1"/>
     <w:qFormat/>
@@ -15878,7 +14825,7 @@
 </file>
 
 <file path=customXml/itemProps1.xml><?xml version="1.0" encoding="utf-8"?>
-<ds:datastoreItem xmlns:ds="http://schemas.openxmlformats.org/officeDocument/2006/customXml" ds:itemID="{12A61FF8-A20B-4931-AA14-A4A7395DDB90}">
+<ds:datastoreItem xmlns:ds="http://schemas.openxmlformats.org/officeDocument/2006/customXml" ds:itemID="{D7281512-BFF0-4599-9D9A-23186294DF5E}">
   <ds:schemaRefs>
     <ds:schemaRef ds:uri="http://schemas.openxmlformats.org/officeDocument/2006/bibliography"/>
   </ds:schemaRefs>

</xml_diff>